<commit_message>
Set action as next_point from planner, robot can reach target but may emit accident, but does planner is kind of GPS? It is question
</commit_message>
<xml_diff>
--- a/smartcab_xiangwei.docx
+++ b/smartcab_xiangwei.docx
@@ -356,10 +356,7 @@
         <w:pStyle w:val="normal"/>
       </w:pPr>
       <w:r>
-        <w:t xml:space="preserve">       </w:t>
-      </w:r>
-      <w:r>
-        <w:t xml:space="preserve"> </w:t>
+        <w:t xml:space="preserve">        </w:t>
       </w:r>
       <w:proofErr w:type="spellStart"/>
       <w:proofErr w:type="gramStart"/>
@@ -490,17 +487,7 @@
           <w:szCs w:val="23"/>
           <w:shd w:val="clear" w:color="auto" w:fill="FFFFFF"/>
         </w:rPr>
-        <w:t>n</w:t>
-      </w:r>
-      <w:r>
-        <w:rPr>
-          <w:rFonts w:ascii="Helvetica" w:eastAsia="Times New Roman" w:hAnsi="Helvetica" w:cs="Times New Roman"/>
-          <w:color w:val="4F4F4F"/>
-          <w:sz w:val="23"/>
-          <w:szCs w:val="23"/>
-          <w:shd w:val="clear" w:color="auto" w:fill="FFFFFF"/>
-        </w:rPr>
-        <w:t>ext waypoint location</w:t>
+        <w:t>next waypoint location</w:t>
       </w:r>
       <w:r>
         <w:rPr>
@@ -762,10 +749,92 @@
           <w:szCs w:val="23"/>
           <w:shd w:val="clear" w:color="auto" w:fill="FFFFFF"/>
         </w:rPr>
-        <w:t xml:space="preserve"> to the target, and can not arrive the target within a short time(I observe for about 5min, and it does not make it).</w:t>
+        <w:t xml:space="preserve"> to the target, and can not arrive the target within a short </w:t>
+      </w:r>
+      <w:proofErr w:type="gramStart"/>
+      <w:r>
+        <w:rPr>
+          <w:rFonts w:ascii="Helvetica" w:eastAsia="Times New Roman" w:hAnsi="Helvetica" w:cs="Times New Roman" w:hint="eastAsia"/>
+          <w:color w:val="4F4F4F"/>
+          <w:sz w:val="23"/>
+          <w:szCs w:val="23"/>
+          <w:shd w:val="clear" w:color="auto" w:fill="FFFFFF"/>
+        </w:rPr>
+        <w:t>time(</w:t>
+      </w:r>
+      <w:proofErr w:type="gramEnd"/>
+      <w:r>
+        <w:rPr>
+          <w:rFonts w:ascii="Helvetica" w:eastAsia="Times New Roman" w:hAnsi="Helvetica" w:cs="Times New Roman" w:hint="eastAsia"/>
+          <w:color w:val="4F4F4F"/>
+          <w:sz w:val="23"/>
+          <w:szCs w:val="23"/>
+          <w:shd w:val="clear" w:color="auto" w:fill="FFFFFF"/>
+        </w:rPr>
+        <w:t>I observe for about 5min, and it does not make it)</w:t>
+      </w:r>
+      <w:r>
+        <w:rPr>
+          <w:rFonts w:ascii="Helvetica" w:eastAsia="Times New Roman" w:hAnsi="Helvetica" w:cs="Times New Roman" w:hint="eastAsia"/>
+          <w:color w:val="4F4F4F"/>
+          <w:sz w:val="23"/>
+          <w:szCs w:val="23"/>
+          <w:shd w:val="clear" w:color="auto" w:fill="FFFFFF"/>
+        </w:rPr>
+        <w:t xml:space="preserve">, the reward is </w:t>
+      </w:r>
+      <w:r>
+        <w:rPr>
+          <w:rFonts w:ascii="Helvetica" w:eastAsia="Times New Roman" w:hAnsi="Helvetica" w:cs="Times New Roman"/>
+          <w:color w:val="4F4F4F"/>
+          <w:sz w:val="23"/>
+          <w:szCs w:val="23"/>
+          <w:shd w:val="clear" w:color="auto" w:fill="FFFFFF"/>
+        </w:rPr>
+        <w:t>varied</w:t>
+      </w:r>
+      <w:r>
+        <w:rPr>
+          <w:rFonts w:ascii="Helvetica" w:eastAsia="Times New Roman" w:hAnsi="Helvetica" w:cs="Times New Roman" w:hint="eastAsia"/>
+          <w:color w:val="4F4F4F"/>
+          <w:sz w:val="23"/>
+          <w:szCs w:val="23"/>
+          <w:shd w:val="clear" w:color="auto" w:fill="FFFFFF"/>
+        </w:rPr>
+        <w:t xml:space="preserve"> </w:t>
+      </w:r>
+      <w:r>
+        <w:rPr>
+          <w:rFonts w:ascii="Helvetica" w:eastAsia="Times New Roman" w:hAnsi="Helvetica" w:cs="Times New Roman" w:hint="eastAsia"/>
+          <w:color w:val="4F4F4F"/>
+          <w:sz w:val="23"/>
+          <w:szCs w:val="23"/>
+          <w:shd w:val="clear" w:color="auto" w:fill="FFFFFF"/>
+        </w:rPr>
+        <w:t xml:space="preserve">about </w:t>
       </w:r>
       <w:bookmarkStart w:id="3" w:name="_GoBack"/>
       <w:bookmarkEnd w:id="3"/>
+      <w:r>
+        <w:rPr>
+          <w:rFonts w:ascii="Helvetica" w:eastAsia="Times New Roman" w:hAnsi="Helvetica" w:cs="Times New Roman" w:hint="eastAsia"/>
+          <w:color w:val="4F4F4F"/>
+          <w:sz w:val="23"/>
+          <w:szCs w:val="23"/>
+          <w:shd w:val="clear" w:color="auto" w:fill="FFFFFF"/>
+        </w:rPr>
+        <w:t>form -1 to 2</w:t>
+      </w:r>
+      <w:r>
+        <w:rPr>
+          <w:rFonts w:ascii="Helvetica" w:eastAsia="Times New Roman" w:hAnsi="Helvetica" w:cs="Times New Roman" w:hint="eastAsia"/>
+          <w:color w:val="4F4F4F"/>
+          <w:sz w:val="23"/>
+          <w:szCs w:val="23"/>
+          <w:shd w:val="clear" w:color="auto" w:fill="FFFFFF"/>
+        </w:rPr>
+        <w:t>.</w:t>
+      </w:r>
     </w:p>
     <w:p>
       <w:pPr>

</xml_diff>

<commit_message>
finish the first three parts of the report
</commit_message>
<xml_diff>
--- a/smartcab_xiangwei.docx
+++ b/smartcab_xiangwei.docx
@@ -95,9 +95,6 @@
         <w:keepLines w:val="0"/>
         <w:spacing w:before="300" w:after="160" w:line="264" w:lineRule="auto"/>
         <w:contextualSpacing w:val="0"/>
-        <w:rPr>
-          <w:rFonts w:hint="eastAsia"/>
-        </w:rPr>
       </w:pPr>
       <w:bookmarkStart w:id="2" w:name="h.xrw4hjf0kjbm" w:colFirst="0" w:colLast="0"/>
       <w:bookmarkEnd w:id="2"/>
@@ -444,7 +441,7 @@
     <w:p>
       <w:pPr>
         <w:rPr>
-          <w:rFonts w:ascii="Helvetica" w:eastAsia="Times New Roman" w:hAnsi="Helvetica" w:cs="Times New Roman" w:hint="eastAsia"/>
+          <w:rFonts w:ascii="Helvetica" w:eastAsia="Times New Roman" w:hAnsi="Helvetica" w:cs="Times New Roman"/>
           <w:color w:val="4F4F4F"/>
           <w:sz w:val="23"/>
           <w:szCs w:val="23"/>
@@ -687,6 +684,17 @@
     <w:p>
       <w:pPr>
         <w:rPr>
+          <w:rFonts w:ascii="Helvetica" w:eastAsia="Times New Roman" w:hAnsi="Helvetica" w:cs="Times New Roman"/>
+          <w:color w:val="4F4F4F"/>
+          <w:sz w:val="23"/>
+          <w:szCs w:val="23"/>
+          <w:shd w:val="clear" w:color="auto" w:fill="FFFFFF"/>
+        </w:rPr>
+      </w:pPr>
+    </w:p>
+    <w:p>
+      <w:pPr>
+        <w:rPr>
           <w:rFonts w:ascii="Helvetica" w:eastAsia="Times New Roman" w:hAnsi="Helvetica" w:cs="Times New Roman" w:hint="eastAsia"/>
           <w:color w:val="4F4F4F"/>
           <w:sz w:val="23"/>
@@ -694,13 +702,6 @@
           <w:shd w:val="clear" w:color="auto" w:fill="FFFFFF"/>
         </w:rPr>
       </w:pPr>
-    </w:p>
-    <w:p>
-      <w:pPr>
-        <w:rPr>
-          <w:rFonts w:eastAsia="Times New Roman" w:cs="Times New Roman" w:hint="eastAsia"/>
-        </w:rPr>
-      </w:pPr>
       <w:r>
         <w:rPr>
           <w:rFonts w:ascii="Helvetica" w:eastAsia="Times New Roman" w:hAnsi="Helvetica" w:cs="Times New Roman" w:hint="eastAsia"/>
@@ -812,41 +813,1392 @@
           <w:shd w:val="clear" w:color="auto" w:fill="FFFFFF"/>
         </w:rPr>
         <w:t xml:space="preserve">about </w:t>
+      </w:r>
+      <w:r>
+        <w:rPr>
+          <w:rFonts w:ascii="Helvetica" w:eastAsia="Times New Roman" w:hAnsi="Helvetica" w:cs="Times New Roman" w:hint="eastAsia"/>
+          <w:color w:val="4F4F4F"/>
+          <w:sz w:val="23"/>
+          <w:szCs w:val="23"/>
+          <w:shd w:val="clear" w:color="auto" w:fill="FFFFFF"/>
+        </w:rPr>
+        <w:t>form -1 to 2</w:t>
+      </w:r>
+      <w:r>
+        <w:rPr>
+          <w:rFonts w:ascii="Helvetica" w:eastAsia="Times New Roman" w:hAnsi="Helvetica" w:cs="Times New Roman" w:hint="eastAsia"/>
+          <w:color w:val="4F4F4F"/>
+          <w:sz w:val="23"/>
+          <w:szCs w:val="23"/>
+          <w:shd w:val="clear" w:color="auto" w:fill="FFFFFF"/>
+        </w:rPr>
+        <w:t>.</w:t>
+      </w:r>
+    </w:p>
+    <w:p>
+      <w:pPr>
+        <w:rPr>
+          <w:rFonts w:ascii="Helvetica" w:eastAsia="Times New Roman" w:hAnsi="Helvetica" w:cs="Times New Roman" w:hint="eastAsia"/>
+          <w:color w:val="4F4F4F"/>
+          <w:sz w:val="23"/>
+          <w:szCs w:val="23"/>
+          <w:shd w:val="clear" w:color="auto" w:fill="FFFFFF"/>
+        </w:rPr>
+      </w:pPr>
+    </w:p>
+    <w:p>
+      <w:pPr>
+        <w:rPr>
+          <w:b/>
+          <w:sz w:val="21"/>
+          <w:szCs w:val="21"/>
+          <w:highlight w:val="white"/>
+        </w:rPr>
+      </w:pPr>
+      <w:r>
+        <w:rPr>
+          <w:rFonts w:hint="eastAsia"/>
+          <w:b/>
+          <w:sz w:val="21"/>
+          <w:szCs w:val="21"/>
+          <w:highlight w:val="white"/>
+        </w:rPr>
+        <w:t xml:space="preserve">2. </w:t>
+      </w:r>
+      <w:r>
+        <w:rPr>
+          <w:b/>
+          <w:iCs/>
+          <w:sz w:val="21"/>
+          <w:szCs w:val="21"/>
+          <w:highlight w:val="white"/>
+        </w:rPr>
+        <w:t>Justify why you picked these set of states, and how they model the agent and its environment.</w:t>
+      </w:r>
+    </w:p>
+    <w:p>
+      <w:pPr>
+        <w:rPr>
+          <w:rFonts w:eastAsia="Times New Roman" w:cs="Times New Roman" w:hint="eastAsia"/>
+        </w:rPr>
+      </w:pPr>
+      <w:r>
+        <w:rPr>
+          <w:rFonts w:eastAsia="Times New Roman" w:cs="Times New Roman" w:hint="eastAsia"/>
+        </w:rPr>
+        <w:t xml:space="preserve">I only choose </w:t>
+      </w:r>
+      <w:r>
+        <w:rPr>
+          <w:rFonts w:eastAsia="Times New Roman" w:cs="Times New Roman" w:hint="eastAsia"/>
+          <w:b/>
+        </w:rPr>
+        <w:t>light condition</w:t>
+      </w:r>
+      <w:r>
+        <w:rPr>
+          <w:rFonts w:eastAsia="Times New Roman" w:cs="Times New Roman" w:hint="eastAsia"/>
+        </w:rPr>
+        <w:t xml:space="preserve"> and </w:t>
+      </w:r>
+      <w:proofErr w:type="spellStart"/>
+      <w:r>
+        <w:rPr>
+          <w:rFonts w:eastAsia="Times New Roman" w:cs="Times New Roman" w:hint="eastAsia"/>
+          <w:b/>
+        </w:rPr>
+        <w:t>next_waypoint</w:t>
+      </w:r>
+      <w:proofErr w:type="spellEnd"/>
+      <w:r>
+        <w:rPr>
+          <w:rFonts w:eastAsia="Times New Roman" w:cs="Times New Roman" w:hint="eastAsia"/>
+        </w:rPr>
+        <w:t xml:space="preserve"> as our robot state</w:t>
+      </w:r>
+      <w:r>
+        <w:rPr>
+          <w:rFonts w:eastAsia="Times New Roman" w:cs="Times New Roman" w:hint="eastAsia"/>
+        </w:rPr>
+        <w:t>s</w:t>
+      </w:r>
+      <w:r>
+        <w:rPr>
+          <w:rFonts w:eastAsia="Times New Roman" w:cs="Times New Roman" w:hint="eastAsia"/>
+        </w:rPr>
+        <w:t>.</w:t>
+      </w:r>
+    </w:p>
+    <w:p>
+      <w:pPr>
+        <w:rPr>
+          <w:rFonts w:eastAsia="Times New Roman" w:cs="Times New Roman" w:hint="eastAsia"/>
+        </w:rPr>
+      </w:pPr>
+      <w:r>
+        <w:rPr>
+          <w:rFonts w:eastAsia="Times New Roman" w:cs="Times New Roman" w:hint="eastAsia"/>
+        </w:rPr>
+        <w:t xml:space="preserve">There are six independent </w:t>
+      </w:r>
+      <w:proofErr w:type="gramStart"/>
+      <w:r>
+        <w:rPr>
+          <w:rFonts w:eastAsia="Times New Roman" w:cs="Times New Roman" w:hint="eastAsia"/>
+        </w:rPr>
+        <w:t>state</w:t>
+      </w:r>
+      <w:proofErr w:type="gramEnd"/>
+      <w:r>
+        <w:rPr>
+          <w:rFonts w:eastAsia="Times New Roman" w:cs="Times New Roman" w:hint="eastAsia"/>
+        </w:rPr>
+        <w:t xml:space="preserve"> to choose model our agent: </w:t>
+      </w:r>
+    </w:p>
+    <w:p>
+      <w:pPr>
+        <w:pStyle w:val="a6"/>
+        <w:numPr>
+          <w:ilvl w:val="0"/>
+          <w:numId w:val="1"/>
+        </w:numPr>
+        <w:ind w:firstLineChars="0"/>
+        <w:rPr>
+          <w:rFonts w:eastAsia="Times New Roman" w:cs="Times New Roman" w:hint="eastAsia"/>
+        </w:rPr>
+      </w:pPr>
+      <w:proofErr w:type="spellStart"/>
+      <w:proofErr w:type="gramStart"/>
+      <w:r>
+        <w:rPr>
+          <w:rFonts w:eastAsia="Times New Roman" w:cs="Times New Roman" w:hint="eastAsia"/>
+        </w:rPr>
+        <w:t>next</w:t>
+      </w:r>
+      <w:proofErr w:type="gramEnd"/>
+      <w:r>
+        <w:rPr>
+          <w:rFonts w:eastAsia="Times New Roman" w:cs="Times New Roman" w:hint="eastAsia"/>
+        </w:rPr>
+        <w:t>_waypoints</w:t>
+      </w:r>
+      <w:proofErr w:type="spellEnd"/>
+      <w:r>
+        <w:rPr>
+          <w:rFonts w:eastAsia="Times New Roman" w:cs="Times New Roman" w:hint="eastAsia"/>
+        </w:rPr>
+        <w:t>, it is direction form global router which can direct agent to his target with the reasonable and shortest path, so we must choose it as a state if we want to be able to reach the target.</w:t>
+      </w:r>
+    </w:p>
+    <w:p>
+      <w:pPr>
+        <w:pStyle w:val="a6"/>
+        <w:numPr>
+          <w:ilvl w:val="0"/>
+          <w:numId w:val="1"/>
+        </w:numPr>
+        <w:ind w:firstLineChars="0"/>
+        <w:rPr>
+          <w:rFonts w:eastAsia="Times New Roman" w:cs="Times New Roman" w:hint="eastAsia"/>
+        </w:rPr>
+      </w:pPr>
+      <w:r>
+        <w:rPr>
+          <w:rFonts w:eastAsia="Times New Roman" w:cs="Times New Roman"/>
+        </w:rPr>
+        <w:t>L</w:t>
+      </w:r>
+      <w:r>
+        <w:rPr>
+          <w:rFonts w:eastAsia="Times New Roman" w:cs="Times New Roman" w:hint="eastAsia"/>
+        </w:rPr>
+        <w:t>ight condition, it is the traffic light condition which can be right and green, agent must obey the rule or it can not move. So it is another necessary state to model.</w:t>
+      </w:r>
+    </w:p>
+    <w:p>
+      <w:pPr>
+        <w:pStyle w:val="a6"/>
+        <w:numPr>
+          <w:ilvl w:val="0"/>
+          <w:numId w:val="1"/>
+        </w:numPr>
+        <w:ind w:firstLineChars="0"/>
+        <w:rPr>
+          <w:rFonts w:eastAsia="Times New Roman" w:cs="Times New Roman" w:hint="eastAsia"/>
+        </w:rPr>
+      </w:pPr>
+      <w:r>
+        <w:rPr>
+          <w:rFonts w:eastAsia="Times New Roman" w:cs="Times New Roman"/>
+        </w:rPr>
+        <w:t>L</w:t>
+      </w:r>
+      <w:r>
+        <w:rPr>
+          <w:rFonts w:eastAsia="Times New Roman" w:cs="Times New Roman" w:hint="eastAsia"/>
+        </w:rPr>
+        <w:t xml:space="preserve">eft, right, oncoming, the three values is the intend of the car </w:t>
+      </w:r>
+      <w:proofErr w:type="spellStart"/>
+      <w:r>
+        <w:rPr>
+          <w:rFonts w:eastAsia="Times New Roman" w:cs="Times New Roman" w:hint="eastAsia"/>
+        </w:rPr>
+        <w:t>froming</w:t>
+      </w:r>
+      <w:proofErr w:type="spellEnd"/>
+      <w:r>
+        <w:rPr>
+          <w:rFonts w:eastAsia="Times New Roman" w:cs="Times New Roman" w:hint="eastAsia"/>
+        </w:rPr>
+        <w:t xml:space="preserve"> three different </w:t>
+      </w:r>
+      <w:r>
+        <w:rPr>
+          <w:rFonts w:eastAsia="Times New Roman" w:cs="Times New Roman" w:hint="eastAsia"/>
+        </w:rPr>
+        <w:lastRenderedPageBreak/>
+        <w:t>direction, for example, the oncoming is what the car in</w:t>
+      </w:r>
+      <w:r>
+        <w:rPr>
+          <w:rFonts w:eastAsia="Times New Roman" w:cs="Times New Roman" w:hint="eastAsia"/>
+        </w:rPr>
+        <w:t xml:space="preserve"> oncoming direction want to do, </w:t>
+      </w:r>
+      <w:r>
+        <w:rPr>
+          <w:rFonts w:eastAsia="Times New Roman" w:cs="Times New Roman"/>
+        </w:rPr>
+        <w:t>‘</w:t>
+      </w:r>
+      <w:r>
+        <w:rPr>
+          <w:rFonts w:eastAsia="Times New Roman" w:cs="Times New Roman" w:hint="eastAsia"/>
+        </w:rPr>
+        <w:t>go forward</w:t>
+      </w:r>
+      <w:r>
+        <w:rPr>
+          <w:rFonts w:eastAsia="Times New Roman" w:cs="Times New Roman"/>
+        </w:rPr>
+        <w:t>’</w:t>
+      </w:r>
+      <w:r>
+        <w:rPr>
+          <w:rFonts w:eastAsia="Times New Roman" w:cs="Times New Roman" w:hint="eastAsia"/>
+        </w:rPr>
+        <w:t xml:space="preserve">, </w:t>
+      </w:r>
+      <w:r>
+        <w:rPr>
+          <w:rFonts w:eastAsia="Times New Roman" w:cs="Times New Roman"/>
+        </w:rPr>
+        <w:t>’</w:t>
+      </w:r>
+      <w:r>
+        <w:rPr>
+          <w:rFonts w:eastAsia="Times New Roman" w:cs="Times New Roman" w:hint="eastAsia"/>
+        </w:rPr>
+        <w:t>turn left</w:t>
+      </w:r>
+      <w:r>
+        <w:rPr>
+          <w:rFonts w:eastAsia="Times New Roman" w:cs="Times New Roman"/>
+        </w:rPr>
+        <w:t>’</w:t>
+      </w:r>
+      <w:r>
+        <w:rPr>
+          <w:rFonts w:eastAsia="Times New Roman" w:cs="Times New Roman" w:hint="eastAsia"/>
+        </w:rPr>
+        <w:t xml:space="preserve">, </w:t>
+      </w:r>
+      <w:r>
+        <w:rPr>
+          <w:rFonts w:eastAsia="Times New Roman" w:cs="Times New Roman"/>
+        </w:rPr>
+        <w:t>‘</w:t>
+      </w:r>
+      <w:r>
+        <w:rPr>
+          <w:rFonts w:eastAsia="Times New Roman" w:cs="Times New Roman" w:hint="eastAsia"/>
+        </w:rPr>
+        <w:t>turn right</w:t>
+      </w:r>
+      <w:r>
+        <w:rPr>
+          <w:rFonts w:eastAsia="Times New Roman" w:cs="Times New Roman"/>
+        </w:rPr>
+        <w:t>’</w:t>
+      </w:r>
+      <w:r>
+        <w:rPr>
+          <w:rFonts w:eastAsia="Times New Roman" w:cs="Times New Roman" w:hint="eastAsia"/>
+        </w:rPr>
+        <w:t xml:space="preserve"> or </w:t>
+      </w:r>
+      <w:r>
+        <w:rPr>
+          <w:rFonts w:eastAsia="Times New Roman" w:cs="Times New Roman"/>
+        </w:rPr>
+        <w:t>‘</w:t>
+      </w:r>
+      <w:r>
+        <w:rPr>
+          <w:rFonts w:eastAsia="Times New Roman" w:cs="Times New Roman" w:hint="eastAsia"/>
+        </w:rPr>
+        <w:t>stay there</w:t>
+      </w:r>
+      <w:r>
+        <w:rPr>
+          <w:rFonts w:eastAsia="Times New Roman" w:cs="Times New Roman"/>
+        </w:rPr>
+        <w:t>’</w:t>
+      </w:r>
+      <w:r>
+        <w:rPr>
+          <w:rFonts w:eastAsia="Times New Roman" w:cs="Times New Roman" w:hint="eastAsia"/>
+        </w:rPr>
+        <w:t>.</w:t>
+      </w:r>
+      <w:r>
+        <w:rPr>
+          <w:rFonts w:eastAsia="Times New Roman" w:cs="Times New Roman" w:hint="eastAsia"/>
+        </w:rPr>
+        <w:t xml:space="preserve"> For general purpose, they should states for model robot, however for this problem, they are necessary. Because, in the reward function, I find that the reward do not take it in account. Even though we add them as states, the agent cannot learn </w:t>
+      </w:r>
+      <w:r>
+        <w:rPr>
+          <w:rFonts w:eastAsia="Times New Roman" w:cs="Times New Roman"/>
+        </w:rPr>
+        <w:t>something</w:t>
+      </w:r>
+      <w:r>
+        <w:rPr>
+          <w:rFonts w:eastAsia="Times New Roman" w:cs="Times New Roman" w:hint="eastAsia"/>
+        </w:rPr>
+        <w:t xml:space="preserve"> right by Q method.</w:t>
+      </w:r>
+    </w:p>
+    <w:p>
+      <w:pPr>
+        <w:pStyle w:val="a6"/>
+        <w:numPr>
+          <w:ilvl w:val="0"/>
+          <w:numId w:val="1"/>
+        </w:numPr>
+        <w:ind w:firstLineChars="0"/>
+        <w:rPr>
+          <w:rFonts w:eastAsia="Times New Roman" w:cs="Times New Roman" w:hint="eastAsia"/>
+        </w:rPr>
+      </w:pPr>
+      <w:r>
+        <w:rPr>
+          <w:rFonts w:eastAsia="Times New Roman" w:cs="Times New Roman" w:hint="eastAsia"/>
+        </w:rPr>
+        <w:t>Deadline, it is the left time for robot to get to target. For this question it is not as necessary as usual. Because agent will not learning something relative to Deadline by Q method as well. Because each available move will get a reward and no extra penalty for each move.</w:t>
+      </w:r>
+    </w:p>
+    <w:p>
+      <w:pPr>
+        <w:rPr>
+          <w:rFonts w:eastAsia="Times New Roman" w:cs="Times New Roman" w:hint="eastAsia"/>
+        </w:rPr>
+      </w:pPr>
+      <w:r>
+        <w:t>As</w:t>
+      </w:r>
+      <w:r>
+        <w:rPr>
+          <w:rFonts w:hint="eastAsia"/>
+        </w:rPr>
+        <w:t xml:space="preserve"> a result, </w:t>
+      </w:r>
+      <w:r>
+        <w:rPr>
+          <w:rFonts w:eastAsia="Times New Roman" w:cs="Times New Roman" w:hint="eastAsia"/>
+        </w:rPr>
+        <w:t xml:space="preserve">I only choose </w:t>
+      </w:r>
+      <w:r>
+        <w:rPr>
+          <w:rFonts w:eastAsia="Times New Roman" w:cs="Times New Roman" w:hint="eastAsia"/>
+          <w:b/>
+        </w:rPr>
+        <w:t>light condition</w:t>
+      </w:r>
+      <w:r>
+        <w:rPr>
+          <w:rFonts w:eastAsia="Times New Roman" w:cs="Times New Roman" w:hint="eastAsia"/>
+        </w:rPr>
+        <w:t xml:space="preserve"> and </w:t>
+      </w:r>
+      <w:proofErr w:type="spellStart"/>
+      <w:r>
+        <w:rPr>
+          <w:rFonts w:eastAsia="Times New Roman" w:cs="Times New Roman" w:hint="eastAsia"/>
+          <w:b/>
+        </w:rPr>
+        <w:t>next_waypoint</w:t>
+      </w:r>
+      <w:proofErr w:type="spellEnd"/>
+      <w:r>
+        <w:rPr>
+          <w:rFonts w:eastAsia="Times New Roman" w:cs="Times New Roman" w:hint="eastAsia"/>
+        </w:rPr>
+        <w:t xml:space="preserve"> as our robot states.</w:t>
+      </w:r>
+    </w:p>
+    <w:p>
+      <w:pPr>
+        <w:rPr>
+          <w:rFonts w:eastAsia="Times New Roman" w:cs="Times New Roman" w:hint="eastAsia"/>
+        </w:rPr>
+      </w:pPr>
+    </w:p>
+    <w:p>
+      <w:pPr>
+        <w:ind w:leftChars="100" w:left="220"/>
+        <w:rPr>
+          <w:rFonts w:eastAsia="Times New Roman" w:cs="Times New Roman"/>
+        </w:rPr>
+      </w:pPr>
+      <w:proofErr w:type="spellStart"/>
+      <w:r>
+        <w:rPr>
+          <w:rFonts w:eastAsia="Times New Roman" w:cs="Times New Roman"/>
+        </w:rPr>
+        <w:t>AvailableInformation</w:t>
+      </w:r>
+      <w:proofErr w:type="spellEnd"/>
+      <w:r>
+        <w:rPr>
+          <w:rFonts w:eastAsia="Times New Roman" w:cs="Times New Roman"/>
+        </w:rPr>
+        <w:t xml:space="preserve">=[('Next Way </w:t>
+      </w:r>
+      <w:proofErr w:type="gramStart"/>
+      <w:r>
+        <w:rPr>
+          <w:rFonts w:eastAsia="Times New Roman" w:cs="Times New Roman"/>
+        </w:rPr>
+        <w:t>Point:',</w:t>
+      </w:r>
+      <w:proofErr w:type="gramEnd"/>
+      <w:r>
+        <w:rPr>
+          <w:rFonts w:eastAsia="Times New Roman" w:cs="Times New Roman"/>
+        </w:rPr>
+        <w:t xml:space="preserve"> </w:t>
+      </w:r>
+      <w:proofErr w:type="spellStart"/>
+      <w:r>
+        <w:rPr>
+          <w:rFonts w:eastAsia="Times New Roman" w:cs="Times New Roman"/>
+        </w:rPr>
+        <w:t>self.next_waypoint</w:t>
+      </w:r>
+      <w:proofErr w:type="spellEnd"/>
+      <w:r>
+        <w:rPr>
+          <w:rFonts w:eastAsia="Times New Roman" w:cs="Times New Roman"/>
+        </w:rPr>
+        <w:t>),</w:t>
+      </w:r>
+    </w:p>
+    <w:p>
+      <w:pPr>
+        <w:ind w:leftChars="100" w:left="220"/>
+        <w:rPr>
+          <w:rFonts w:eastAsia="Times New Roman" w:cs="Times New Roman"/>
+        </w:rPr>
+      </w:pPr>
+      <w:r>
+        <w:rPr>
+          <w:rFonts w:eastAsia="Times New Roman" w:cs="Times New Roman"/>
+        </w:rPr>
+        <w:t xml:space="preserve">        (</w:t>
+      </w:r>
+      <w:proofErr w:type="gramStart"/>
+      <w:r>
+        <w:rPr>
+          <w:rFonts w:eastAsia="Times New Roman" w:cs="Times New Roman"/>
+        </w:rPr>
+        <w:t>'</w:t>
+      </w:r>
+      <w:proofErr w:type="spellStart"/>
+      <w:r>
+        <w:rPr>
+          <w:rFonts w:eastAsia="Times New Roman" w:cs="Times New Roman"/>
+        </w:rPr>
+        <w:t>light',inputs</w:t>
+      </w:r>
+      <w:proofErr w:type="spellEnd"/>
+      <w:proofErr w:type="gramEnd"/>
+      <w:r>
+        <w:rPr>
+          <w:rFonts w:eastAsia="Times New Roman" w:cs="Times New Roman"/>
+        </w:rPr>
+        <w:t>['light']),</w:t>
+      </w:r>
+    </w:p>
+    <w:p>
+      <w:pPr>
+        <w:ind w:leftChars="100" w:left="220"/>
+        <w:rPr>
+          <w:rFonts w:eastAsia="Times New Roman" w:cs="Times New Roman"/>
+        </w:rPr>
+      </w:pPr>
+      <w:r>
+        <w:rPr>
+          <w:rFonts w:eastAsia="Times New Roman" w:cs="Times New Roman"/>
+        </w:rPr>
+        <w:t xml:space="preserve">        ('On </w:t>
+      </w:r>
+      <w:proofErr w:type="spellStart"/>
+      <w:proofErr w:type="gramStart"/>
+      <w:r>
+        <w:rPr>
+          <w:rFonts w:eastAsia="Times New Roman" w:cs="Times New Roman"/>
+        </w:rPr>
+        <w:t>Comming</w:t>
+      </w:r>
+      <w:proofErr w:type="spellEnd"/>
+      <w:r>
+        <w:rPr>
+          <w:rFonts w:eastAsia="Times New Roman" w:cs="Times New Roman"/>
+        </w:rPr>
+        <w:t>:',inputs</w:t>
+      </w:r>
+      <w:proofErr w:type="gramEnd"/>
+      <w:r>
+        <w:rPr>
+          <w:rFonts w:eastAsia="Times New Roman" w:cs="Times New Roman"/>
+        </w:rPr>
+        <w:t>['oncoming']),</w:t>
+      </w:r>
+    </w:p>
+    <w:p>
+      <w:pPr>
+        <w:ind w:leftChars="100" w:left="220"/>
+        <w:rPr>
+          <w:rFonts w:eastAsia="Times New Roman" w:cs="Times New Roman"/>
+        </w:rPr>
+      </w:pPr>
+      <w:r>
+        <w:rPr>
+          <w:rFonts w:eastAsia="Times New Roman" w:cs="Times New Roman"/>
+        </w:rPr>
+        <w:t xml:space="preserve">        (</w:t>
+      </w:r>
+      <w:proofErr w:type="gramStart"/>
+      <w:r>
+        <w:rPr>
+          <w:rFonts w:eastAsia="Times New Roman" w:cs="Times New Roman"/>
+        </w:rPr>
+        <w:t>'</w:t>
+      </w:r>
+      <w:proofErr w:type="spellStart"/>
+      <w:r>
+        <w:rPr>
+          <w:rFonts w:eastAsia="Times New Roman" w:cs="Times New Roman"/>
+        </w:rPr>
+        <w:t>Left:',inputs</w:t>
+      </w:r>
+      <w:proofErr w:type="spellEnd"/>
+      <w:proofErr w:type="gramEnd"/>
+      <w:r>
+        <w:rPr>
+          <w:rFonts w:eastAsia="Times New Roman" w:cs="Times New Roman"/>
+        </w:rPr>
+        <w:t>['left']),</w:t>
+      </w:r>
+    </w:p>
+    <w:p>
+      <w:pPr>
+        <w:ind w:leftChars="100" w:left="220"/>
+        <w:rPr>
+          <w:rFonts w:eastAsia="Times New Roman" w:cs="Times New Roman"/>
+        </w:rPr>
+      </w:pPr>
+      <w:r>
+        <w:rPr>
+          <w:rFonts w:eastAsia="Times New Roman" w:cs="Times New Roman"/>
+        </w:rPr>
+        <w:t xml:space="preserve">        (</w:t>
+      </w:r>
+      <w:proofErr w:type="gramStart"/>
+      <w:r>
+        <w:rPr>
+          <w:rFonts w:eastAsia="Times New Roman" w:cs="Times New Roman"/>
+        </w:rPr>
+        <w:t>'</w:t>
+      </w:r>
+      <w:proofErr w:type="spellStart"/>
+      <w:r>
+        <w:rPr>
+          <w:rFonts w:eastAsia="Times New Roman" w:cs="Times New Roman"/>
+        </w:rPr>
+        <w:t>Right:',inputs</w:t>
+      </w:r>
+      <w:proofErr w:type="spellEnd"/>
+      <w:proofErr w:type="gramEnd"/>
+      <w:r>
+        <w:rPr>
+          <w:rFonts w:eastAsia="Times New Roman" w:cs="Times New Roman"/>
+        </w:rPr>
+        <w:t>['right']),</w:t>
+      </w:r>
+    </w:p>
+    <w:p>
+      <w:pPr>
+        <w:ind w:leftChars="100" w:left="220"/>
+        <w:rPr>
+          <w:rFonts w:eastAsia="Times New Roman" w:cs="Times New Roman"/>
+        </w:rPr>
+      </w:pPr>
+      <w:r>
+        <w:rPr>
+          <w:rFonts w:eastAsia="Times New Roman" w:cs="Times New Roman"/>
+        </w:rPr>
+        <w:t xml:space="preserve">        (</w:t>
+      </w:r>
+      <w:r>
+        <w:rPr>
+          <w:rFonts w:eastAsia="Times New Roman" w:cs="Times New Roman"/>
+        </w:rPr>
+        <w:t>'</w:t>
+      </w:r>
+      <w:proofErr w:type="spellStart"/>
+      <w:r>
+        <w:rPr>
+          <w:rFonts w:eastAsia="Times New Roman" w:cs="Times New Roman"/>
+        </w:rPr>
+        <w:t>Deadline'</w:t>
+      </w:r>
+      <w:proofErr w:type="gramStart"/>
+      <w:r>
+        <w:rPr>
+          <w:rFonts w:eastAsia="Times New Roman" w:cs="Times New Roman"/>
+        </w:rPr>
+        <w:t>,deadline</w:t>
+      </w:r>
+      <w:proofErr w:type="spellEnd"/>
+      <w:proofErr w:type="gramEnd"/>
+      <w:r>
+        <w:rPr>
+          <w:rFonts w:eastAsia="Times New Roman" w:cs="Times New Roman"/>
+        </w:rPr>
+        <w:t>)</w:t>
+      </w:r>
+    </w:p>
+    <w:p>
+      <w:pPr>
+        <w:ind w:leftChars="100" w:left="220"/>
+        <w:rPr>
+          <w:rFonts w:eastAsia="Times New Roman" w:cs="Times New Roman" w:hint="eastAsia"/>
+        </w:rPr>
+      </w:pPr>
+      <w:proofErr w:type="spellStart"/>
+      <w:proofErr w:type="gramStart"/>
+      <w:r>
+        <w:rPr>
+          <w:rFonts w:eastAsia="Times New Roman" w:cs="Times New Roman"/>
+        </w:rPr>
+        <w:t>self.state</w:t>
+      </w:r>
+      <w:proofErr w:type="spellEnd"/>
+      <w:proofErr w:type="gramEnd"/>
+      <w:r>
+        <w:rPr>
+          <w:rFonts w:eastAsia="Times New Roman" w:cs="Times New Roman"/>
+        </w:rPr>
+        <w:t>=</w:t>
+      </w:r>
+      <w:proofErr w:type="spellStart"/>
+      <w:r>
+        <w:rPr>
+          <w:rFonts w:eastAsia="Times New Roman" w:cs="Times New Roman"/>
+        </w:rPr>
+        <w:t>AvailableInformation</w:t>
+      </w:r>
+      <w:proofErr w:type="spellEnd"/>
+      <w:r>
+        <w:rPr>
+          <w:rFonts w:eastAsia="Times New Roman" w:cs="Times New Roman"/>
+        </w:rPr>
+        <w:t>[0:2];</w:t>
+      </w:r>
+    </w:p>
+    <w:p>
+      <w:pPr>
+        <w:pStyle w:val="normal"/>
+        <w:rPr>
+          <w:rFonts w:hint="eastAsia"/>
+        </w:rPr>
+      </w:pPr>
+    </w:p>
+    <w:p>
+      <w:pPr>
+        <w:pStyle w:val="normal"/>
+        <w:rPr>
+          <w:rFonts w:hint="eastAsia"/>
+        </w:rPr>
+      </w:pPr>
+      <w:r>
+        <w:rPr>
+          <w:rFonts w:hint="eastAsia"/>
+        </w:rPr>
+        <w:t xml:space="preserve">And because I do not change the action of agent now, so the agent still </w:t>
+      </w:r>
+      <w:proofErr w:type="gramStart"/>
+      <w:r>
+        <w:rPr>
+          <w:rFonts w:hint="eastAsia"/>
+        </w:rPr>
+        <w:t>move  randomly</w:t>
+      </w:r>
+      <w:proofErr w:type="gramEnd"/>
+      <w:r>
+        <w:rPr>
+          <w:rFonts w:hint="eastAsia"/>
+        </w:rPr>
+        <w:t>.</w:t>
+      </w:r>
+    </w:p>
+    <w:p>
+      <w:pPr>
+        <w:pStyle w:val="normal"/>
+        <w:rPr>
+          <w:rFonts w:hint="eastAsia"/>
+        </w:rPr>
+      </w:pPr>
+    </w:p>
+    <w:p>
+      <w:pPr>
+        <w:rPr>
+          <w:rFonts w:eastAsia="Times New Roman" w:cs="Times New Roman"/>
+          <w:b/>
+          <w:i/>
+        </w:rPr>
+      </w:pPr>
+      <w:r>
+        <w:rPr>
+          <w:rStyle w:val="a5"/>
+          <w:rFonts w:eastAsia="Times New Roman" w:cs="Times New Roman" w:hint="eastAsia"/>
+          <w:b/>
+          <w:i w:val="0"/>
+          <w:color w:val="4F4F4F"/>
+          <w:sz w:val="23"/>
+          <w:szCs w:val="23"/>
+          <w:shd w:val="clear" w:color="auto" w:fill="FFFFFF"/>
+        </w:rPr>
+        <w:t xml:space="preserve">3. </w:t>
+      </w:r>
+      <w:r>
+        <w:rPr>
+          <w:rStyle w:val="a5"/>
+          <w:rFonts w:eastAsia="Times New Roman" w:cs="Times New Roman"/>
+          <w:b/>
+          <w:i w:val="0"/>
+          <w:color w:val="4F4F4F"/>
+          <w:sz w:val="23"/>
+          <w:szCs w:val="23"/>
+          <w:shd w:val="clear" w:color="auto" w:fill="FFFFFF"/>
+        </w:rPr>
+        <w:t>What changes do you notice in the agent’s behavior?</w:t>
+      </w:r>
+    </w:p>
+    <w:p>
+      <w:pPr>
+        <w:pStyle w:val="normal"/>
+        <w:rPr>
+          <w:rFonts w:hint="eastAsia"/>
+          <w:b/>
+        </w:rPr>
+      </w:pPr>
+      <w:r>
+        <w:rPr>
+          <w:rFonts w:hint="eastAsia"/>
+          <w:b/>
+        </w:rPr>
+        <w:t>3.1 Implement Q-learning</w:t>
+      </w:r>
+    </w:p>
+    <w:p>
+      <w:pPr>
+        <w:pStyle w:val="normal"/>
+        <w:rPr>
+          <w:rFonts w:hint="eastAsia"/>
+        </w:rPr>
+      </w:pPr>
+      <w:r>
+        <w:rPr>
+          <w:rFonts w:hint="eastAsia"/>
+        </w:rPr>
+        <w:t xml:space="preserve">I implement a Q-learning by the following three </w:t>
+      </w:r>
+      <w:proofErr w:type="gramStart"/>
+      <w:r>
+        <w:rPr>
+          <w:rFonts w:hint="eastAsia"/>
+        </w:rPr>
+        <w:t>step</w:t>
+      </w:r>
+      <w:proofErr w:type="gramEnd"/>
+      <w:r>
+        <w:rPr>
+          <w:rFonts w:hint="eastAsia"/>
+        </w:rPr>
+        <w:t>.</w:t>
+      </w:r>
+    </w:p>
+    <w:p>
+      <w:pPr>
+        <w:pStyle w:val="normal"/>
+        <w:numPr>
+          <w:ilvl w:val="0"/>
+          <w:numId w:val="2"/>
+        </w:numPr>
+        <w:rPr>
+          <w:rFonts w:hint="eastAsia"/>
+        </w:rPr>
+      </w:pPr>
+      <w:r>
+        <w:t>F</w:t>
+      </w:r>
+      <w:r>
+        <w:rPr>
+          <w:rFonts w:hint="eastAsia"/>
+        </w:rPr>
+        <w:t xml:space="preserve">irstly, </w:t>
+      </w:r>
+      <w:proofErr w:type="spellStart"/>
+      <w:r>
+        <w:rPr>
+          <w:rFonts w:hint="eastAsia"/>
+        </w:rPr>
+        <w:t>intial</w:t>
+      </w:r>
+      <w:proofErr w:type="spellEnd"/>
+      <w:r>
+        <w:rPr>
+          <w:rFonts w:hint="eastAsia"/>
+        </w:rPr>
+        <w:t xml:space="preserve"> a Q value table by </w:t>
+      </w:r>
+      <w:proofErr w:type="spellStart"/>
+      <w:r>
+        <w:rPr>
+          <w:rFonts w:hint="eastAsia"/>
+        </w:rPr>
+        <w:t>ordereddict</w:t>
+      </w:r>
+      <w:proofErr w:type="spellEnd"/>
+      <w:r>
+        <w:rPr>
+          <w:rFonts w:hint="eastAsia"/>
+        </w:rPr>
+        <w:t xml:space="preserve"> and the states include light condition and next-waypoint.</w:t>
+      </w:r>
+      <w:r>
+        <w:rPr>
+          <w:rFonts w:hint="eastAsia"/>
+        </w:rPr>
+        <w:t xml:space="preserve"> When </w:t>
+      </w:r>
+      <w:r>
+        <w:t>initialize</w:t>
+      </w:r>
+      <w:r>
+        <w:rPr>
+          <w:rFonts w:hint="eastAsia"/>
+        </w:rPr>
+        <w:t xml:space="preserve"> I set all value to zero.</w:t>
+      </w:r>
+    </w:p>
+    <w:p>
+      <w:pPr>
+        <w:pStyle w:val="normal"/>
+        <w:numPr>
+          <w:ilvl w:val="0"/>
+          <w:numId w:val="2"/>
+        </w:numPr>
+        <w:rPr>
+          <w:rFonts w:hint="eastAsia"/>
+        </w:rPr>
+      </w:pPr>
+      <w:r>
+        <w:rPr>
+          <w:rFonts w:hint="eastAsia"/>
+        </w:rPr>
+        <w:t>Update the Q-value after every move by the following equation</w:t>
+      </w:r>
+      <w:r>
+        <w:rPr>
+          <w:position w:val="-32"/>
+        </w:rPr>
+        <w:object w:dxaOrig="3920" w:dyaOrig="780" w14:anchorId="0FFBCC42">
+          <v:shapetype id="_x0000_t75" coordsize="21600,21600" o:spt="75" o:preferrelative="t" path="m@4@5l@4@11@9@11@9@5xe" filled="f" stroked="f">
+            <v:stroke joinstyle="miter"/>
+            <v:formulas>
+              <v:f eqn="if lineDrawn pixelLineWidth 0"/>
+              <v:f eqn="sum @0 1 0"/>
+              <v:f eqn="sum 0 0 @1"/>
+              <v:f eqn="prod @2 1 2"/>
+              <v:f eqn="prod @3 21600 pixelWidth"/>
+              <v:f eqn="prod @3 21600 pixelHeight"/>
+              <v:f eqn="sum @0 0 1"/>
+              <v:f eqn="prod @6 1 2"/>
+              <v:f eqn="prod @7 21600 pixelWidth"/>
+              <v:f eqn="sum @8 21600 0"/>
+              <v:f eqn="prod @7 21600 pixelHeight"/>
+              <v:f eqn="sum @10 21600 0"/>
+            </v:formulas>
+            <v:path o:extrusionok="f" gradientshapeok="t" o:connecttype="rect"/>
+            <o:lock v:ext="edit" aspectratio="t"/>
+          </v:shapetype>
+          <v:shape id="_x0000_i1028" type="#_x0000_t75" style="width:196.05pt;height:39.2pt" o:ole="">
+            <v:imagedata r:id="rId6" o:title=""/>
+          </v:shape>
+          <o:OLEObject Type="Embed" ProgID="Equation.DSMT4" ShapeID="_x0000_i1028" DrawAspect="Content" ObjectID="_1395689945" r:id="rId7"/>
+        </w:object>
+      </w:r>
+      <w:r>
+        <w:t xml:space="preserve"> </w:t>
+      </w:r>
+    </w:p>
+    <w:p>
+      <w:pPr>
+        <w:pStyle w:val="normal"/>
+        <w:ind w:left="360"/>
+        <w:rPr>
+          <w:rFonts w:hint="eastAsia"/>
+        </w:rPr>
+      </w:pPr>
+      <w:r>
+        <w:t>W</w:t>
+      </w:r>
+      <w:r>
+        <w:rPr>
+          <w:rFonts w:hint="eastAsia"/>
+        </w:rPr>
+        <w:t xml:space="preserve">here alpha is the learning rate and </w:t>
+      </w:r>
+      <w:proofErr w:type="spellStart"/>
+      <w:r>
+        <w:rPr>
+          <w:rFonts w:hint="eastAsia"/>
+        </w:rPr>
+        <w:t>lamda</w:t>
+      </w:r>
+      <w:proofErr w:type="spellEnd"/>
+      <w:r>
+        <w:rPr>
+          <w:rFonts w:hint="eastAsia"/>
+        </w:rPr>
+        <w:t xml:space="preserve"> is the time discount and r is the reward of the action according to state before the action, and s</w:t>
+      </w:r>
+      <w:r>
+        <w:t>’</w:t>
+      </w:r>
+      <w:r>
+        <w:rPr>
+          <w:rFonts w:hint="eastAsia"/>
+        </w:rPr>
+        <w:t xml:space="preserve"> is the state after the action.</w:t>
+      </w:r>
+    </w:p>
+    <w:p>
+      <w:pPr>
+        <w:pStyle w:val="normal"/>
+        <w:numPr>
+          <w:ilvl w:val="0"/>
+          <w:numId w:val="2"/>
+        </w:numPr>
+        <w:rPr>
+          <w:rFonts w:hint="eastAsia"/>
+        </w:rPr>
+      </w:pPr>
+      <w:r>
+        <w:rPr>
+          <w:rFonts w:hint="eastAsia"/>
+        </w:rPr>
+        <w:t>Get the best action according the Q-value and current state.</w:t>
+      </w:r>
+      <w:r>
+        <w:rPr>
+          <w:rFonts w:hint="eastAsia"/>
+        </w:rPr>
+        <w:t xml:space="preserve"> Just choose the </w:t>
+      </w:r>
+      <w:proofErr w:type="gramStart"/>
+      <w:r>
+        <w:rPr>
+          <w:rFonts w:hint="eastAsia"/>
+        </w:rPr>
+        <w:t>action which</w:t>
+      </w:r>
+      <w:proofErr w:type="gramEnd"/>
+      <w:r>
+        <w:rPr>
+          <w:rFonts w:hint="eastAsia"/>
+        </w:rPr>
+        <w:t xml:space="preserve"> can get biggest Q value.</w:t>
+      </w:r>
+      <w:r>
+        <w:rPr>
+          <w:rFonts w:hint="eastAsia"/>
+        </w:rPr>
+        <w:t xml:space="preserve"> If there two </w:t>
+      </w:r>
+      <w:r>
+        <w:rPr>
+          <w:rFonts w:hint="eastAsia"/>
+        </w:rPr>
+        <w:t xml:space="preserve">or more </w:t>
+      </w:r>
+      <w:r>
+        <w:rPr>
+          <w:rFonts w:hint="eastAsia"/>
+        </w:rPr>
+        <w:t xml:space="preserve">action with the same Q value, I choose the action </w:t>
+      </w:r>
+      <w:r>
+        <w:rPr>
+          <w:rFonts w:hint="eastAsia"/>
+        </w:rPr>
+        <w:t xml:space="preserve">from those actions </w:t>
+      </w:r>
+      <w:r>
+        <w:rPr>
+          <w:rFonts w:hint="eastAsia"/>
+        </w:rPr>
+        <w:t>by random.</w:t>
+      </w:r>
+    </w:p>
+    <w:p>
+      <w:pPr>
+        <w:pStyle w:val="normal"/>
+        <w:rPr>
+          <w:rFonts w:hint="eastAsia"/>
+        </w:rPr>
+      </w:pPr>
+    </w:p>
+    <w:p>
+      <w:pPr>
+        <w:pStyle w:val="normal"/>
+        <w:rPr>
+          <w:rFonts w:hint="eastAsia"/>
+        </w:rPr>
+      </w:pPr>
+      <w:r>
+        <w:rPr>
+          <w:rFonts w:hint="eastAsia"/>
+        </w:rPr>
+        <w:t>Note: for the first step, there is no Q value, so it is chosen by random.</w:t>
+      </w:r>
+    </w:p>
+    <w:p>
+      <w:pPr>
+        <w:pStyle w:val="normal"/>
+        <w:rPr>
+          <w:rFonts w:hint="eastAsia"/>
+        </w:rPr>
+      </w:pPr>
+    </w:p>
+    <w:p>
+      <w:pPr>
+        <w:pStyle w:val="normal"/>
+        <w:rPr>
+          <w:rFonts w:hint="eastAsia"/>
+          <w:b/>
+        </w:rPr>
+      </w:pPr>
+      <w:r>
+        <w:rPr>
+          <w:rFonts w:hint="eastAsia"/>
+          <w:b/>
+        </w:rPr>
+        <w:t>3.2 Behavior Changes</w:t>
+      </w:r>
+    </w:p>
+    <w:p>
+      <w:pPr>
+        <w:pStyle w:val="normal"/>
+        <w:rPr>
+          <w:rFonts w:hint="eastAsia"/>
+        </w:rPr>
+      </w:pPr>
+      <w:r>
+        <w:rPr>
+          <w:rFonts w:hint="eastAsia"/>
+        </w:rPr>
+        <w:t>After using Q learning, the agent no longer act by random, instead, h</w:t>
+      </w:r>
+      <w:r>
+        <w:rPr>
+          <w:rFonts w:hint="eastAsia"/>
+        </w:rPr>
+        <w:t>e act by his current knowledge.</w:t>
+      </w:r>
+    </w:p>
+    <w:p>
+      <w:pPr>
+        <w:pStyle w:val="normal"/>
+        <w:rPr>
+          <w:rFonts w:hint="eastAsia"/>
+        </w:rPr>
+      </w:pPr>
+      <w:r>
+        <w:rPr>
+          <w:rFonts w:hint="eastAsia"/>
+        </w:rPr>
+        <w:t>For example:</w:t>
+      </w:r>
+    </w:p>
+    <w:p>
+      <w:pPr>
+        <w:pStyle w:val="normal"/>
+        <w:rPr>
+          <w:rFonts w:hint="eastAsia"/>
+        </w:rPr>
+      </w:pPr>
+      <w:r>
+        <w:rPr>
+          <w:rFonts w:hint="eastAsia"/>
+        </w:rPr>
+        <w:t>The following picture show</w:t>
+      </w:r>
+      <w:r>
+        <w:rPr>
+          <w:rFonts w:hint="eastAsia"/>
+        </w:rPr>
+        <w:t>s</w:t>
+      </w:r>
+      <w:r>
+        <w:rPr>
+          <w:rFonts w:hint="eastAsia"/>
+        </w:rPr>
+        <w:t xml:space="preserve"> the agent</w:t>
+      </w:r>
+      <w:r>
+        <w:t>’</w:t>
+      </w:r>
+      <w:r>
+        <w:rPr>
+          <w:rFonts w:hint="eastAsia"/>
+        </w:rPr>
+        <w:t xml:space="preserve">s action. </w:t>
+      </w:r>
+      <w:r>
+        <w:rPr>
+          <w:rFonts w:hint="eastAsia"/>
+        </w:rPr>
+        <w:t xml:space="preserve">Model is the current state </w:t>
+      </w:r>
+      <w:r>
+        <w:rPr>
+          <w:rFonts w:hint="eastAsia"/>
+        </w:rPr>
+        <w:t xml:space="preserve">of the agent; </w:t>
+      </w:r>
+      <w:proofErr w:type="spellStart"/>
+      <w:r>
+        <w:rPr>
+          <w:rFonts w:hint="eastAsia"/>
+        </w:rPr>
+        <w:t>QValue</w:t>
+      </w:r>
+      <w:proofErr w:type="spellEnd"/>
+      <w:r>
+        <w:rPr>
+          <w:rFonts w:hint="eastAsia"/>
+        </w:rPr>
+        <w:t xml:space="preserve"> is the q value when </w:t>
+      </w:r>
+      <w:proofErr w:type="gramStart"/>
+      <w:r>
+        <w:rPr>
+          <w:rFonts w:hint="eastAsia"/>
+        </w:rPr>
+        <w:t>agent choose</w:t>
+      </w:r>
+      <w:proofErr w:type="gramEnd"/>
+      <w:r>
+        <w:rPr>
+          <w:rFonts w:hint="eastAsia"/>
+        </w:rPr>
+        <w:t xml:space="preserve"> different action; Action is the action agent choose. We can </w:t>
+      </w:r>
+      <w:r>
+        <w:rPr>
+          <w:rFonts w:hint="eastAsia"/>
+        </w:rPr>
+        <w:lastRenderedPageBreak/>
+        <w:t xml:space="preserve">know that the </w:t>
+      </w:r>
+      <w:proofErr w:type="gramStart"/>
+      <w:r>
+        <w:rPr>
+          <w:rFonts w:hint="eastAsia"/>
+        </w:rPr>
+        <w:t>action only depend</w:t>
+      </w:r>
+      <w:proofErr w:type="gramEnd"/>
+      <w:r>
+        <w:rPr>
+          <w:rFonts w:hint="eastAsia"/>
+        </w:rPr>
+        <w:t xml:space="preserve"> on the </w:t>
+      </w:r>
+      <w:proofErr w:type="spellStart"/>
+      <w:r>
+        <w:rPr>
+          <w:rFonts w:hint="eastAsia"/>
+        </w:rPr>
+        <w:t>QValue</w:t>
+      </w:r>
+      <w:proofErr w:type="spellEnd"/>
+      <w:r>
+        <w:rPr>
+          <w:rFonts w:hint="eastAsia"/>
+        </w:rPr>
+        <w:t xml:space="preserve"> and current state. </w:t>
+      </w:r>
+      <w:proofErr w:type="gramStart"/>
+      <w:r>
+        <w:rPr>
+          <w:rFonts w:hint="eastAsia"/>
+        </w:rPr>
+        <w:t>Agent learn</w:t>
+      </w:r>
+      <w:proofErr w:type="gramEnd"/>
+      <w:r>
+        <w:rPr>
+          <w:rFonts w:hint="eastAsia"/>
+        </w:rPr>
+        <w:t xml:space="preserve"> how to move by Q learning. </w:t>
+      </w:r>
+    </w:p>
+    <w:p>
+      <w:pPr>
+        <w:pStyle w:val="normal"/>
+        <w:rPr>
+          <w:rFonts w:hint="eastAsia"/>
+        </w:rPr>
+      </w:pPr>
+      <w:r>
+        <w:rPr>
+          <w:rFonts w:hint="eastAsia"/>
+          <w:noProof/>
+        </w:rPr>
+        <w:drawing>
+          <wp:inline distT="0" distB="0" distL="0" distR="0" wp14:anchorId="2237F8FC" wp14:editId="4C7C2A2D">
+            <wp:extent cx="5939155" cy="4019550"/>
+            <wp:effectExtent l="0" t="0" r="4445" b="0"/>
+            <wp:docPr id="1" name="图片 1" descr="Macintosh HD:Users:shikw:Desktop:Screen Shot 2016-04-10 at 10.43.51 PM.png"/>
+            <wp:cNvGraphicFramePr>
+              <a:graphicFrameLocks xmlns:a="http://schemas.openxmlformats.org/drawingml/2006/main" noChangeAspect="1"/>
+            </wp:cNvGraphicFramePr>
+            <a:graphic xmlns:a="http://schemas.openxmlformats.org/drawingml/2006/main">
+              <a:graphicData uri="http://schemas.openxmlformats.org/drawingml/2006/picture">
+                <pic:pic xmlns:pic="http://schemas.openxmlformats.org/drawingml/2006/picture">
+                  <pic:nvPicPr>
+                    <pic:cNvPr id="0" name="Picture 7" descr="Macintosh HD:Users:shikw:Desktop:Screen Shot 2016-04-10 at 10.43.51 PM.png"/>
+                    <pic:cNvPicPr>
+                      <a:picLocks noChangeAspect="1" noChangeArrowheads="1"/>
+                    </pic:cNvPicPr>
+                  </pic:nvPicPr>
+                  <pic:blipFill>
+                    <a:blip r:embed="rId8">
+                      <a:extLst>
+                        <a:ext uri="{28A0092B-C50C-407E-A947-70E740481C1C}">
+                          <a14:useLocalDpi xmlns:a14="http://schemas.microsoft.com/office/drawing/2010/main" val="0"/>
+                        </a:ext>
+                      </a:extLst>
+                    </a:blip>
+                    <a:srcRect/>
+                    <a:stretch>
+                      <a:fillRect/>
+                    </a:stretch>
+                  </pic:blipFill>
+                  <pic:spPr bwMode="auto">
+                    <a:xfrm>
+                      <a:off x="0" y="0"/>
+                      <a:ext cx="5939155" cy="4019550"/>
+                    </a:xfrm>
+                    <a:prstGeom prst="rect">
+                      <a:avLst/>
+                    </a:prstGeom>
+                    <a:noFill/>
+                    <a:ln>
+                      <a:noFill/>
+                    </a:ln>
+                  </pic:spPr>
+                </pic:pic>
+              </a:graphicData>
+            </a:graphic>
+          </wp:inline>
+        </w:drawing>
+      </w:r>
+    </w:p>
+    <w:p>
+      <w:pPr>
+        <w:pStyle w:val="normal"/>
+        <w:rPr>
+          <w:rFonts w:hint="eastAsia"/>
+        </w:rPr>
+      </w:pPr>
+    </w:p>
+    <w:p>
+      <w:pPr>
+        <w:rPr>
+          <w:rFonts w:eastAsia="Times New Roman" w:cs="Times New Roman" w:hint="eastAsia"/>
+        </w:rPr>
+      </w:pPr>
+      <w:r>
+        <w:rPr>
+          <w:rFonts w:hint="eastAsia"/>
+        </w:rPr>
+        <w:t xml:space="preserve">However because agent </w:t>
+      </w:r>
+      <w:r>
+        <w:t>the best action available from the current state based on Q-values</w:t>
+      </w:r>
+      <w:r>
+        <w:rPr>
+          <w:rFonts w:hint="eastAsia"/>
+        </w:rPr>
+        <w:t>, so he learn less and may stuck in local optimal. And it really does, because he always get reward if he turn right, so sometimes, he always turns right and move in a local circle.</w:t>
       </w:r>
       <w:bookmarkStart w:id="3" w:name="_GoBack"/>
       <w:bookmarkEnd w:id="3"/>
-      <w:r>
-        <w:rPr>
-          <w:rFonts w:ascii="Helvetica" w:eastAsia="Times New Roman" w:hAnsi="Helvetica" w:cs="Times New Roman" w:hint="eastAsia"/>
-          <w:color w:val="4F4F4F"/>
-          <w:sz w:val="23"/>
-          <w:szCs w:val="23"/>
-          <w:shd w:val="clear" w:color="auto" w:fill="FFFFFF"/>
-        </w:rPr>
-        <w:t>form -1 to 2</w:t>
-      </w:r>
-      <w:r>
-        <w:rPr>
-          <w:rFonts w:ascii="Helvetica" w:eastAsia="Times New Roman" w:hAnsi="Helvetica" w:cs="Times New Roman" w:hint="eastAsia"/>
-          <w:color w:val="4F4F4F"/>
-          <w:sz w:val="23"/>
-          <w:szCs w:val="23"/>
-          <w:shd w:val="clear" w:color="auto" w:fill="FFFFFF"/>
-        </w:rPr>
-        <w:t>.</w:t>
-      </w:r>
-    </w:p>
-    <w:p>
-      <w:pPr>
-        <w:pStyle w:val="normal"/>
-        <w:rPr>
-          <w:rFonts w:hint="eastAsia"/>
-        </w:rPr>
-      </w:pPr>
-    </w:p>
-    <w:p>
-      <w:pPr>
-        <w:pStyle w:val="normal"/>
+    </w:p>
+    <w:p>
+      <w:pPr>
+        <w:pStyle w:val="normal"/>
+        <w:rPr>
+          <w:rFonts w:hint="eastAsia"/>
+        </w:rPr>
+      </w:pPr>
+    </w:p>
+    <w:p>
+      <w:pPr>
+        <w:pStyle w:val="normal"/>
+        <w:rPr>
+          <w:rFonts w:hint="eastAsia"/>
+        </w:rPr>
+      </w:pPr>
+    </w:p>
+    <w:p>
+      <w:pPr>
+        <w:pStyle w:val="normal"/>
+        <w:rPr>
+          <w:rFonts w:hint="eastAsia"/>
+        </w:rPr>
       </w:pPr>
     </w:p>
     <w:sectPr>
@@ -857,6 +2209,195 @@
     </w:sectPr>
   </w:body>
 </w:document>
+</file>
+
+<file path=word/numbering.xml><?xml version="1.0" encoding="utf-8"?>
+<w:numbering xmlns:wpc="http://schemas.microsoft.com/office/word/2010/wordprocessingCanvas" xmlns:mo="http://schemas.microsoft.com/office/mac/office/2008/main" xmlns:mc="http://schemas.openxmlformats.org/markup-compatibility/2006" xmlns:mv="urn:schemas-microsoft-com:mac:vml" xmlns:o="urn:schemas-microsoft-com:office:office" xmlns:r="http://schemas.openxmlformats.org/officeDocument/2006/relationships" xmlns:m="http://schemas.openxmlformats.org/officeDocument/2006/math" xmlns:v="urn:schemas-microsoft-com:vml" xmlns:wp14="http://schemas.microsoft.com/office/word/2010/wordprocessingDrawing" xmlns:wp="http://schemas.openxmlformats.org/drawingml/2006/wordprocessingDrawing" xmlns:w10="urn:schemas-microsoft-com:office:word" xmlns:w="http://schemas.openxmlformats.org/wordprocessingml/2006/main" xmlns:w14="http://schemas.microsoft.com/office/word/2010/wordml" xmlns:wpg="http://schemas.microsoft.com/office/word/2010/wordprocessingGroup" xmlns:wpi="http://schemas.microsoft.com/office/word/2010/wordprocessingInk" xmlns:wne="http://schemas.microsoft.com/office/word/2006/wordml" xmlns:wps="http://schemas.microsoft.com/office/word/2010/wordprocessingShape" mc:Ignorable="w14 wp14">
+  <w:abstractNum w:abstractNumId="0">
+    <w:nsid w:val="22BE1CBD"/>
+    <w:multiLevelType w:val="hybridMultilevel"/>
+    <w:tmpl w:val="3F9CAEB8"/>
+    <w:lvl w:ilvl="0" w:tplc="C944BABC">
+      <w:start w:val="1"/>
+      <w:numFmt w:val="decimal"/>
+      <w:lvlText w:val="%1."/>
+      <w:lvlJc w:val="left"/>
+      <w:pPr>
+        <w:ind w:left="360" w:hanging="360"/>
+      </w:pPr>
+      <w:rPr>
+        <w:rFonts w:hint="eastAsia"/>
+      </w:rPr>
+    </w:lvl>
+    <w:lvl w:ilvl="1" w:tplc="04090019" w:tentative="1">
+      <w:start w:val="1"/>
+      <w:numFmt w:val="lowerLetter"/>
+      <w:lvlText w:val="%2)"/>
+      <w:lvlJc w:val="left"/>
+      <w:pPr>
+        <w:ind w:left="960" w:hanging="480"/>
+      </w:pPr>
+    </w:lvl>
+    <w:lvl w:ilvl="2" w:tplc="0409001B" w:tentative="1">
+      <w:start w:val="1"/>
+      <w:numFmt w:val="lowerRoman"/>
+      <w:lvlText w:val="%3."/>
+      <w:lvlJc w:val="right"/>
+      <w:pPr>
+        <w:ind w:left="1440" w:hanging="480"/>
+      </w:pPr>
+    </w:lvl>
+    <w:lvl w:ilvl="3" w:tplc="0409000F" w:tentative="1">
+      <w:start w:val="1"/>
+      <w:numFmt w:val="decimal"/>
+      <w:lvlText w:val="%4."/>
+      <w:lvlJc w:val="left"/>
+      <w:pPr>
+        <w:ind w:left="1920" w:hanging="480"/>
+      </w:pPr>
+    </w:lvl>
+    <w:lvl w:ilvl="4" w:tplc="04090019" w:tentative="1">
+      <w:start w:val="1"/>
+      <w:numFmt w:val="lowerLetter"/>
+      <w:lvlText w:val="%5)"/>
+      <w:lvlJc w:val="left"/>
+      <w:pPr>
+        <w:ind w:left="2400" w:hanging="480"/>
+      </w:pPr>
+    </w:lvl>
+    <w:lvl w:ilvl="5" w:tplc="0409001B" w:tentative="1">
+      <w:start w:val="1"/>
+      <w:numFmt w:val="lowerRoman"/>
+      <w:lvlText w:val="%6."/>
+      <w:lvlJc w:val="right"/>
+      <w:pPr>
+        <w:ind w:left="2880" w:hanging="480"/>
+      </w:pPr>
+    </w:lvl>
+    <w:lvl w:ilvl="6" w:tplc="0409000F" w:tentative="1">
+      <w:start w:val="1"/>
+      <w:numFmt w:val="decimal"/>
+      <w:lvlText w:val="%7."/>
+      <w:lvlJc w:val="left"/>
+      <w:pPr>
+        <w:ind w:left="3360" w:hanging="480"/>
+      </w:pPr>
+    </w:lvl>
+    <w:lvl w:ilvl="7" w:tplc="04090019" w:tentative="1">
+      <w:start w:val="1"/>
+      <w:numFmt w:val="lowerLetter"/>
+      <w:lvlText w:val="%8)"/>
+      <w:lvlJc w:val="left"/>
+      <w:pPr>
+        <w:ind w:left="3840" w:hanging="480"/>
+      </w:pPr>
+    </w:lvl>
+    <w:lvl w:ilvl="8" w:tplc="0409001B" w:tentative="1">
+      <w:start w:val="1"/>
+      <w:numFmt w:val="lowerRoman"/>
+      <w:lvlText w:val="%9."/>
+      <w:lvlJc w:val="right"/>
+      <w:pPr>
+        <w:ind w:left="4320" w:hanging="480"/>
+      </w:pPr>
+    </w:lvl>
+  </w:abstractNum>
+  <w:abstractNum w:abstractNumId="1">
+    <w:nsid w:val="24AA5539"/>
+    <w:multiLevelType w:val="hybridMultilevel"/>
+    <w:tmpl w:val="E25443EA"/>
+    <w:lvl w:ilvl="0" w:tplc="E7CC2182">
+      <w:start w:val="1"/>
+      <w:numFmt w:val="decimal"/>
+      <w:lvlText w:val="%1."/>
+      <w:lvlJc w:val="left"/>
+      <w:pPr>
+        <w:ind w:left="360" w:hanging="360"/>
+      </w:pPr>
+      <w:rPr>
+        <w:rFonts w:hint="eastAsia"/>
+      </w:rPr>
+    </w:lvl>
+    <w:lvl w:ilvl="1" w:tplc="04090019" w:tentative="1">
+      <w:start w:val="1"/>
+      <w:numFmt w:val="lowerLetter"/>
+      <w:lvlText w:val="%2)"/>
+      <w:lvlJc w:val="left"/>
+      <w:pPr>
+        <w:ind w:left="960" w:hanging="480"/>
+      </w:pPr>
+    </w:lvl>
+    <w:lvl w:ilvl="2" w:tplc="0409001B" w:tentative="1">
+      <w:start w:val="1"/>
+      <w:numFmt w:val="lowerRoman"/>
+      <w:lvlText w:val="%3."/>
+      <w:lvlJc w:val="right"/>
+      <w:pPr>
+        <w:ind w:left="1440" w:hanging="480"/>
+      </w:pPr>
+    </w:lvl>
+    <w:lvl w:ilvl="3" w:tplc="0409000F" w:tentative="1">
+      <w:start w:val="1"/>
+      <w:numFmt w:val="decimal"/>
+      <w:lvlText w:val="%4."/>
+      <w:lvlJc w:val="left"/>
+      <w:pPr>
+        <w:ind w:left="1920" w:hanging="480"/>
+      </w:pPr>
+    </w:lvl>
+    <w:lvl w:ilvl="4" w:tplc="04090019" w:tentative="1">
+      <w:start w:val="1"/>
+      <w:numFmt w:val="lowerLetter"/>
+      <w:lvlText w:val="%5)"/>
+      <w:lvlJc w:val="left"/>
+      <w:pPr>
+        <w:ind w:left="2400" w:hanging="480"/>
+      </w:pPr>
+    </w:lvl>
+    <w:lvl w:ilvl="5" w:tplc="0409001B" w:tentative="1">
+      <w:start w:val="1"/>
+      <w:numFmt w:val="lowerRoman"/>
+      <w:lvlText w:val="%6."/>
+      <w:lvlJc w:val="right"/>
+      <w:pPr>
+        <w:ind w:left="2880" w:hanging="480"/>
+      </w:pPr>
+    </w:lvl>
+    <w:lvl w:ilvl="6" w:tplc="0409000F" w:tentative="1">
+      <w:start w:val="1"/>
+      <w:numFmt w:val="decimal"/>
+      <w:lvlText w:val="%7."/>
+      <w:lvlJc w:val="left"/>
+      <w:pPr>
+        <w:ind w:left="3360" w:hanging="480"/>
+      </w:pPr>
+    </w:lvl>
+    <w:lvl w:ilvl="7" w:tplc="04090019" w:tentative="1">
+      <w:start w:val="1"/>
+      <w:numFmt w:val="lowerLetter"/>
+      <w:lvlText w:val="%8)"/>
+      <w:lvlJc w:val="left"/>
+      <w:pPr>
+        <w:ind w:left="3840" w:hanging="480"/>
+      </w:pPr>
+    </w:lvl>
+    <w:lvl w:ilvl="8" w:tplc="0409001B" w:tentative="1">
+      <w:start w:val="1"/>
+      <w:numFmt w:val="lowerRoman"/>
+      <w:lvlText w:val="%9."/>
+      <w:lvlJc w:val="right"/>
+      <w:pPr>
+        <w:ind w:left="4320" w:hanging="480"/>
+      </w:pPr>
+    </w:lvl>
+  </w:abstractNum>
+  <w:num w:numId="1">
+    <w:abstractNumId w:val="0"/>
+  </w:num>
+  <w:num w:numId="2">
+    <w:abstractNumId w:val="1"/>
+  </w:num>
+</w:numbering>
 </file>
 
 <file path=word/styles.xml><?xml version="1.0" encoding="utf-8"?>
@@ -1194,6 +2735,57 @@
       <w:szCs w:val="30"/>
     </w:rPr>
   </w:style>
+  <w:style w:type="character" w:styleId="a5">
+    <w:name w:val="Emphasis"/>
+    <w:basedOn w:val="a0"/>
+    <w:uiPriority w:val="20"/>
+    <w:qFormat/>
+    <w:rsid w:val="00CF322D"/>
+    <w:rPr>
+      <w:i/>
+      <w:iCs/>
+    </w:rPr>
+  </w:style>
+  <w:style w:type="paragraph" w:styleId="a6">
+    <w:name w:val="List Paragraph"/>
+    <w:basedOn w:val="a"/>
+    <w:uiPriority w:val="34"/>
+    <w:qFormat/>
+    <w:rsid w:val="00B4336A"/>
+    <w:pPr>
+      <w:ind w:firstLineChars="200" w:firstLine="420"/>
+    </w:pPr>
+  </w:style>
+  <w:style w:type="paragraph" w:styleId="a7">
+    <w:name w:val="Balloon Text"/>
+    <w:basedOn w:val="a"/>
+    <w:link w:val="a8"/>
+    <w:uiPriority w:val="99"/>
+    <w:semiHidden/>
+    <w:unhideWhenUsed/>
+    <w:rsid w:val="0092148F"/>
+    <w:pPr>
+      <w:spacing w:line="240" w:lineRule="auto"/>
+    </w:pPr>
+    <w:rPr>
+      <w:rFonts w:ascii="Lucida Grande" w:hAnsi="Lucida Grande" w:cs="Lucida Grande"/>
+      <w:sz w:val="18"/>
+      <w:szCs w:val="18"/>
+    </w:rPr>
+  </w:style>
+  <w:style w:type="character" w:customStyle="1" w:styleId="a8">
+    <w:name w:val="批注框文本字符"/>
+    <w:basedOn w:val="a0"/>
+    <w:link w:val="a7"/>
+    <w:uiPriority w:val="99"/>
+    <w:semiHidden/>
+    <w:rsid w:val="0092148F"/>
+    <w:rPr>
+      <w:rFonts w:ascii="Lucida Grande" w:hAnsi="Lucida Grande" w:cs="Lucida Grande"/>
+      <w:sz w:val="18"/>
+      <w:szCs w:val="18"/>
+    </w:rPr>
+  </w:style>
 </w:styles>
 </file>
 
@@ -1530,6 +3122,57 @@
       <w:color w:val="666666"/>
       <w:sz w:val="30"/>
       <w:szCs w:val="30"/>
+    </w:rPr>
+  </w:style>
+  <w:style w:type="character" w:styleId="a5">
+    <w:name w:val="Emphasis"/>
+    <w:basedOn w:val="a0"/>
+    <w:uiPriority w:val="20"/>
+    <w:qFormat/>
+    <w:rsid w:val="00CF322D"/>
+    <w:rPr>
+      <w:i/>
+      <w:iCs/>
+    </w:rPr>
+  </w:style>
+  <w:style w:type="paragraph" w:styleId="a6">
+    <w:name w:val="List Paragraph"/>
+    <w:basedOn w:val="a"/>
+    <w:uiPriority w:val="34"/>
+    <w:qFormat/>
+    <w:rsid w:val="00B4336A"/>
+    <w:pPr>
+      <w:ind w:firstLineChars="200" w:firstLine="420"/>
+    </w:pPr>
+  </w:style>
+  <w:style w:type="paragraph" w:styleId="a7">
+    <w:name w:val="Balloon Text"/>
+    <w:basedOn w:val="a"/>
+    <w:link w:val="a8"/>
+    <w:uiPriority w:val="99"/>
+    <w:semiHidden/>
+    <w:unhideWhenUsed/>
+    <w:rsid w:val="0092148F"/>
+    <w:pPr>
+      <w:spacing w:line="240" w:lineRule="auto"/>
+    </w:pPr>
+    <w:rPr>
+      <w:rFonts w:ascii="Lucida Grande" w:hAnsi="Lucida Grande" w:cs="Lucida Grande"/>
+      <w:sz w:val="18"/>
+      <w:szCs w:val="18"/>
+    </w:rPr>
+  </w:style>
+  <w:style w:type="character" w:customStyle="1" w:styleId="a8">
+    <w:name w:val="批注框文本字符"/>
+    <w:basedOn w:val="a0"/>
+    <w:link w:val="a7"/>
+    <w:uiPriority w:val="99"/>
+    <w:semiHidden/>
+    <w:rsid w:val="0092148F"/>
+    <w:rPr>
+      <w:rFonts w:ascii="Lucida Grande" w:hAnsi="Lucida Grande" w:cs="Lucida Grande"/>
+      <w:sz w:val="18"/>
+      <w:szCs w:val="18"/>
     </w:rPr>
   </w:style>
 </w:styles>

</xml_diff>

<commit_message>
test parameters and get result, complete the second edition
</commit_message>
<xml_diff>
--- a/smartcab_xiangwei.docx
+++ b/smartcab_xiangwei.docx
@@ -695,13 +695,33 @@
     <w:p>
       <w:pPr>
         <w:rPr>
+          <w:rFonts w:ascii="Helvetica" w:eastAsia="Times New Roman" w:hAnsi="Helvetica" w:cs="Times New Roman"/>
+          <w:color w:val="4F4F4F"/>
+          <w:sz w:val="23"/>
+          <w:szCs w:val="23"/>
+          <w:shd w:val="clear" w:color="auto" w:fill="FFFFFF"/>
+        </w:rPr>
+      </w:pPr>
+      <w:r>
+        <w:rPr>
           <w:rFonts w:ascii="Helvetica" w:eastAsia="Times New Roman" w:hAnsi="Helvetica" w:cs="Times New Roman" w:hint="eastAsia"/>
           <w:color w:val="4F4F4F"/>
           <w:sz w:val="23"/>
           <w:szCs w:val="23"/>
           <w:shd w:val="clear" w:color="auto" w:fill="FFFFFF"/>
         </w:rPr>
-      </w:pPr>
+        <w:t xml:space="preserve">When running in </w:t>
+      </w:r>
+      <w:r>
+        <w:rPr>
+          <w:rFonts w:ascii="Helvetica" w:eastAsia="Times New Roman" w:hAnsi="Helvetica" w:cs="Times New Roman"/>
+          <w:color w:val="4F4F4F"/>
+          <w:sz w:val="23"/>
+          <w:szCs w:val="23"/>
+          <w:shd w:val="clear" w:color="auto" w:fill="FFFFFF"/>
+        </w:rPr>
+        <w:t>similar</w:t>
+      </w:r>
       <w:r>
         <w:rPr>
           <w:rFonts w:ascii="Helvetica" w:eastAsia="Times New Roman" w:hAnsi="Helvetica" w:cs="Times New Roman" w:hint="eastAsia"/>
@@ -710,7 +730,7 @@
           <w:szCs w:val="23"/>
           <w:shd w:val="clear" w:color="auto" w:fill="FFFFFF"/>
         </w:rPr>
-        <w:t xml:space="preserve">When running in </w:t>
+        <w:t xml:space="preserve">, we found that agent just drive blind and random, not </w:t>
       </w:r>
       <w:r>
         <w:rPr>
@@ -720,7 +740,7 @@
           <w:szCs w:val="23"/>
           <w:shd w:val="clear" w:color="auto" w:fill="FFFFFF"/>
         </w:rPr>
-        <w:t>similar</w:t>
+        <w:t>approaching</w:t>
       </w:r>
       <w:r>
         <w:rPr>
@@ -730,7 +750,39 @@
           <w:szCs w:val="23"/>
           <w:shd w:val="clear" w:color="auto" w:fill="FFFFFF"/>
         </w:rPr>
-        <w:t xml:space="preserve">, we found that agent just drive blind and random, not </w:t>
+        <w:t xml:space="preserve"> to the target, and can not arrive the target within a short </w:t>
+      </w:r>
+      <w:proofErr w:type="gramStart"/>
+      <w:r>
+        <w:rPr>
+          <w:rFonts w:ascii="Helvetica" w:eastAsia="Times New Roman" w:hAnsi="Helvetica" w:cs="Times New Roman" w:hint="eastAsia"/>
+          <w:color w:val="4F4F4F"/>
+          <w:sz w:val="23"/>
+          <w:szCs w:val="23"/>
+          <w:shd w:val="clear" w:color="auto" w:fill="FFFFFF"/>
+        </w:rPr>
+        <w:t>time(</w:t>
+      </w:r>
+      <w:proofErr w:type="gramEnd"/>
+      <w:r>
+        <w:rPr>
+          <w:rFonts w:ascii="Helvetica" w:eastAsia="Times New Roman" w:hAnsi="Helvetica" w:cs="Times New Roman" w:hint="eastAsia"/>
+          <w:color w:val="4F4F4F"/>
+          <w:sz w:val="23"/>
+          <w:szCs w:val="23"/>
+          <w:shd w:val="clear" w:color="auto" w:fill="FFFFFF"/>
+        </w:rPr>
+        <w:t>I observe for about 5min, and it does not make it)</w:t>
+      </w:r>
+      <w:r>
+        <w:rPr>
+          <w:rFonts w:ascii="Helvetica" w:eastAsia="Times New Roman" w:hAnsi="Helvetica" w:cs="Times New Roman" w:hint="eastAsia"/>
+          <w:color w:val="4F4F4F"/>
+          <w:sz w:val="23"/>
+          <w:szCs w:val="23"/>
+          <w:shd w:val="clear" w:color="auto" w:fill="FFFFFF"/>
+        </w:rPr>
+        <w:t xml:space="preserve">, the reward is </w:t>
       </w:r>
       <w:r>
         <w:rPr>
@@ -740,7 +792,7 @@
           <w:szCs w:val="23"/>
           <w:shd w:val="clear" w:color="auto" w:fill="FFFFFF"/>
         </w:rPr>
-        <w:t>approaching</w:t>
+        <w:t>varied</w:t>
       </w:r>
       <w:r>
         <w:rPr>
@@ -750,9 +802,8 @@
           <w:szCs w:val="23"/>
           <w:shd w:val="clear" w:color="auto" w:fill="FFFFFF"/>
         </w:rPr>
-        <w:t xml:space="preserve"> to the target, and can not arrive the target within a short </w:t>
-      </w:r>
-      <w:proofErr w:type="gramStart"/>
+        <w:t xml:space="preserve"> </w:t>
+      </w:r>
       <w:r>
         <w:rPr>
           <w:rFonts w:ascii="Helvetica" w:eastAsia="Times New Roman" w:hAnsi="Helvetica" w:cs="Times New Roman" w:hint="eastAsia"/>
@@ -761,9 +812,8 @@
           <w:szCs w:val="23"/>
           <w:shd w:val="clear" w:color="auto" w:fill="FFFFFF"/>
         </w:rPr>
-        <w:t>time(</w:t>
-      </w:r>
-      <w:proofErr w:type="gramEnd"/>
+        <w:t xml:space="preserve">about </w:t>
+      </w:r>
       <w:r>
         <w:rPr>
           <w:rFonts w:ascii="Helvetica" w:eastAsia="Times New Roman" w:hAnsi="Helvetica" w:cs="Times New Roman" w:hint="eastAsia"/>
@@ -772,7 +822,7 @@
           <w:szCs w:val="23"/>
           <w:shd w:val="clear" w:color="auto" w:fill="FFFFFF"/>
         </w:rPr>
-        <w:t>I observe for about 5min, and it does not make it)</w:t>
+        <w:t>form -1 to 2</w:t>
       </w:r>
       <w:r>
         <w:rPr>
@@ -782,9 +832,11 @@
           <w:szCs w:val="23"/>
           <w:shd w:val="clear" w:color="auto" w:fill="FFFFFF"/>
         </w:rPr>
-        <w:t xml:space="preserve">, the reward is </w:t>
-      </w:r>
-      <w:r>
+        <w:t>.</w:t>
+      </w:r>
+    </w:p>
+    <w:p>
+      <w:pPr>
         <w:rPr>
           <w:rFonts w:ascii="Helvetica" w:eastAsia="Times New Roman" w:hAnsi="Helvetica" w:cs="Times New Roman"/>
           <w:color w:val="4F4F4F"/>
@@ -792,58 +844,6 @@
           <w:szCs w:val="23"/>
           <w:shd w:val="clear" w:color="auto" w:fill="FFFFFF"/>
         </w:rPr>
-        <w:t>varied</w:t>
-      </w:r>
-      <w:r>
-        <w:rPr>
-          <w:rFonts w:ascii="Helvetica" w:eastAsia="Times New Roman" w:hAnsi="Helvetica" w:cs="Times New Roman" w:hint="eastAsia"/>
-          <w:color w:val="4F4F4F"/>
-          <w:sz w:val="23"/>
-          <w:szCs w:val="23"/>
-          <w:shd w:val="clear" w:color="auto" w:fill="FFFFFF"/>
-        </w:rPr>
-        <w:t xml:space="preserve"> </w:t>
-      </w:r>
-      <w:r>
-        <w:rPr>
-          <w:rFonts w:ascii="Helvetica" w:eastAsia="Times New Roman" w:hAnsi="Helvetica" w:cs="Times New Roman" w:hint="eastAsia"/>
-          <w:color w:val="4F4F4F"/>
-          <w:sz w:val="23"/>
-          <w:szCs w:val="23"/>
-          <w:shd w:val="clear" w:color="auto" w:fill="FFFFFF"/>
-        </w:rPr>
-        <w:t xml:space="preserve">about </w:t>
-      </w:r>
-      <w:r>
-        <w:rPr>
-          <w:rFonts w:ascii="Helvetica" w:eastAsia="Times New Roman" w:hAnsi="Helvetica" w:cs="Times New Roman" w:hint="eastAsia"/>
-          <w:color w:val="4F4F4F"/>
-          <w:sz w:val="23"/>
-          <w:szCs w:val="23"/>
-          <w:shd w:val="clear" w:color="auto" w:fill="FFFFFF"/>
-        </w:rPr>
-        <w:t>form -1 to 2</w:t>
-      </w:r>
-      <w:r>
-        <w:rPr>
-          <w:rFonts w:ascii="Helvetica" w:eastAsia="Times New Roman" w:hAnsi="Helvetica" w:cs="Times New Roman" w:hint="eastAsia"/>
-          <w:color w:val="4F4F4F"/>
-          <w:sz w:val="23"/>
-          <w:szCs w:val="23"/>
-          <w:shd w:val="clear" w:color="auto" w:fill="FFFFFF"/>
-        </w:rPr>
-        <w:t>.</w:t>
-      </w:r>
-    </w:p>
-    <w:p>
-      <w:pPr>
-        <w:rPr>
-          <w:rFonts w:ascii="Helvetica" w:eastAsia="Times New Roman" w:hAnsi="Helvetica" w:cs="Times New Roman" w:hint="eastAsia"/>
-          <w:color w:val="4F4F4F"/>
-          <w:sz w:val="23"/>
-          <w:szCs w:val="23"/>
-          <w:shd w:val="clear" w:color="auto" w:fill="FFFFFF"/>
-        </w:rPr>
       </w:pPr>
     </w:p>
     <w:p>
@@ -879,7 +879,7 @@
     <w:p>
       <w:pPr>
         <w:rPr>
-          <w:rFonts w:eastAsia="Times New Roman" w:cs="Times New Roman" w:hint="eastAsia"/>
+          <w:rFonts w:eastAsia="Times New Roman" w:cs="Times New Roman"/>
         </w:rPr>
       </w:pPr>
       <w:r>
@@ -932,7 +932,7 @@
     <w:p>
       <w:pPr>
         <w:rPr>
-          <w:rFonts w:eastAsia="Times New Roman" w:cs="Times New Roman" w:hint="eastAsia"/>
+          <w:rFonts w:eastAsia="Times New Roman" w:cs="Times New Roman"/>
         </w:rPr>
       </w:pPr>
       <w:r>
@@ -965,7 +965,7 @@
         </w:numPr>
         <w:ind w:firstLineChars="0"/>
         <w:rPr>
-          <w:rFonts w:eastAsia="Times New Roman" w:cs="Times New Roman" w:hint="eastAsia"/>
+          <w:rFonts w:eastAsia="Times New Roman" w:cs="Times New Roman"/>
         </w:rPr>
       </w:pPr>
       <w:proofErr w:type="spellStart"/>
@@ -988,15 +988,7 @@
         <w:rPr>
           <w:rFonts w:eastAsia="Times New Roman" w:cs="Times New Roman" w:hint="eastAsia"/>
         </w:rPr>
-        <w:t>, it is direction form global router which can direct agent to his target with the reasonable and shortest path, so we must choose it as a state if we want to be able to reach the t</w:t>
-      </w:r>
-      <w:bookmarkStart w:id="3" w:name="_GoBack"/>
-      <w:bookmarkEnd w:id="3"/>
-      <w:r>
-        <w:rPr>
-          <w:rFonts w:eastAsia="Times New Roman" w:cs="Times New Roman" w:hint="eastAsia"/>
-        </w:rPr>
-        <w:t>arget.</w:t>
+        <w:t>, it is direction form global router which can direct agent to his target with the reasonable and shortest path, so we must choose it as a state if we want to be able to reach the target.</w:t>
       </w:r>
     </w:p>
     <w:p>
@@ -1008,7 +1000,7 @@
         </w:numPr>
         <w:ind w:firstLineChars="0"/>
         <w:rPr>
-          <w:rFonts w:eastAsia="Times New Roman" w:cs="Times New Roman" w:hint="eastAsia"/>
+          <w:rFonts w:eastAsia="Times New Roman" w:cs="Times New Roman"/>
         </w:rPr>
       </w:pPr>
       <w:r>
@@ -1033,7 +1025,7 @@
         </w:numPr>
         <w:ind w:firstLineChars="0"/>
         <w:rPr>
-          <w:rFonts w:eastAsia="Times New Roman" w:cs="Times New Roman" w:hint="eastAsia"/>
+          <w:rFonts w:eastAsia="Times New Roman" w:cs="Times New Roman"/>
         </w:rPr>
       </w:pPr>
       <w:r>
@@ -1199,20 +1191,20 @@
         </w:numPr>
         <w:ind w:firstLineChars="0"/>
         <w:rPr>
+          <w:rFonts w:eastAsia="Times New Roman" w:cs="Times New Roman"/>
+        </w:rPr>
+      </w:pPr>
+      <w:r>
+        <w:rPr>
           <w:rFonts w:eastAsia="Times New Roman" w:cs="Times New Roman" w:hint="eastAsia"/>
         </w:rPr>
-      </w:pPr>
-      <w:r>
-        <w:rPr>
-          <w:rFonts w:eastAsia="Times New Roman" w:cs="Times New Roman" w:hint="eastAsia"/>
-        </w:rPr>
         <w:t>Deadline, it is the left time for robot to get to target. For this question it is not as necessary as usual. Because agent will not learning something relative to Deadline by Q method as well. Because each available move will get a reward and no extra penalty for each move.</w:t>
       </w:r>
     </w:p>
     <w:p>
       <w:pPr>
         <w:rPr>
-          <w:rFonts w:eastAsia="Times New Roman" w:cs="Times New Roman" w:hint="eastAsia"/>
+          <w:rFonts w:eastAsia="Times New Roman" w:cs="Times New Roman"/>
         </w:rPr>
       </w:pPr>
       <w:r>
@@ -1262,7 +1254,7 @@
     <w:p>
       <w:pPr>
         <w:rPr>
-          <w:rFonts w:eastAsia="Times New Roman" w:cs="Times New Roman" w:hint="eastAsia"/>
+          <w:rFonts w:eastAsia="Times New Roman" w:cs="Times New Roman"/>
         </w:rPr>
       </w:pPr>
     </w:p>
@@ -1506,7 +1498,7 @@
       <w:pPr>
         <w:ind w:leftChars="100" w:left="220"/>
         <w:rPr>
-          <w:rFonts w:eastAsia="Times New Roman" w:cs="Times New Roman" w:hint="eastAsia"/>
+          <w:rFonts w:eastAsia="Times New Roman" w:cs="Times New Roman"/>
         </w:rPr>
       </w:pPr>
       <w:proofErr w:type="spellStart"/>
@@ -1543,17 +1535,11 @@
     <w:p>
       <w:pPr>
         <w:pStyle w:val="normal"/>
-        <w:rPr>
-          <w:rFonts w:hint="eastAsia"/>
-        </w:rPr>
-      </w:pPr>
-    </w:p>
-    <w:p>
-      <w:pPr>
-        <w:pStyle w:val="normal"/>
-        <w:rPr>
-          <w:rFonts w:hint="eastAsia"/>
-        </w:rPr>
+      </w:pPr>
+    </w:p>
+    <w:p>
+      <w:pPr>
+        <w:pStyle w:val="normal"/>
       </w:pPr>
       <w:r>
         <w:rPr>
@@ -1579,9 +1565,6 @@
     <w:p>
       <w:pPr>
         <w:pStyle w:val="normal"/>
-        <w:rPr>
-          <w:rFonts w:hint="eastAsia"/>
-        </w:rPr>
       </w:pPr>
     </w:p>
     <w:p>
@@ -1623,7 +1606,6 @@
       <w:pPr>
         <w:pStyle w:val="normal"/>
         <w:rPr>
-          <w:rFonts w:hint="eastAsia"/>
           <w:b/>
         </w:rPr>
       </w:pPr>
@@ -1638,9 +1620,6 @@
     <w:p>
       <w:pPr>
         <w:pStyle w:val="normal"/>
-        <w:rPr>
-          <w:rFonts w:hint="eastAsia"/>
-        </w:rPr>
       </w:pPr>
       <w:r>
         <w:rPr>
@@ -1670,9 +1649,6 @@
           <w:ilvl w:val="0"/>
           <w:numId w:val="2"/>
         </w:numPr>
-        <w:rPr>
-          <w:rFonts w:hint="eastAsia"/>
-        </w:rPr>
       </w:pPr>
       <w:r>
         <w:t>F</w:t>
@@ -1734,9 +1710,6 @@
           <w:ilvl w:val="0"/>
           <w:numId w:val="2"/>
         </w:numPr>
-        <w:rPr>
-          <w:rFonts w:hint="eastAsia"/>
-        </w:rPr>
       </w:pPr>
       <w:r>
         <w:rPr>
@@ -1748,7 +1721,7 @@
         <w:rPr>
           <w:position w:val="-32"/>
         </w:rPr>
-        <w:object w:dxaOrig="3920" w:dyaOrig="780" w14:anchorId="0FFBCC42">
+        <w:pict w14:anchorId="0FFBCC42">
           <v:shapetype id="_x0000_t75" coordsize="21600,21600" o:spt="75" o:preferrelative="t" path="m@4@5l@4@11@9@11@9@5xe" filled="f" stroked="f">
             <v:stroke joinstyle="miter"/>
             <v:formulas>
@@ -1768,11 +1741,10 @@
             <v:path o:extrusionok="f" gradientshapeok="t" o:connecttype="rect"/>
             <o:lock v:ext="edit" aspectratio="t"/>
           </v:shapetype>
-          <v:shape id="_x0000_i1028" type="#_x0000_t75" style="width:196.05pt;height:39.2pt" o:ole="">
+          <v:shape id="_x0000_i1025" type="#_x0000_t75" style="width:196.05pt;height:39.2pt">
             <v:imagedata r:id="rId6" o:title=""/>
           </v:shape>
-          <o:OLEObject Type="Embed" ProgID="Equation.DSMT4" ShapeID="_x0000_i1028" DrawAspect="Content" ObjectID="_1395698419"/>
-        </w:object>
+        </w:pict>
       </w:r>
       <w:r>
         <w:t xml:space="preserve"> </w:t>
@@ -1782,9 +1754,6 @@
       <w:pPr>
         <w:pStyle w:val="normal"/>
         <w:ind w:left="360"/>
-        <w:rPr>
-          <w:rFonts w:hint="eastAsia"/>
-        </w:rPr>
       </w:pPr>
       <w:r>
         <w:t>W</w:t>
@@ -1793,16 +1762,14 @@
         <w:rPr>
           <w:rFonts w:hint="eastAsia"/>
         </w:rPr>
-        <w:t xml:space="preserve">here alpha is the learning rate and </w:t>
-      </w:r>
-      <w:proofErr w:type="spellStart"/>
-      <w:r>
-        <w:rPr>
-          <w:rFonts w:hint="eastAsia"/>
-        </w:rPr>
-        <w:t>lamda</w:t>
-      </w:r>
-      <w:proofErr w:type="spellEnd"/>
+        <w:t>here alpha is the learning rate an</w:t>
+      </w:r>
+      <w:r>
+        <w:rPr>
+          <w:rFonts w:hint="eastAsia"/>
+        </w:rPr>
+        <w:t>d sigma</w:t>
+      </w:r>
       <w:r>
         <w:rPr>
           <w:rFonts w:hint="eastAsia"/>
@@ -1826,9 +1793,6 @@
           <w:ilvl w:val="0"/>
           <w:numId w:val="2"/>
         </w:numPr>
-        <w:rPr>
-          <w:rFonts w:hint="eastAsia"/>
-        </w:rPr>
       </w:pPr>
       <w:r>
         <w:rPr>
@@ -1890,17 +1854,11 @@
     <w:p>
       <w:pPr>
         <w:pStyle w:val="normal"/>
-        <w:rPr>
-          <w:rFonts w:hint="eastAsia"/>
-        </w:rPr>
-      </w:pPr>
-    </w:p>
-    <w:p>
-      <w:pPr>
-        <w:pStyle w:val="normal"/>
-        <w:rPr>
-          <w:rFonts w:hint="eastAsia"/>
-        </w:rPr>
+      </w:pPr>
+    </w:p>
+    <w:p>
+      <w:pPr>
+        <w:pStyle w:val="normal"/>
       </w:pPr>
       <w:r>
         <w:rPr>
@@ -1912,16 +1870,12 @@
     <w:p>
       <w:pPr>
         <w:pStyle w:val="normal"/>
-        <w:rPr>
-          <w:rFonts w:hint="eastAsia"/>
-        </w:rPr>
-      </w:pPr>
-    </w:p>
-    <w:p>
-      <w:pPr>
-        <w:pStyle w:val="normal"/>
-        <w:rPr>
-          <w:rFonts w:hint="eastAsia"/>
+      </w:pPr>
+    </w:p>
+    <w:p>
+      <w:pPr>
+        <w:pStyle w:val="normal"/>
+        <w:rPr>
           <w:b/>
         </w:rPr>
       </w:pPr>
@@ -1936,9 +1890,6 @@
     <w:p>
       <w:pPr>
         <w:pStyle w:val="normal"/>
-        <w:rPr>
-          <w:rFonts w:hint="eastAsia"/>
-        </w:rPr>
       </w:pPr>
       <w:r>
         <w:rPr>
@@ -1956,9 +1907,6 @@
     <w:p>
       <w:pPr>
         <w:pStyle w:val="normal"/>
-        <w:rPr>
-          <w:rFonts w:hint="eastAsia"/>
-        </w:rPr>
       </w:pPr>
       <w:r>
         <w:rPr>
@@ -1970,9 +1918,6 @@
     <w:p>
       <w:pPr>
         <w:pStyle w:val="normal"/>
-        <w:rPr>
-          <w:rFonts w:hint="eastAsia"/>
-        </w:rPr>
       </w:pPr>
       <w:r>
         <w:rPr>
@@ -2094,9 +2039,6 @@
     <w:p>
       <w:pPr>
         <w:pStyle w:val="normal"/>
-        <w:rPr>
-          <w:rFonts w:hint="eastAsia"/>
-        </w:rPr>
       </w:pPr>
       <w:r>
         <w:rPr>
@@ -2121,7 +2063,7 @@
                     </pic:cNvPicPr>
                   </pic:nvPicPr>
                   <pic:blipFill>
-                    <a:blip r:embed="rId8">
+                    <a:blip r:embed="rId7">
                       <a:extLst>
                         <a:ext uri="{28A0092B-C50C-407E-A947-70E740481C1C}">
                           <a14:useLocalDpi xmlns:a14="http://schemas.microsoft.com/office/drawing/2010/main" val="0"/>
@@ -2156,17 +2098,9 @@
     <w:p>
       <w:pPr>
         <w:pStyle w:val="normal"/>
-        <w:rPr>
-          <w:rFonts w:hint="eastAsia"/>
-        </w:rPr>
-      </w:pPr>
-    </w:p>
-    <w:p>
-      <w:pPr>
-        <w:rPr>
-          <w:rFonts w:hint="eastAsia"/>
-        </w:rPr>
-      </w:pPr>
+      </w:pPr>
+    </w:p>
+    <w:p>
       <w:r>
         <w:rPr>
           <w:rFonts w:hint="eastAsia"/>
@@ -2188,24 +2122,6 @@
         <w:pStyle w:val="3"/>
         <w:shd w:val="clear" w:color="auto" w:fill="FFFFFF"/>
         <w:spacing w:before="300" w:after="150"/>
-        <w:rPr>
-          <w:rFonts w:eastAsia="Times New Roman" w:hint="eastAsia"/>
-          <w:b/>
-          <w:color w:val="4F4F4F"/>
-          <w:sz w:val="21"/>
-          <w:szCs w:val="21"/>
-        </w:rPr>
-      </w:pPr>
-      <w:r>
-        <w:rPr>
-          <w:b/>
-          <w:color w:val="000000"/>
-          <w:sz w:val="22"/>
-          <w:szCs w:val="22"/>
-        </w:rPr>
-        <w:t>4.</w:t>
-      </w:r>
-      <w:r>
         <w:rPr>
           <w:rFonts w:eastAsia="Times New Roman"/>
           <w:b/>
@@ -2213,6 +2129,24 @@
           <w:sz w:val="21"/>
           <w:szCs w:val="21"/>
         </w:rPr>
+      </w:pPr>
+      <w:r>
+        <w:rPr>
+          <w:b/>
+          <w:color w:val="000000"/>
+          <w:sz w:val="22"/>
+          <w:szCs w:val="22"/>
+        </w:rPr>
+        <w:t>4.</w:t>
+      </w:r>
+      <w:r>
+        <w:rPr>
+          <w:rFonts w:eastAsia="Times New Roman"/>
+          <w:b/>
+          <w:color w:val="4F4F4F"/>
+          <w:sz w:val="21"/>
+          <w:szCs w:val="21"/>
+        </w:rPr>
         <w:t>Enhance the driving agent</w:t>
       </w:r>
     </w:p>
@@ -2220,7 +2154,6 @@
       <w:pPr>
         <w:pStyle w:val="normal"/>
         <w:rPr>
-          <w:rFonts w:hint="eastAsia"/>
           <w:b/>
         </w:rPr>
       </w:pPr>
@@ -2244,9 +2177,6 @@
     <w:p>
       <w:pPr>
         <w:pStyle w:val="normal"/>
-        <w:rPr>
-          <w:rFonts w:hint="eastAsia"/>
-        </w:rPr>
       </w:pPr>
       <w:r>
         <w:rPr>
@@ -2270,7 +2200,19 @@
         <w:rPr>
           <w:rFonts w:hint="eastAsia"/>
         </w:rPr>
-        <w:t xml:space="preserve"> and we just make it act randomly to meet more situation and learn more for the first 20 trial. Then after it, the agent random</w:t>
+        <w:t xml:space="preserve"> and we just make it act randomly to meet more situation and learn more for the first 20</w:t>
+      </w:r>
+      <w:r>
+        <w:rPr>
+          <w:rFonts w:hint="eastAsia"/>
+        </w:rPr>
+        <w:t>(need adjust)</w:t>
+      </w:r>
+      <w:r>
+        <w:rPr>
+          <w:rFonts w:hint="eastAsia"/>
+        </w:rPr>
+        <w:t xml:space="preserve"> trial. Then after it, the agent random</w:t>
       </w:r>
       <w:r>
         <w:rPr>
@@ -2317,9 +2259,6 @@
     <w:p>
       <w:pPr>
         <w:pStyle w:val="normal"/>
-        <w:rPr>
-          <w:rFonts w:hint="eastAsia"/>
-        </w:rPr>
       </w:pPr>
     </w:p>
     <w:p>
@@ -2354,12 +2293,522 @@
         <w:pStyle w:val="normal"/>
         <w:rPr>
           <w:rFonts w:hint="eastAsia"/>
+          <w:b/>
+        </w:rPr>
+      </w:pPr>
+    </w:p>
+    <w:p>
+      <w:pPr>
+        <w:pStyle w:val="normal"/>
+        <w:numPr>
+          <w:ilvl w:val="0"/>
+          <w:numId w:val="3"/>
+        </w:numPr>
+        <w:rPr>
+          <w:rFonts w:hint="eastAsia"/>
+          <w:b/>
         </w:rPr>
       </w:pPr>
       <w:proofErr w:type="gramStart"/>
       <w:r>
         <w:rPr>
           <w:rFonts w:hint="eastAsia"/>
+          <w:b/>
+        </w:rPr>
+        <w:t>adjust</w:t>
+      </w:r>
+      <w:proofErr w:type="gramEnd"/>
+      <w:r>
+        <w:rPr>
+          <w:rFonts w:hint="eastAsia"/>
+          <w:b/>
+        </w:rPr>
+        <w:t xml:space="preserve"> learn times</w:t>
+      </w:r>
+    </w:p>
+    <w:p>
+      <w:pPr>
+        <w:pStyle w:val="normal"/>
+        <w:rPr>
+          <w:rFonts w:hint="eastAsia"/>
+        </w:rPr>
+      </w:pPr>
+      <w:r>
+        <w:rPr>
+          <w:rFonts w:hint="eastAsia"/>
+        </w:rPr>
+        <w:t>We set learning rate as 1/t</w:t>
+      </w:r>
+      <w:proofErr w:type="gramStart"/>
+      <w:r>
+        <w:rPr>
+          <w:rFonts w:hint="eastAsia"/>
+        </w:rPr>
+        <w:t>( a</w:t>
+      </w:r>
+      <w:proofErr w:type="gramEnd"/>
+      <w:r>
+        <w:rPr>
+          <w:rFonts w:hint="eastAsia"/>
+        </w:rPr>
+        <w:t xml:space="preserve"> decay learning rate), let agent random move change reward discount sigma in [0 0.2 </w:t>
+      </w:r>
+      <w:r>
+        <w:rPr>
+          <w:rFonts w:hint="eastAsia"/>
+        </w:rPr>
+        <w:t xml:space="preserve">0.4 0.6 </w:t>
+      </w:r>
+      <w:r>
+        <w:rPr>
+          <w:rFonts w:hint="eastAsia"/>
+        </w:rPr>
+        <w:t>]</w:t>
+      </w:r>
+      <w:r>
+        <w:rPr>
+          <w:rFonts w:hint="eastAsia"/>
+        </w:rPr>
+        <w:t xml:space="preserve">, and identify </w:t>
+      </w:r>
+      <w:r>
+        <w:t>the</w:t>
+      </w:r>
+      <w:r>
+        <w:rPr>
+          <w:rFonts w:hint="eastAsia"/>
+        </w:rPr>
+        <w:t xml:space="preserve"> required learning time by he following method.</w:t>
+      </w:r>
+    </w:p>
+    <w:p>
+      <w:pPr>
+        <w:pStyle w:val="normal"/>
+        <w:rPr>
+          <w:rFonts w:hint="eastAsia"/>
+        </w:rPr>
+      </w:pPr>
+      <w:r>
+        <w:t>F</w:t>
+      </w:r>
+      <w:r>
+        <w:rPr>
+          <w:rFonts w:hint="eastAsia"/>
+        </w:rPr>
+        <w:t xml:space="preserve">irstly, I defined an expected Q value </w:t>
+      </w:r>
+      <w:proofErr w:type="gramStart"/>
+      <w:r>
+        <w:rPr>
+          <w:rFonts w:hint="eastAsia"/>
+        </w:rPr>
+        <w:t>matrix(</w:t>
+      </w:r>
+      <w:proofErr w:type="gramEnd"/>
+      <w:r>
+        <w:rPr>
+          <w:rFonts w:hint="eastAsia"/>
+        </w:rPr>
+        <w:t>may not the best Q value matrix) by</w:t>
+      </w:r>
+    </w:p>
+    <w:p>
+      <w:pPr>
+        <w:pStyle w:val="normal"/>
+      </w:pPr>
+      <w:proofErr w:type="gramStart"/>
+      <w:r>
+        <w:t>if</w:t>
+      </w:r>
+      <w:proofErr w:type="gramEnd"/>
+      <w:r>
+        <w:t xml:space="preserve"> act == None:</w:t>
+      </w:r>
+    </w:p>
+    <w:p>
+      <w:pPr>
+        <w:pStyle w:val="normal"/>
+      </w:pPr>
+      <w:r>
+        <w:lastRenderedPageBreak/>
+        <w:t xml:space="preserve">                            </w:t>
+      </w:r>
+      <w:proofErr w:type="spellStart"/>
+      <w:proofErr w:type="gramStart"/>
+      <w:r>
+        <w:t>self.q</w:t>
+      </w:r>
+      <w:proofErr w:type="gramEnd"/>
+      <w:r>
+        <w:t>_value_ground_truth</w:t>
+      </w:r>
+      <w:proofErr w:type="spellEnd"/>
+      <w:r>
+        <w:t>[(</w:t>
+      </w:r>
+      <w:proofErr w:type="spellStart"/>
+      <w:r>
+        <w:t>light_cond,next_waypoint_cond,act</w:t>
+      </w:r>
+      <w:proofErr w:type="spellEnd"/>
+      <w:r>
+        <w:t>)]=1;</w:t>
+      </w:r>
+    </w:p>
+    <w:p>
+      <w:pPr>
+        <w:pStyle w:val="normal"/>
+      </w:pPr>
+      <w:r>
+        <w:t xml:space="preserve">                        </w:t>
+      </w:r>
+      <w:proofErr w:type="gramStart"/>
+      <w:r>
+        <w:t>else</w:t>
+      </w:r>
+      <w:proofErr w:type="gramEnd"/>
+      <w:r>
+        <w:t>:</w:t>
+      </w:r>
+    </w:p>
+    <w:p>
+      <w:pPr>
+        <w:pStyle w:val="normal"/>
+      </w:pPr>
+      <w:r>
+        <w:t xml:space="preserve">                            </w:t>
+      </w:r>
+      <w:proofErr w:type="gramStart"/>
+      <w:r>
+        <w:t>if</w:t>
+      </w:r>
+      <w:proofErr w:type="gramEnd"/>
+      <w:r>
+        <w:t xml:space="preserve"> </w:t>
+      </w:r>
+      <w:proofErr w:type="spellStart"/>
+      <w:r>
+        <w:t>light_cond</w:t>
+      </w:r>
+      <w:proofErr w:type="spellEnd"/>
+      <w:r>
+        <w:t xml:space="preserve"> == 'red' and act != 'right':</w:t>
+      </w:r>
+    </w:p>
+    <w:p>
+      <w:pPr>
+        <w:pStyle w:val="normal"/>
+      </w:pPr>
+      <w:r>
+        <w:t xml:space="preserve">                                </w:t>
+      </w:r>
+      <w:proofErr w:type="spellStart"/>
+      <w:proofErr w:type="gramStart"/>
+      <w:r>
+        <w:t>self.q</w:t>
+      </w:r>
+      <w:proofErr w:type="gramEnd"/>
+      <w:r>
+        <w:t>_value_ground_truth</w:t>
+      </w:r>
+      <w:proofErr w:type="spellEnd"/>
+      <w:r>
+        <w:t>[(</w:t>
+      </w:r>
+      <w:proofErr w:type="spellStart"/>
+      <w:r>
+        <w:t>light_cond,next_waypoint_cond,act</w:t>
+      </w:r>
+      <w:proofErr w:type="spellEnd"/>
+      <w:r>
+        <w:t>)]=-1;</w:t>
+      </w:r>
+    </w:p>
+    <w:p>
+      <w:pPr>
+        <w:pStyle w:val="normal"/>
+      </w:pPr>
+      <w:r>
+        <w:t xml:space="preserve">                            </w:t>
+      </w:r>
+      <w:proofErr w:type="gramStart"/>
+      <w:r>
+        <w:t>else</w:t>
+      </w:r>
+      <w:proofErr w:type="gramEnd"/>
+      <w:r>
+        <w:t>:</w:t>
+      </w:r>
+    </w:p>
+    <w:p>
+      <w:pPr>
+        <w:pStyle w:val="normal"/>
+        <w:rPr>
+          <w:rFonts w:hint="eastAsia"/>
+        </w:rPr>
+      </w:pPr>
+      <w:r>
+        <w:t xml:space="preserve">                                </w:t>
+      </w:r>
+      <w:proofErr w:type="spellStart"/>
+      <w:proofErr w:type="gramStart"/>
+      <w:r>
+        <w:t>self.q</w:t>
+      </w:r>
+      <w:proofErr w:type="gramEnd"/>
+      <w:r>
+        <w:t>_value_ground_truth</w:t>
+      </w:r>
+      <w:proofErr w:type="spellEnd"/>
+      <w:r>
+        <w:t>[(</w:t>
+      </w:r>
+      <w:proofErr w:type="spellStart"/>
+      <w:r>
+        <w:t>light_cond,next_waypoint_cond,act</w:t>
+      </w:r>
+      <w:proofErr w:type="spellEnd"/>
+      <w:r>
+        <w:t xml:space="preserve">)]= 2 if act == </w:t>
+      </w:r>
+      <w:proofErr w:type="spellStart"/>
+      <w:r>
+        <w:t>next_waypoint_cond</w:t>
+      </w:r>
+      <w:proofErr w:type="spellEnd"/>
+      <w:r>
+        <w:t xml:space="preserve"> else 0.5</w:t>
+      </w:r>
+    </w:p>
+    <w:p>
+      <w:pPr>
+        <w:pStyle w:val="normal"/>
+        <w:rPr>
+          <w:rFonts w:hint="eastAsia"/>
+        </w:rPr>
+      </w:pPr>
+      <w:proofErr w:type="gramStart"/>
+      <w:r>
+        <w:rPr>
+          <w:rFonts w:hint="eastAsia"/>
+        </w:rPr>
+        <w:t>and</w:t>
+      </w:r>
+      <w:proofErr w:type="gramEnd"/>
+      <w:r>
+        <w:rPr>
+          <w:rFonts w:hint="eastAsia"/>
+        </w:rPr>
+        <w:t xml:space="preserve"> if using this Q matrix, agent will obey traffic rules and try to get to target as soon as possible.</w:t>
+      </w:r>
+    </w:p>
+    <w:p>
+      <w:pPr>
+        <w:pStyle w:val="normal"/>
+        <w:rPr>
+          <w:rFonts w:hint="eastAsia"/>
+        </w:rPr>
+      </w:pPr>
+    </w:p>
+    <w:p>
+      <w:pPr>
+        <w:pStyle w:val="normal"/>
+        <w:rPr>
+          <w:rFonts w:hint="eastAsia"/>
+        </w:rPr>
+      </w:pPr>
+      <w:proofErr w:type="gramStart"/>
+      <w:r>
+        <w:rPr>
+          <w:rFonts w:hint="eastAsia"/>
+        </w:rPr>
+        <w:t>then</w:t>
+      </w:r>
+      <w:proofErr w:type="gramEnd"/>
+      <w:r>
+        <w:rPr>
+          <w:rFonts w:hint="eastAsia"/>
+        </w:rPr>
+        <w:t xml:space="preserve"> I calculate the </w:t>
+      </w:r>
+      <w:proofErr w:type="spellStart"/>
+      <w:r>
+        <w:rPr>
+          <w:rFonts w:hint="eastAsia"/>
+        </w:rPr>
+        <w:t>cos</w:t>
+      </w:r>
+      <w:proofErr w:type="spellEnd"/>
+      <w:r>
+        <w:rPr>
+          <w:rFonts w:hint="eastAsia"/>
+        </w:rPr>
+        <w:t xml:space="preserve"> distance of each Q value when learning matrix with the expected Q value matrix by time. And got the following image.</w:t>
+      </w:r>
+    </w:p>
+    <w:p>
+      <w:pPr>
+        <w:pStyle w:val="normal"/>
+        <w:rPr>
+          <w:rFonts w:hint="eastAsia"/>
+        </w:rPr>
+      </w:pPr>
+    </w:p>
+    <w:p>
+      <w:pPr>
+        <w:pStyle w:val="normal"/>
+        <w:rPr>
+          <w:rFonts w:hint="eastAsia"/>
+        </w:rPr>
+      </w:pPr>
+    </w:p>
+    <w:p>
+      <w:pPr>
+        <w:pStyle w:val="normal"/>
+        <w:rPr>
+          <w:rFonts w:hint="eastAsia"/>
+        </w:rPr>
+      </w:pPr>
+      <w:r>
+        <w:rPr>
+          <w:rFonts w:hint="eastAsia"/>
+          <w:noProof/>
+        </w:rPr>
+        <w:drawing>
+          <wp:inline distT="0" distB="0" distL="0" distR="0" wp14:anchorId="6D0E6DDA" wp14:editId="44C8DEA7">
+            <wp:extent cx="5939155" cy="4689475"/>
+            <wp:effectExtent l="0" t="0" r="4445" b="9525"/>
+            <wp:docPr id="2" name="图片 2" descr="Macintosh HD:Users:shikw:Desktop:Screen Shot 2016-04-13 at 12.48.16 AM.png"/>
+            <wp:cNvGraphicFramePr>
+              <a:graphicFrameLocks xmlns:a="http://schemas.openxmlformats.org/drawingml/2006/main" noChangeAspect="1"/>
+            </wp:cNvGraphicFramePr>
+            <a:graphic xmlns:a="http://schemas.openxmlformats.org/drawingml/2006/main">
+              <a:graphicData uri="http://schemas.openxmlformats.org/drawingml/2006/picture">
+                <pic:pic xmlns:pic="http://schemas.openxmlformats.org/drawingml/2006/picture">
+                  <pic:nvPicPr>
+                    <pic:cNvPr id="0" name="Picture 2" descr="Macintosh HD:Users:shikw:Desktop:Screen Shot 2016-04-13 at 12.48.16 AM.png"/>
+                    <pic:cNvPicPr>
+                      <a:picLocks noChangeAspect="1" noChangeArrowheads="1"/>
+                    </pic:cNvPicPr>
+                  </pic:nvPicPr>
+                  <pic:blipFill>
+                    <a:blip r:embed="rId8">
+                      <a:extLst>
+                        <a:ext uri="{28A0092B-C50C-407E-A947-70E740481C1C}">
+                          <a14:useLocalDpi xmlns:a14="http://schemas.microsoft.com/office/drawing/2010/main" val="0"/>
+                        </a:ext>
+                      </a:extLst>
+                    </a:blip>
+                    <a:srcRect/>
+                    <a:stretch>
+                      <a:fillRect/>
+                    </a:stretch>
+                  </pic:blipFill>
+                  <pic:spPr bwMode="auto">
+                    <a:xfrm>
+                      <a:off x="0" y="0"/>
+                      <a:ext cx="5939155" cy="4689475"/>
+                    </a:xfrm>
+                    <a:prstGeom prst="rect">
+                      <a:avLst/>
+                    </a:prstGeom>
+                    <a:noFill/>
+                    <a:ln>
+                      <a:noFill/>
+                    </a:ln>
+                  </pic:spPr>
+                </pic:pic>
+              </a:graphicData>
+            </a:graphic>
+          </wp:inline>
+        </w:drawing>
+      </w:r>
+    </w:p>
+    <w:p>
+      <w:pPr>
+        <w:pStyle w:val="normal"/>
+        <w:rPr>
+          <w:rFonts w:hint="eastAsia"/>
+        </w:rPr>
+      </w:pPr>
+    </w:p>
+    <w:p>
+      <w:pPr>
+        <w:pStyle w:val="normal"/>
+        <w:rPr>
+          <w:rFonts w:hint="eastAsia"/>
+        </w:rPr>
+      </w:pPr>
+      <w:r>
+        <w:rPr>
+          <w:rFonts w:hint="eastAsia"/>
+        </w:rPr>
+        <w:t xml:space="preserve">From the image, we can know that as the </w:t>
+      </w:r>
+      <w:r>
+        <w:t>beginning</w:t>
+      </w:r>
+      <w:r>
+        <w:rPr>
+          <w:rFonts w:hint="eastAsia"/>
+        </w:rPr>
+        <w:t>, with the iterate time increase, performance increase as well, after iterated about 100~150 times, the performance still stable or decrease.</w:t>
+      </w:r>
+    </w:p>
+    <w:p>
+      <w:pPr>
+        <w:pStyle w:val="normal"/>
+        <w:rPr>
+          <w:rFonts w:hint="eastAsia"/>
+        </w:rPr>
+      </w:pPr>
+    </w:p>
+    <w:p>
+      <w:pPr>
+        <w:pStyle w:val="normal"/>
+        <w:rPr>
+          <w:rFonts w:hint="eastAsia"/>
+        </w:rPr>
+      </w:pPr>
+      <w:r>
+        <w:rPr>
+          <w:rFonts w:hint="eastAsia"/>
+        </w:rPr>
+        <w:t>We know that for each trial, the learning time is as least 25, so we can choose the first 6 trials as learning trail. To be stability, we add 2 times and choose 8 trials as learning trail</w:t>
+      </w:r>
+    </w:p>
+    <w:p>
+      <w:pPr>
+        <w:pStyle w:val="normal"/>
+        <w:rPr>
+          <w:rFonts w:hint="eastAsia"/>
+        </w:rPr>
+      </w:pPr>
+    </w:p>
+    <w:p>
+      <w:pPr>
+        <w:pStyle w:val="normal"/>
+        <w:rPr>
+          <w:rFonts w:hint="eastAsia"/>
+        </w:rPr>
+      </w:pPr>
+    </w:p>
+    <w:p>
+      <w:pPr>
+        <w:pStyle w:val="normal"/>
+        <w:rPr>
+          <w:rFonts w:hint="eastAsia"/>
+        </w:rPr>
+      </w:pPr>
+    </w:p>
+    <w:p>
+      <w:pPr>
+        <w:pStyle w:val="normal"/>
+      </w:pPr>
+      <w:proofErr w:type="gramStart"/>
+      <w:r>
+        <w:rPr>
+          <w:rFonts w:hint="eastAsia"/>
         </w:rPr>
         <w:t>metric</w:t>
       </w:r>
@@ -2374,15 +2823,24 @@
         <w:rPr>
           <w:rFonts w:hint="eastAsia"/>
         </w:rPr>
-        <w:t>: success rate, penalty times(after first 20 times)</w:t>
-      </w:r>
-    </w:p>
-    <w:p>
-      <w:pPr>
-        <w:pStyle w:val="normal"/>
-        <w:rPr>
-          <w:rFonts w:hint="eastAsia"/>
-        </w:rPr>
+        <w:t xml:space="preserve">: success rate, penalty times(after first </w:t>
+      </w:r>
+      <w:r>
+        <w:rPr>
+          <w:rFonts w:hint="eastAsia"/>
+        </w:rPr>
+        <w:t>8</w:t>
+      </w:r>
+      <w:r>
+        <w:rPr>
+          <w:rFonts w:hint="eastAsia"/>
+        </w:rPr>
+        <w:t xml:space="preserve"> times)</w:t>
+      </w:r>
+    </w:p>
+    <w:p>
+      <w:pPr>
+        <w:pStyle w:val="normal"/>
       </w:pPr>
       <w:proofErr w:type="gramStart"/>
       <w:r>
@@ -2426,11 +2884,7 @@
           <w:p>
             <w:pPr>
               <w:pStyle w:val="normal"/>
-              <w:rPr>
-                <w:rFonts w:hint="eastAsia"/>
-              </w:rPr>
-            </w:pPr>
-            <w:proofErr w:type="gramStart"/>
+            </w:pPr>
             <w:r>
               <w:t>P</w:t>
             </w:r>
@@ -2440,7 +2894,6 @@
               </w:rPr>
               <w:t>arameter(</w:t>
             </w:r>
-            <w:proofErr w:type="gramEnd"/>
             <w:r>
               <w:t>possibility</w:t>
             </w:r>
@@ -2450,14 +2903,14 @@
               </w:rPr>
               <w:t xml:space="preserve"> to random) </w:t>
             </w:r>
-            <w:proofErr w:type="spellStart"/>
-            <w:r>
-              <w:rPr>
-                <w:rFonts w:hint="eastAsia"/>
-              </w:rPr>
-              <w:t>lamda</w:t>
-            </w:r>
-            <w:proofErr w:type="spellEnd"/>
+            <w:r>
+              <w:rPr>
+                <w:rFonts w:hint="eastAsia"/>
+              </w:rPr>
+              <w:t>sigma</w:t>
+            </w:r>
+            <w:bookmarkStart w:id="3" w:name="_GoBack"/>
+            <w:bookmarkEnd w:id="3"/>
             <w:r>
               <w:rPr>
                 <w:rFonts w:hint="eastAsia"/>
@@ -2473,9 +2926,6 @@
           <w:p>
             <w:pPr>
               <w:pStyle w:val="normal"/>
-              <w:rPr>
-                <w:rFonts w:hint="eastAsia"/>
-              </w:rPr>
             </w:pPr>
             <w:r>
               <w:t>S</w:t>
@@ -2495,9 +2945,6 @@
           <w:p>
             <w:pPr>
               <w:pStyle w:val="normal"/>
-              <w:rPr>
-                <w:rFonts w:hint="eastAsia"/>
-              </w:rPr>
             </w:pPr>
             <w:r>
               <w:rPr>
@@ -2525,9 +2972,6 @@
           <w:p>
             <w:pPr>
               <w:pStyle w:val="normal"/>
-              <w:rPr>
-                <w:rFonts w:hint="eastAsia"/>
-              </w:rPr>
             </w:pPr>
             <w:r>
               <w:rPr>
@@ -2544,15 +2988,12 @@
           <w:p>
             <w:pPr>
               <w:pStyle w:val="normal"/>
-              <w:rPr>
-                <w:rFonts w:hint="eastAsia"/>
-              </w:rPr>
-            </w:pPr>
-            <w:r>
-              <w:rPr>
-                <w:rFonts w:hint="eastAsia"/>
-              </w:rPr>
-              <w:t>0.92</w:t>
+            </w:pPr>
+            <w:r>
+              <w:rPr>
+                <w:rFonts w:hint="eastAsia"/>
+              </w:rPr>
+              <w:t>1</w:t>
             </w:r>
           </w:p>
         </w:tc>
@@ -2563,9 +3004,6 @@
           <w:p>
             <w:pPr>
               <w:pStyle w:val="normal"/>
-              <w:rPr>
-                <w:rFonts w:hint="eastAsia"/>
-              </w:rPr>
             </w:pPr>
             <w:r>
               <w:rPr>
@@ -2584,9 +3022,6 @@
           <w:p>
             <w:pPr>
               <w:pStyle w:val="normal"/>
-              <w:rPr>
-                <w:rFonts w:hint="eastAsia"/>
-              </w:rPr>
             </w:pPr>
             <w:r>
               <w:rPr>
@@ -2603,15 +3038,24 @@
           <w:p>
             <w:pPr>
               <w:pStyle w:val="normal"/>
-              <w:rPr>
-                <w:rFonts w:hint="eastAsia"/>
-              </w:rPr>
-            </w:pPr>
-            <w:r>
-              <w:rPr>
-                <w:rFonts w:hint="eastAsia"/>
-              </w:rPr>
-              <w:t>0.88</w:t>
+            </w:pPr>
+            <w:r>
+              <w:rPr>
+                <w:rFonts w:hint="eastAsia"/>
+              </w:rPr>
+              <w:t>0</w:t>
+            </w:r>
+            <w:r>
+              <w:rPr>
+                <w:rFonts w:hint="eastAsia"/>
+              </w:rPr>
+              <w:t>.9</w:t>
+            </w:r>
+            <w:r>
+              <w:rPr>
+                <w:rFonts w:hint="eastAsia"/>
+              </w:rPr>
+              <w:t>8</w:t>
             </w:r>
           </w:p>
         </w:tc>
@@ -2622,15 +3066,12 @@
           <w:p>
             <w:pPr>
               <w:pStyle w:val="normal"/>
-              <w:rPr>
-                <w:rFonts w:hint="eastAsia"/>
-              </w:rPr>
-            </w:pPr>
-            <w:r>
-              <w:rPr>
-                <w:rFonts w:hint="eastAsia"/>
-              </w:rPr>
-              <w:t>51</w:t>
+            </w:pPr>
+            <w:r>
+              <w:rPr>
+                <w:rFonts w:hint="eastAsia"/>
+              </w:rPr>
+              <w:t>41</w:t>
             </w:r>
           </w:p>
         </w:tc>
@@ -2643,15 +3084,11 @@
           <w:p>
             <w:pPr>
               <w:pStyle w:val="normal"/>
-              <w:rPr>
-                <w:rFonts w:hint="eastAsia"/>
-              </w:rPr>
-            </w:pPr>
-            <w:r>
-              <w:rPr>
-                <w:rFonts w:hint="eastAsia"/>
-              </w:rPr>
-              <w:lastRenderedPageBreak/>
+            </w:pPr>
+            <w:r>
+              <w:rPr>
+                <w:rFonts w:hint="eastAsia"/>
+              </w:rPr>
               <w:t>0.2</w:t>
             </w:r>
           </w:p>
@@ -2663,15 +3100,18 @@
           <w:p>
             <w:pPr>
               <w:pStyle w:val="normal"/>
-              <w:rPr>
-                <w:rFonts w:hint="eastAsia"/>
-              </w:rPr>
-            </w:pPr>
-            <w:r>
-              <w:rPr>
-                <w:rFonts w:hint="eastAsia"/>
-              </w:rPr>
-              <w:t>0.85</w:t>
+            </w:pPr>
+            <w:r>
+              <w:rPr>
+                <w:rFonts w:hint="eastAsia"/>
+              </w:rPr>
+              <w:t>0.</w:t>
+            </w:r>
+            <w:r>
+              <w:rPr>
+                <w:rFonts w:hint="eastAsia"/>
+              </w:rPr>
+              <w:t>91</w:t>
             </w:r>
           </w:p>
         </w:tc>
@@ -2682,15 +3122,12 @@
           <w:p>
             <w:pPr>
               <w:pStyle w:val="normal"/>
-              <w:rPr>
-                <w:rFonts w:hint="eastAsia"/>
-              </w:rPr>
-            </w:pPr>
-            <w:r>
-              <w:rPr>
-                <w:rFonts w:hint="eastAsia"/>
-              </w:rPr>
-              <w:t>84</w:t>
+            </w:pPr>
+            <w:r>
+              <w:rPr>
+                <w:rFonts w:hint="eastAsia"/>
+              </w:rPr>
+              <w:t>87</w:t>
             </w:r>
           </w:p>
         </w:tc>
@@ -2703,9 +3140,6 @@
           <w:p>
             <w:pPr>
               <w:pStyle w:val="normal"/>
-              <w:rPr>
-                <w:rFonts w:hint="eastAsia"/>
-              </w:rPr>
             </w:pPr>
             <w:r>
               <w:rPr>
@@ -2722,15 +3156,18 @@
           <w:p>
             <w:pPr>
               <w:pStyle w:val="normal"/>
-              <w:rPr>
-                <w:rFonts w:hint="eastAsia"/>
-              </w:rPr>
-            </w:pPr>
-            <w:r>
-              <w:rPr>
-                <w:rFonts w:hint="eastAsia"/>
-              </w:rPr>
-              <w:t>0.73</w:t>
+            </w:pPr>
+            <w:r>
+              <w:rPr>
+                <w:rFonts w:hint="eastAsia"/>
+              </w:rPr>
+              <w:t>0.</w:t>
+            </w:r>
+            <w:r>
+              <w:rPr>
+                <w:rFonts w:hint="eastAsia"/>
+              </w:rPr>
+              <w:t>88</w:t>
             </w:r>
           </w:p>
         </w:tc>
@@ -2741,15 +3178,18 @@
           <w:p>
             <w:pPr>
               <w:pStyle w:val="normal"/>
-              <w:rPr>
-                <w:rFonts w:hint="eastAsia"/>
-              </w:rPr>
-            </w:pPr>
-            <w:r>
-              <w:rPr>
-                <w:rFonts w:hint="eastAsia"/>
-              </w:rPr>
-              <w:t>122</w:t>
+            </w:pPr>
+            <w:r>
+              <w:rPr>
+                <w:rFonts w:hint="eastAsia"/>
+              </w:rPr>
+              <w:t>12</w:t>
+            </w:r>
+            <w:r>
+              <w:rPr>
+                <w:rFonts w:hint="eastAsia"/>
+              </w:rPr>
+              <w:t>8</w:t>
             </w:r>
           </w:p>
         </w:tc>
@@ -2758,17 +3198,11 @@
     <w:p>
       <w:pPr>
         <w:pStyle w:val="normal"/>
-        <w:rPr>
-          <w:rFonts w:hint="eastAsia"/>
-        </w:rPr>
-      </w:pPr>
-    </w:p>
-    <w:p>
-      <w:pPr>
-        <w:pStyle w:val="normal"/>
-        <w:rPr>
-          <w:rFonts w:hint="eastAsia"/>
-        </w:rPr>
+      </w:pPr>
+    </w:p>
+    <w:p>
+      <w:pPr>
+        <w:pStyle w:val="normal"/>
       </w:pPr>
       <w:proofErr w:type="gramStart"/>
       <w:r>
@@ -2784,14 +3218,18 @@
         </w:rPr>
         <w:t xml:space="preserve"> with various </w:t>
       </w:r>
-      <w:proofErr w:type="spellStart"/>
-      <w:r>
-        <w:rPr>
-          <w:rFonts w:hint="eastAsia"/>
-        </w:rPr>
-        <w:t>lamda</w:t>
-      </w:r>
-      <w:proofErr w:type="spellEnd"/>
+      <w:r>
+        <w:rPr>
+          <w:rFonts w:hint="eastAsia"/>
+        </w:rPr>
+        <w:t>sigma</w:t>
+      </w:r>
+      <w:r>
+        <w:rPr>
+          <w:rFonts w:hint="eastAsia"/>
+        </w:rPr>
+        <w:t>, possibility of choose random action is zero after the first learning trial</w:t>
+      </w:r>
     </w:p>
     <w:tbl>
       <w:tblPr>
@@ -2812,9 +3250,6 @@
           <w:p>
             <w:pPr>
               <w:pStyle w:val="normal"/>
-              <w:rPr>
-                <w:rFonts w:hint="eastAsia"/>
-              </w:rPr>
             </w:pPr>
             <w:proofErr w:type="gramStart"/>
             <w:r>
@@ -2826,15 +3261,13 @@
               </w:rPr>
               <w:t>arameter(</w:t>
             </w:r>
-            <w:proofErr w:type="spellStart"/>
             <w:proofErr w:type="gramEnd"/>
             <w:r>
               <w:rPr>
                 <w:rFonts w:hint="eastAsia"/>
               </w:rPr>
-              <w:t>lamda</w:t>
-            </w:r>
-            <w:proofErr w:type="spellEnd"/>
+              <w:t>sigma</w:t>
+            </w:r>
             <w:r>
               <w:rPr>
                 <w:rFonts w:hint="eastAsia"/>
@@ -2850,9 +3283,6 @@
           <w:p>
             <w:pPr>
               <w:pStyle w:val="normal"/>
-              <w:rPr>
-                <w:rFonts w:hint="eastAsia"/>
-              </w:rPr>
             </w:pPr>
             <w:r>
               <w:t>S</w:t>
@@ -2872,9 +3302,6 @@
           <w:p>
             <w:pPr>
               <w:pStyle w:val="normal"/>
-              <w:rPr>
-                <w:rFonts w:hint="eastAsia"/>
-              </w:rPr>
             </w:pPr>
             <w:r>
               <w:rPr>
@@ -2902,22 +3329,19 @@
           <w:p>
             <w:pPr>
               <w:pStyle w:val="normal"/>
-              <w:rPr>
-                <w:rFonts w:hint="eastAsia"/>
-              </w:rPr>
-            </w:pPr>
+            </w:pPr>
+            <w:r>
+              <w:rPr>
+                <w:rFonts w:hint="eastAsia"/>
+              </w:rPr>
+              <w:t>0.</w:t>
+            </w:r>
             <w:r>
               <w:rPr>
                 <w:rFonts w:hint="eastAsia"/>
               </w:rPr>
               <w:t>0</w:t>
             </w:r>
-            <w:r>
-              <w:rPr>
-                <w:rFonts w:hint="eastAsia"/>
-              </w:rPr>
-              <w:t>.2</w:t>
-            </w:r>
           </w:p>
         </w:tc>
         <w:tc>
@@ -2927,15 +3351,12 @@
           <w:p>
             <w:pPr>
               <w:pStyle w:val="normal"/>
-              <w:rPr>
-                <w:rFonts w:hint="eastAsia"/>
-              </w:rPr>
-            </w:pPr>
-            <w:r>
-              <w:rPr>
-                <w:rFonts w:hint="eastAsia"/>
-              </w:rPr>
-              <w:t>0.94</w:t>
+            </w:pPr>
+            <w:r>
+              <w:rPr>
+                <w:rFonts w:hint="eastAsia"/>
+              </w:rPr>
+              <w:t>1</w:t>
             </w:r>
           </w:p>
         </w:tc>
@@ -2946,9 +3367,6 @@
           <w:p>
             <w:pPr>
               <w:pStyle w:val="normal"/>
-              <w:rPr>
-                <w:rFonts w:hint="eastAsia"/>
-              </w:rPr>
             </w:pPr>
             <w:r>
               <w:rPr>
@@ -2967,9 +3385,6 @@
           <w:p>
             <w:pPr>
               <w:pStyle w:val="normal"/>
-              <w:rPr>
-                <w:rFonts w:hint="eastAsia"/>
-              </w:rPr>
             </w:pPr>
             <w:r>
               <w:rPr>
@@ -2981,7 +3396,7 @@
               <w:rPr>
                 <w:rFonts w:hint="eastAsia"/>
               </w:rPr>
-              <w:t>4</w:t>
+              <w:t>2</w:t>
             </w:r>
           </w:p>
         </w:tc>
@@ -2992,21 +3407,12 @@
           <w:p>
             <w:pPr>
               <w:pStyle w:val="normal"/>
-              <w:rPr>
-                <w:rFonts w:hint="eastAsia"/>
-              </w:rPr>
-            </w:pPr>
-            <w:r>
-              <w:rPr>
-                <w:rFonts w:hint="eastAsia"/>
-              </w:rPr>
-              <w:t>0</w:t>
-            </w:r>
-            <w:r>
-              <w:rPr>
-                <w:rFonts w:hint="eastAsia"/>
-              </w:rPr>
-              <w:t>.94</w:t>
+            </w:pPr>
+            <w:r>
+              <w:rPr>
+                <w:rFonts w:hint="eastAsia"/>
+              </w:rPr>
+              <w:t>1</w:t>
             </w:r>
           </w:p>
         </w:tc>
@@ -3017,9 +3423,6 @@
           <w:p>
             <w:pPr>
               <w:pStyle w:val="normal"/>
-              <w:rPr>
-                <w:rFonts w:hint="eastAsia"/>
-              </w:rPr>
             </w:pPr>
             <w:r>
               <w:rPr>
@@ -3038,9 +3441,6 @@
           <w:p>
             <w:pPr>
               <w:pStyle w:val="normal"/>
-              <w:rPr>
-                <w:rFonts w:hint="eastAsia"/>
-              </w:rPr>
             </w:pPr>
             <w:r>
               <w:rPr>
@@ -3052,7 +3452,7 @@
               <w:rPr>
                 <w:rFonts w:hint="eastAsia"/>
               </w:rPr>
-              <w:t>6</w:t>
+              <w:t>4</w:t>
             </w:r>
           </w:p>
         </w:tc>
@@ -3063,15 +3463,12 @@
           <w:p>
             <w:pPr>
               <w:pStyle w:val="normal"/>
-              <w:rPr>
-                <w:rFonts w:hint="eastAsia"/>
-              </w:rPr>
-            </w:pPr>
-            <w:r>
-              <w:rPr>
-                <w:rFonts w:hint="eastAsia"/>
-              </w:rPr>
-              <w:t>0.92</w:t>
+            </w:pPr>
+            <w:r>
+              <w:rPr>
+                <w:rFonts w:hint="eastAsia"/>
+              </w:rPr>
+              <w:t>1</w:t>
             </w:r>
           </w:p>
         </w:tc>
@@ -3082,9 +3479,6 @@
           <w:p>
             <w:pPr>
               <w:pStyle w:val="normal"/>
-              <w:rPr>
-                <w:rFonts w:hint="eastAsia"/>
-              </w:rPr>
             </w:pPr>
             <w:r>
               <w:rPr>
@@ -3103,9 +3497,6 @@
           <w:p>
             <w:pPr>
               <w:pStyle w:val="normal"/>
-              <w:rPr>
-                <w:rFonts w:hint="eastAsia"/>
-              </w:rPr>
             </w:pPr>
             <w:r>
               <w:rPr>
@@ -3117,7 +3508,7 @@
               <w:rPr>
                 <w:rFonts w:hint="eastAsia"/>
               </w:rPr>
-              <w:t>8</w:t>
+              <w:t>6</w:t>
             </w:r>
           </w:p>
         </w:tc>
@@ -3128,15 +3519,68 @@
           <w:p>
             <w:pPr>
               <w:pStyle w:val="normal"/>
-              <w:rPr>
-                <w:rFonts w:hint="eastAsia"/>
-              </w:rPr>
-            </w:pPr>
-            <w:r>
-              <w:rPr>
-                <w:rFonts w:hint="eastAsia"/>
-              </w:rPr>
-              <w:t>0.95</w:t>
+            </w:pPr>
+            <w:r>
+              <w:rPr>
+                <w:rFonts w:hint="eastAsia"/>
+              </w:rPr>
+              <w:t>1</w:t>
+            </w:r>
+          </w:p>
+        </w:tc>
+        <w:tc>
+          <w:tcPr>
+            <w:tcW w:w="3192" w:type="dxa"/>
+          </w:tcPr>
+          <w:p>
+            <w:pPr>
+              <w:pStyle w:val="normal"/>
+            </w:pPr>
+            <w:r>
+              <w:rPr>
+                <w:rFonts w:hint="eastAsia"/>
+              </w:rPr>
+              <w:t>0</w:t>
+            </w:r>
+          </w:p>
+        </w:tc>
+      </w:tr>
+      <w:tr>
+        <w:tc>
+          <w:tcPr>
+            <w:tcW w:w="3192" w:type="dxa"/>
+          </w:tcPr>
+          <w:p>
+            <w:pPr>
+              <w:pStyle w:val="normal"/>
+              <w:rPr>
+                <w:rFonts w:hint="eastAsia"/>
+              </w:rPr>
+            </w:pPr>
+            <w:r>
+              <w:rPr>
+                <w:rFonts w:hint="eastAsia"/>
+              </w:rPr>
+              <w:t>0.8</w:t>
+            </w:r>
+          </w:p>
+        </w:tc>
+        <w:tc>
+          <w:tcPr>
+            <w:tcW w:w="3192" w:type="dxa"/>
+          </w:tcPr>
+          <w:p>
+            <w:pPr>
+              <w:pStyle w:val="normal"/>
+              <w:rPr>
+                <w:rFonts w:hint="eastAsia"/>
+              </w:rPr>
+            </w:pPr>
+            <w:r>
+              <w:rPr>
+                <w:rFonts w:hint="eastAsia"/>
+              </w:rPr>
+              <w:t>0.99</w:t>
             </w:r>
           </w:p>
         </w:tc>
@@ -3164,45 +3608,61 @@
     <w:p>
       <w:pPr>
         <w:pStyle w:val="normal"/>
-        <w:rPr>
-          <w:rFonts w:hint="eastAsia"/>
-        </w:rPr>
-      </w:pPr>
-    </w:p>
-    <w:p>
-      <w:pPr>
-        <w:pStyle w:val="normal"/>
-        <w:rPr>
-          <w:rFonts w:hint="eastAsia"/>
-        </w:rPr>
-      </w:pPr>
-      <w:r>
-        <w:rPr>
-          <w:rFonts w:hint="eastAsia"/>
-        </w:rPr>
-        <w:t xml:space="preserve">So we may choose the follow Q learning result after 20 times learning and the </w:t>
-      </w:r>
-      <w:proofErr w:type="spellStart"/>
-      <w:r>
-        <w:rPr>
-          <w:rFonts w:hint="eastAsia"/>
-        </w:rPr>
-        <w:t>lamda</w:t>
-      </w:r>
-      <w:proofErr w:type="spellEnd"/>
-      <w:r>
-        <w:rPr>
-          <w:rFonts w:hint="eastAsia"/>
-        </w:rPr>
-        <w:t xml:space="preserve"> matter little</w:t>
-      </w:r>
-    </w:p>
-    <w:p>
-      <w:pPr>
-        <w:pStyle w:val="normal"/>
-        <w:rPr>
-          <w:rFonts w:hint="eastAsia"/>
-        </w:rPr>
+      </w:pPr>
+    </w:p>
+    <w:p>
+      <w:pPr>
+        <w:pStyle w:val="normal"/>
+      </w:pPr>
+      <w:r>
+        <w:rPr>
+          <w:rFonts w:hint="eastAsia"/>
+        </w:rPr>
+        <w:t>As a result,</w:t>
+      </w:r>
+      <w:r>
+        <w:rPr>
+          <w:rFonts w:hint="eastAsia"/>
+        </w:rPr>
+        <w:t xml:space="preserve"> we may choose the follow Q learning result after </w:t>
+      </w:r>
+      <w:r>
+        <w:rPr>
+          <w:rFonts w:hint="eastAsia"/>
+        </w:rPr>
+        <w:t>8</w:t>
+      </w:r>
+      <w:r>
+        <w:rPr>
+          <w:rFonts w:hint="eastAsia"/>
+        </w:rPr>
+        <w:t xml:space="preserve"> times learning and the </w:t>
+      </w:r>
+      <w:r>
+        <w:t>sigma</w:t>
+      </w:r>
+      <w:r>
+        <w:rPr>
+          <w:rFonts w:hint="eastAsia"/>
+        </w:rPr>
+        <w:t xml:space="preserve"> </w:t>
+      </w:r>
+      <w:r>
+        <w:rPr>
+          <w:rFonts w:hint="eastAsia"/>
+        </w:rPr>
+        <w:t>matter little</w:t>
+      </w:r>
+      <w:r>
+        <w:rPr>
+          <w:rFonts w:hint="eastAsia"/>
+        </w:rPr>
+        <w:t>. For any sigma in form 0 to 0.8 can make agent get a very good performance.</w:t>
+      </w:r>
+    </w:p>
+    <w:p>
+      <w:pPr>
+        <w:pStyle w:val="normal"/>
       </w:pPr>
     </w:p>
     <w:p>
@@ -3213,7 +3673,6 @@
           <w:numId w:val="1"/>
         </w:numPr>
         <w:rPr>
-          <w:rFonts w:hint="eastAsia"/>
           <w:b/>
         </w:rPr>
       </w:pPr>
@@ -3228,57 +3687,2072 @@
     <w:p>
       <w:pPr>
         <w:pStyle w:val="normal"/>
-        <w:rPr>
-          <w:rFonts w:hint="eastAsia"/>
-        </w:rPr>
-      </w:pPr>
-      <w:r>
-        <w:rPr>
-          <w:rFonts w:hint="eastAsia"/>
-        </w:rPr>
-        <w:t xml:space="preserve">Our agent after can reach an performance over </w:t>
-      </w:r>
-      <w:r>
-        <w:rPr>
-          <w:rFonts w:hint="eastAsia"/>
-        </w:rPr>
-        <w:t xml:space="preserve">an average 92% </w:t>
-      </w:r>
-      <w:r>
-        <w:rPr>
-          <w:rFonts w:hint="eastAsia"/>
-        </w:rPr>
-        <w:t xml:space="preserve">success </w:t>
+      </w:pPr>
+      <w:r>
+        <w:rPr>
+          <w:rFonts w:hint="eastAsia"/>
+        </w:rPr>
+        <w:t xml:space="preserve">Our agent after can reach </w:t>
       </w:r>
       <w:proofErr w:type="gramStart"/>
       <w:r>
         <w:rPr>
           <w:rFonts w:hint="eastAsia"/>
         </w:rPr>
-        <w:t>rate(</w:t>
+        <w:t>an</w:t>
       </w:r>
       <w:proofErr w:type="gramEnd"/>
       <w:r>
         <w:rPr>
           <w:rFonts w:hint="eastAsia"/>
         </w:rPr>
-        <w:t>using over, because it can be better and better with more and more trials) and little penalty times.</w:t>
-      </w:r>
-    </w:p>
-    <w:p>
-      <w:pPr>
-        <w:pStyle w:val="normal"/>
-        <w:rPr>
-          <w:rFonts w:hint="eastAsia"/>
-        </w:rPr>
-      </w:pPr>
-    </w:p>
-    <w:p>
-      <w:pPr>
-        <w:pStyle w:val="normal"/>
-        <w:rPr>
-          <w:rFonts w:hint="eastAsia"/>
-        </w:rPr>
+        <w:t xml:space="preserve"> performance </w:t>
+      </w:r>
+      <w:r>
+        <w:rPr>
+          <w:rFonts w:hint="eastAsia"/>
+        </w:rPr>
+        <w:t>of</w:t>
+      </w:r>
+      <w:r>
+        <w:rPr>
+          <w:rFonts w:hint="eastAsia"/>
+        </w:rPr>
+        <w:t xml:space="preserve"> </w:t>
+      </w:r>
+      <w:r>
+        <w:rPr>
+          <w:rFonts w:hint="eastAsia"/>
+        </w:rPr>
+        <w:t xml:space="preserve">about </w:t>
+      </w:r>
+      <w:r>
+        <w:rPr>
+          <w:rFonts w:hint="eastAsia"/>
+        </w:rPr>
+        <w:t>100</w:t>
+      </w:r>
+      <w:r>
+        <w:rPr>
+          <w:rFonts w:hint="eastAsia"/>
+        </w:rPr>
+        <w:t xml:space="preserve">% </w:t>
+      </w:r>
+      <w:r>
+        <w:rPr>
+          <w:rFonts w:hint="eastAsia"/>
+        </w:rPr>
+        <w:t>success rate</w:t>
+      </w:r>
+      <w:r>
+        <w:rPr>
+          <w:rFonts w:hint="eastAsia"/>
+        </w:rPr>
+        <w:t xml:space="preserve"> </w:t>
+      </w:r>
+      <w:r>
+        <w:rPr>
+          <w:rFonts w:hint="eastAsia"/>
+        </w:rPr>
+        <w:t>and</w:t>
+      </w:r>
+      <w:r>
+        <w:rPr>
+          <w:rFonts w:hint="eastAsia"/>
+        </w:rPr>
+        <w:t xml:space="preserve"> with</w:t>
+      </w:r>
+      <w:r>
+        <w:rPr>
+          <w:rFonts w:hint="eastAsia"/>
+        </w:rPr>
+        <w:t xml:space="preserve"> </w:t>
+      </w:r>
+      <w:r>
+        <w:rPr>
+          <w:rFonts w:hint="eastAsia"/>
+        </w:rPr>
+        <w:t xml:space="preserve">almost </w:t>
+      </w:r>
+      <w:r>
+        <w:rPr>
+          <w:rFonts w:hint="eastAsia"/>
+        </w:rPr>
+        <w:t>zero</w:t>
+      </w:r>
+      <w:r>
+        <w:rPr>
+          <w:rFonts w:hint="eastAsia"/>
+        </w:rPr>
+        <w:t xml:space="preserve"> penalty times.</w:t>
+      </w:r>
+    </w:p>
+    <w:p>
+      <w:pPr>
+        <w:pStyle w:val="normal"/>
+        <w:rPr>
+          <w:rFonts w:hint="eastAsia"/>
+        </w:rPr>
+      </w:pPr>
+      <w:r>
+        <w:rPr>
+          <w:rFonts w:hint="eastAsia"/>
+        </w:rPr>
+        <w:t xml:space="preserve">As I mentioned above, </w:t>
+      </w:r>
+      <w:proofErr w:type="gramStart"/>
+      <w:r>
+        <w:rPr>
+          <w:rFonts w:hint="eastAsia"/>
+        </w:rPr>
+        <w:t>a</w:t>
+      </w:r>
+      <w:proofErr w:type="gramEnd"/>
+      <w:r>
+        <w:rPr>
+          <w:rFonts w:hint="eastAsia"/>
+        </w:rPr>
+        <w:t xml:space="preserve"> ideal policy should be </w:t>
+      </w:r>
+    </w:p>
+    <w:tbl>
+      <w:tblPr>
+        <w:tblStyle w:val="a9"/>
+        <w:tblW w:w="0" w:type="auto"/>
+        <w:tblLook w:val="04A0" w:firstRow="1" w:lastRow="0" w:firstColumn="1" w:lastColumn="0" w:noHBand="0" w:noVBand="1"/>
+      </w:tblPr>
+      <w:tblGrid>
+        <w:gridCol w:w="3192"/>
+        <w:gridCol w:w="3192"/>
+        <w:gridCol w:w="3192"/>
+      </w:tblGrid>
+      <w:tr>
+        <w:tc>
+          <w:tcPr>
+            <w:tcW w:w="3192" w:type="dxa"/>
+          </w:tcPr>
+          <w:p>
+            <w:pPr>
+              <w:pStyle w:val="normal"/>
+              <w:rPr>
+                <w:rFonts w:hint="eastAsia"/>
+              </w:rPr>
+            </w:pPr>
+            <w:r>
+              <w:rPr>
+                <w:rFonts w:hint="eastAsia"/>
+              </w:rPr>
+              <w:t>Light</w:t>
+            </w:r>
+          </w:p>
+        </w:tc>
+        <w:tc>
+          <w:tcPr>
+            <w:tcW w:w="3192" w:type="dxa"/>
+          </w:tcPr>
+          <w:p>
+            <w:pPr>
+              <w:pStyle w:val="normal"/>
+              <w:rPr>
+                <w:rFonts w:hint="eastAsia"/>
+              </w:rPr>
+            </w:pPr>
+            <w:proofErr w:type="spellStart"/>
+            <w:r>
+              <w:rPr>
+                <w:rFonts w:hint="eastAsia"/>
+              </w:rPr>
+              <w:t>Next_way_point</w:t>
+            </w:r>
+            <w:proofErr w:type="spellEnd"/>
+          </w:p>
+        </w:tc>
+        <w:tc>
+          <w:tcPr>
+            <w:tcW w:w="3192" w:type="dxa"/>
+          </w:tcPr>
+          <w:p>
+            <w:pPr>
+              <w:pStyle w:val="normal"/>
+              <w:rPr>
+                <w:rFonts w:hint="eastAsia"/>
+              </w:rPr>
+            </w:pPr>
+            <w:r>
+              <w:rPr>
+                <w:rFonts w:hint="eastAsia"/>
+              </w:rPr>
+              <w:t xml:space="preserve"> Action</w:t>
+            </w:r>
+          </w:p>
+        </w:tc>
+      </w:tr>
+      <w:tr>
+        <w:tc>
+          <w:tcPr>
+            <w:tcW w:w="3192" w:type="dxa"/>
+          </w:tcPr>
+          <w:p>
+            <w:pPr>
+              <w:pStyle w:val="normal"/>
+            </w:pPr>
+            <w:proofErr w:type="gramStart"/>
+            <w:r>
+              <w:rPr>
+                <w:rFonts w:hint="eastAsia"/>
+              </w:rPr>
+              <w:t>red</w:t>
+            </w:r>
+            <w:proofErr w:type="gramEnd"/>
+          </w:p>
+        </w:tc>
+        <w:tc>
+          <w:tcPr>
+            <w:tcW w:w="3192" w:type="dxa"/>
+          </w:tcPr>
+          <w:p>
+            <w:pPr>
+              <w:pStyle w:val="normal"/>
+            </w:pPr>
+            <w:proofErr w:type="gramStart"/>
+            <w:r>
+              <w:rPr>
+                <w:rFonts w:hint="eastAsia"/>
+              </w:rPr>
+              <w:t>right</w:t>
+            </w:r>
+            <w:proofErr w:type="gramEnd"/>
+          </w:p>
+        </w:tc>
+        <w:tc>
+          <w:tcPr>
+            <w:tcW w:w="3192" w:type="dxa"/>
+          </w:tcPr>
+          <w:p>
+            <w:pPr>
+              <w:pStyle w:val="normal"/>
+            </w:pPr>
+            <w:proofErr w:type="gramStart"/>
+            <w:r>
+              <w:rPr>
+                <w:rFonts w:hint="eastAsia"/>
+              </w:rPr>
+              <w:t>right</w:t>
+            </w:r>
+            <w:proofErr w:type="gramEnd"/>
+          </w:p>
+        </w:tc>
+      </w:tr>
+      <w:tr>
+        <w:tc>
+          <w:tcPr>
+            <w:tcW w:w="3192" w:type="dxa"/>
+          </w:tcPr>
+          <w:p>
+            <w:pPr>
+              <w:pStyle w:val="normal"/>
+            </w:pPr>
+            <w:proofErr w:type="gramStart"/>
+            <w:r>
+              <w:rPr>
+                <w:rFonts w:hint="eastAsia"/>
+              </w:rPr>
+              <w:t>red</w:t>
+            </w:r>
+            <w:proofErr w:type="gramEnd"/>
+          </w:p>
+        </w:tc>
+        <w:tc>
+          <w:tcPr>
+            <w:tcW w:w="3192" w:type="dxa"/>
+          </w:tcPr>
+          <w:p>
+            <w:pPr>
+              <w:pStyle w:val="normal"/>
+            </w:pPr>
+            <w:proofErr w:type="gramStart"/>
+            <w:r>
+              <w:rPr>
+                <w:rFonts w:hint="eastAsia"/>
+              </w:rPr>
+              <w:t>else</w:t>
+            </w:r>
+            <w:proofErr w:type="gramEnd"/>
+          </w:p>
+        </w:tc>
+        <w:tc>
+          <w:tcPr>
+            <w:tcW w:w="3192" w:type="dxa"/>
+          </w:tcPr>
+          <w:p>
+            <w:pPr>
+              <w:pStyle w:val="normal"/>
+            </w:pPr>
+            <w:r>
+              <w:rPr>
+                <w:rFonts w:hint="eastAsia"/>
+              </w:rPr>
+              <w:t>None</w:t>
+            </w:r>
+          </w:p>
+        </w:tc>
+      </w:tr>
+      <w:tr>
+        <w:tc>
+          <w:tcPr>
+            <w:tcW w:w="3192" w:type="dxa"/>
+          </w:tcPr>
+          <w:p>
+            <w:pPr>
+              <w:pStyle w:val="normal"/>
+            </w:pPr>
+            <w:proofErr w:type="gramStart"/>
+            <w:r>
+              <w:rPr>
+                <w:rFonts w:hint="eastAsia"/>
+              </w:rPr>
+              <w:t>green</w:t>
+            </w:r>
+            <w:proofErr w:type="gramEnd"/>
+          </w:p>
+        </w:tc>
+        <w:tc>
+          <w:tcPr>
+            <w:tcW w:w="3192" w:type="dxa"/>
+          </w:tcPr>
+          <w:p>
+            <w:pPr>
+              <w:pStyle w:val="normal"/>
+            </w:pPr>
+            <w:proofErr w:type="gramStart"/>
+            <w:r>
+              <w:rPr>
+                <w:rFonts w:hint="eastAsia"/>
+              </w:rPr>
+              <w:t>x</w:t>
+            </w:r>
+            <w:proofErr w:type="gramEnd"/>
+          </w:p>
+        </w:tc>
+        <w:tc>
+          <w:tcPr>
+            <w:tcW w:w="3192" w:type="dxa"/>
+          </w:tcPr>
+          <w:p>
+            <w:pPr>
+              <w:pStyle w:val="normal"/>
+            </w:pPr>
+            <w:proofErr w:type="gramStart"/>
+            <w:r>
+              <w:rPr>
+                <w:rFonts w:hint="eastAsia"/>
+              </w:rPr>
+              <w:t>x</w:t>
+            </w:r>
+            <w:proofErr w:type="gramEnd"/>
+          </w:p>
+        </w:tc>
+      </w:tr>
+    </w:tbl>
+    <w:p>
+      <w:pPr>
+        <w:pStyle w:val="normal"/>
+        <w:rPr>
+          <w:rFonts w:hint="eastAsia"/>
+        </w:rPr>
+      </w:pPr>
+    </w:p>
+    <w:p>
+      <w:pPr>
+        <w:pStyle w:val="normal"/>
+        <w:rPr>
+          <w:rFonts w:hint="eastAsia"/>
+        </w:rPr>
+      </w:pPr>
+      <w:r>
+        <w:rPr>
+          <w:rFonts w:hint="eastAsia"/>
+        </w:rPr>
+        <w:t>In this way agent will never obey traffic rules and can reach the target with a relative short time.</w:t>
+      </w:r>
+    </w:p>
+    <w:p>
+      <w:pPr>
+        <w:pStyle w:val="normal"/>
+        <w:rPr>
+          <w:rFonts w:hint="eastAsia"/>
+        </w:rPr>
+      </w:pPr>
+    </w:p>
+    <w:p>
+      <w:pPr>
+        <w:pStyle w:val="normal"/>
+        <w:rPr>
+          <w:rFonts w:hint="eastAsia"/>
+        </w:rPr>
+      </w:pPr>
+      <w:r>
+        <w:rPr>
+          <w:rFonts w:hint="eastAsia"/>
+        </w:rPr>
+        <w:t>When sigma is 0</w:t>
+      </w:r>
+      <w:r>
+        <w:rPr>
+          <w:rFonts w:hint="eastAsia"/>
+        </w:rPr>
+        <w:t>.5</w:t>
+      </w:r>
+      <w:r>
+        <w:rPr>
+          <w:rFonts w:hint="eastAsia"/>
+        </w:rPr>
+        <w:t xml:space="preserve">, our Q value matrix </w:t>
+      </w:r>
+      <w:r>
+        <w:rPr>
+          <w:rFonts w:hint="eastAsia"/>
+        </w:rPr>
+        <w:t xml:space="preserve">and policy </w:t>
+      </w:r>
+      <w:r>
+        <w:rPr>
+          <w:rFonts w:hint="eastAsia"/>
+        </w:rPr>
+        <w:t xml:space="preserve">is </w:t>
+      </w:r>
+    </w:p>
+    <w:tbl>
+      <w:tblPr>
+        <w:tblStyle w:val="a9"/>
+        <w:tblW w:w="0" w:type="auto"/>
+        <w:tblLook w:val="04A0" w:firstRow="1" w:lastRow="0" w:firstColumn="1" w:lastColumn="0" w:noHBand="0" w:noVBand="1"/>
+      </w:tblPr>
+      <w:tblGrid>
+        <w:gridCol w:w="1101"/>
+        <w:gridCol w:w="1984"/>
+        <w:gridCol w:w="6491"/>
+      </w:tblGrid>
+      <w:tr>
+        <w:tc>
+          <w:tcPr>
+            <w:tcW w:w="1101" w:type="dxa"/>
+          </w:tcPr>
+          <w:p>
+            <w:pPr>
+              <w:pStyle w:val="normal"/>
+              <w:rPr>
+                <w:rFonts w:hint="eastAsia"/>
+              </w:rPr>
+            </w:pPr>
+            <w:r>
+              <w:rPr>
+                <w:rFonts w:hint="eastAsia"/>
+              </w:rPr>
+              <w:t>Light</w:t>
+            </w:r>
+          </w:p>
+        </w:tc>
+        <w:tc>
+          <w:tcPr>
+            <w:tcW w:w="1984" w:type="dxa"/>
+          </w:tcPr>
+          <w:p>
+            <w:pPr>
+              <w:pStyle w:val="normal"/>
+              <w:rPr>
+                <w:rFonts w:hint="eastAsia"/>
+              </w:rPr>
+            </w:pPr>
+            <w:proofErr w:type="spellStart"/>
+            <w:r>
+              <w:rPr>
+                <w:rFonts w:hint="eastAsia"/>
+              </w:rPr>
+              <w:t>Next_way_point</w:t>
+            </w:r>
+            <w:proofErr w:type="spellEnd"/>
+          </w:p>
+        </w:tc>
+        <w:tc>
+          <w:tcPr>
+            <w:tcW w:w="6491" w:type="dxa"/>
+          </w:tcPr>
+          <w:p>
+            <w:pPr>
+              <w:pStyle w:val="normal"/>
+              <w:rPr>
+                <w:rFonts w:hint="eastAsia"/>
+              </w:rPr>
+            </w:pPr>
+            <w:r>
+              <w:rPr>
+                <w:rFonts w:hint="eastAsia"/>
+              </w:rPr>
+              <w:t xml:space="preserve"> Action</w:t>
+            </w:r>
+          </w:p>
+        </w:tc>
+      </w:tr>
+      <w:tr>
+        <w:tc>
+          <w:tcPr>
+            <w:tcW w:w="1101" w:type="dxa"/>
+          </w:tcPr>
+          <w:p>
+            <w:pPr>
+              <w:pStyle w:val="normal"/>
+            </w:pPr>
+            <w:proofErr w:type="gramStart"/>
+            <w:r>
+              <w:rPr>
+                <w:rFonts w:hint="eastAsia"/>
+              </w:rPr>
+              <w:t>red</w:t>
+            </w:r>
+            <w:proofErr w:type="gramEnd"/>
+          </w:p>
+        </w:tc>
+        <w:tc>
+          <w:tcPr>
+            <w:tcW w:w="1984" w:type="dxa"/>
+          </w:tcPr>
+          <w:p>
+            <w:pPr>
+              <w:pStyle w:val="normal"/>
+            </w:pPr>
+            <w:proofErr w:type="gramStart"/>
+            <w:r>
+              <w:rPr>
+                <w:rFonts w:hint="eastAsia"/>
+              </w:rPr>
+              <w:t>forward</w:t>
+            </w:r>
+            <w:proofErr w:type="gramEnd"/>
+          </w:p>
+        </w:tc>
+        <w:tc>
+          <w:tcPr>
+            <w:tcW w:w="6491" w:type="dxa"/>
+          </w:tcPr>
+          <w:p>
+            <w:pPr>
+              <w:pStyle w:val="normal"/>
+            </w:pPr>
+            <w:proofErr w:type="gramStart"/>
+            <w:r>
+              <w:rPr>
+                <w:b/>
+              </w:rPr>
+              <w:t>N</w:t>
+            </w:r>
+            <w:r>
+              <w:rPr>
+                <w:rFonts w:hint="eastAsia"/>
+                <w:b/>
+              </w:rPr>
+              <w:t>one</w:t>
+            </w:r>
+            <w:r>
+              <w:rPr>
+                <w:rFonts w:hint="eastAsia"/>
+              </w:rPr>
+              <w:t xml:space="preserve"> </w:t>
+            </w:r>
+            <w:r>
+              <w:rPr>
+                <w:rFonts w:hint="eastAsia"/>
+              </w:rPr>
+              <w:t xml:space="preserve"> </w:t>
+            </w:r>
+            <w:r>
+              <w:rPr>
+                <w:rFonts w:hint="eastAsia"/>
+                <w:b/>
+              </w:rPr>
+              <w:t>1.96</w:t>
+            </w:r>
+            <w:r>
+              <w:rPr>
+                <w:rFonts w:hint="eastAsia"/>
+                <w:b/>
+              </w:rPr>
+              <w:t>9</w:t>
+            </w:r>
+            <w:proofErr w:type="gramEnd"/>
+            <w:r>
+              <w:rPr>
+                <w:rFonts w:hint="eastAsia"/>
+              </w:rPr>
+              <w:t xml:space="preserve">  Forward -0.012 Left -0.031 Right 1.625</w:t>
+            </w:r>
+          </w:p>
+        </w:tc>
+      </w:tr>
+      <w:tr>
+        <w:tc>
+          <w:tcPr>
+            <w:tcW w:w="1101" w:type="dxa"/>
+          </w:tcPr>
+          <w:p>
+            <w:pPr>
+              <w:pStyle w:val="normal"/>
+            </w:pPr>
+            <w:proofErr w:type="gramStart"/>
+            <w:r>
+              <w:rPr>
+                <w:rFonts w:hint="eastAsia"/>
+              </w:rPr>
+              <w:t>red</w:t>
+            </w:r>
+            <w:proofErr w:type="gramEnd"/>
+          </w:p>
+        </w:tc>
+        <w:tc>
+          <w:tcPr>
+            <w:tcW w:w="1984" w:type="dxa"/>
+          </w:tcPr>
+          <w:p>
+            <w:pPr>
+              <w:pStyle w:val="normal"/>
+            </w:pPr>
+            <w:proofErr w:type="gramStart"/>
+            <w:r>
+              <w:rPr>
+                <w:rFonts w:hint="eastAsia"/>
+              </w:rPr>
+              <w:t>left</w:t>
+            </w:r>
+            <w:proofErr w:type="gramEnd"/>
+          </w:p>
+        </w:tc>
+        <w:tc>
+          <w:tcPr>
+            <w:tcW w:w="6491" w:type="dxa"/>
+          </w:tcPr>
+          <w:p>
+            <w:pPr>
+              <w:pStyle w:val="normal"/>
+              <w:rPr>
+                <w:rFonts w:hint="eastAsia"/>
+              </w:rPr>
+            </w:pPr>
+            <w:proofErr w:type="gramStart"/>
+            <w:r>
+              <w:t>N</w:t>
+            </w:r>
+            <w:r>
+              <w:rPr>
+                <w:rFonts w:hint="eastAsia"/>
+              </w:rPr>
+              <w:t xml:space="preserve">one  </w:t>
+            </w:r>
+            <w:r>
+              <w:t>2.21</w:t>
+            </w:r>
+            <w:r>
+              <w:rPr>
+                <w:rFonts w:hint="eastAsia"/>
+              </w:rPr>
+              <w:t>9</w:t>
+            </w:r>
+            <w:proofErr w:type="gramEnd"/>
+            <w:r>
+              <w:rPr>
+                <w:rFonts w:hint="eastAsia"/>
+              </w:rPr>
+              <w:t xml:space="preserve">  Forward </w:t>
+            </w:r>
+            <w:r>
+              <w:t>0.21</w:t>
+            </w:r>
+            <w:r>
+              <w:rPr>
+                <w:rFonts w:hint="eastAsia"/>
+              </w:rPr>
+              <w:t xml:space="preserve">9  Left </w:t>
+            </w:r>
+            <w:r>
+              <w:t>0.21</w:t>
+            </w:r>
+            <w:r>
+              <w:rPr>
+                <w:rFonts w:hint="eastAsia"/>
+              </w:rPr>
+              <w:t xml:space="preserve">9 </w:t>
+            </w:r>
+            <w:r>
+              <w:rPr>
+                <w:rFonts w:hint="eastAsia"/>
+                <w:b/>
+                <w:color w:val="FF0000"/>
+              </w:rPr>
+              <w:t xml:space="preserve">Right </w:t>
+            </w:r>
+            <w:r>
+              <w:rPr>
+                <w:b/>
+                <w:color w:val="FF0000"/>
+              </w:rPr>
+              <w:t>2.43</w:t>
+            </w:r>
+            <w:r>
+              <w:rPr>
+                <w:rFonts w:hint="eastAsia"/>
+                <w:b/>
+                <w:color w:val="FF0000"/>
+              </w:rPr>
+              <w:t>8</w:t>
+            </w:r>
+          </w:p>
+        </w:tc>
+      </w:tr>
+      <w:tr>
+        <w:tc>
+          <w:tcPr>
+            <w:tcW w:w="1101" w:type="dxa"/>
+          </w:tcPr>
+          <w:p>
+            <w:pPr>
+              <w:pStyle w:val="normal"/>
+            </w:pPr>
+            <w:proofErr w:type="gramStart"/>
+            <w:r>
+              <w:rPr>
+                <w:rFonts w:hint="eastAsia"/>
+              </w:rPr>
+              <w:t>red</w:t>
+            </w:r>
+            <w:proofErr w:type="gramEnd"/>
+          </w:p>
+        </w:tc>
+        <w:tc>
+          <w:tcPr>
+            <w:tcW w:w="1984" w:type="dxa"/>
+          </w:tcPr>
+          <w:p>
+            <w:pPr>
+              <w:pStyle w:val="normal"/>
+            </w:pPr>
+            <w:proofErr w:type="gramStart"/>
+            <w:r>
+              <w:rPr>
+                <w:rFonts w:hint="eastAsia"/>
+              </w:rPr>
+              <w:t>right</w:t>
+            </w:r>
+            <w:proofErr w:type="gramEnd"/>
+          </w:p>
+        </w:tc>
+        <w:tc>
+          <w:tcPr>
+            <w:tcW w:w="6491" w:type="dxa"/>
+          </w:tcPr>
+          <w:p>
+            <w:pPr>
+              <w:pStyle w:val="normal"/>
+            </w:pPr>
+            <w:proofErr w:type="gramStart"/>
+            <w:r>
+              <w:t>N</w:t>
+            </w:r>
+            <w:r>
+              <w:rPr>
+                <w:rFonts w:hint="eastAsia"/>
+              </w:rPr>
+              <w:t xml:space="preserve">one  </w:t>
+            </w:r>
+            <w:r>
+              <w:t>2.742</w:t>
+            </w:r>
+            <w:proofErr w:type="gramEnd"/>
+            <w:r>
+              <w:rPr>
+                <w:rFonts w:hint="eastAsia"/>
+              </w:rPr>
+              <w:t xml:space="preserve">  Forward </w:t>
+            </w:r>
+            <w:r>
+              <w:t>0.871</w:t>
+            </w:r>
+            <w:r>
+              <w:rPr>
+                <w:rFonts w:hint="eastAsia"/>
+              </w:rPr>
+              <w:t xml:space="preserve">  Left </w:t>
+            </w:r>
+            <w:r>
+              <w:t>0.871</w:t>
+            </w:r>
+            <w:r>
+              <w:rPr>
+                <w:rFonts w:hint="eastAsia"/>
+              </w:rPr>
+              <w:t xml:space="preserve"> </w:t>
+            </w:r>
+            <w:r>
+              <w:rPr>
+                <w:rFonts w:hint="eastAsia"/>
+                <w:b/>
+              </w:rPr>
+              <w:t>Right</w:t>
+            </w:r>
+            <w:r>
+              <w:rPr>
+                <w:rFonts w:hint="eastAsia"/>
+                <w:b/>
+                <w:color w:val="auto"/>
+              </w:rPr>
+              <w:t xml:space="preserve"> </w:t>
+            </w:r>
+            <w:r>
+              <w:rPr>
+                <w:b/>
+                <w:color w:val="auto"/>
+              </w:rPr>
+              <w:t>3.742</w:t>
+            </w:r>
+          </w:p>
+        </w:tc>
+      </w:tr>
+      <w:tr>
+        <w:tc>
+          <w:tcPr>
+            <w:tcW w:w="1101" w:type="dxa"/>
+          </w:tcPr>
+          <w:p>
+            <w:pPr>
+              <w:pStyle w:val="normal"/>
+              <w:rPr>
+                <w:rFonts w:hint="eastAsia"/>
+              </w:rPr>
+            </w:pPr>
+            <w:proofErr w:type="gramStart"/>
+            <w:r>
+              <w:rPr>
+                <w:rFonts w:hint="eastAsia"/>
+              </w:rPr>
+              <w:t>green</w:t>
+            </w:r>
+            <w:proofErr w:type="gramEnd"/>
+          </w:p>
+        </w:tc>
+        <w:tc>
+          <w:tcPr>
+            <w:tcW w:w="1984" w:type="dxa"/>
+          </w:tcPr>
+          <w:p>
+            <w:pPr>
+              <w:pStyle w:val="normal"/>
+              <w:rPr>
+                <w:rFonts w:hint="eastAsia"/>
+              </w:rPr>
+            </w:pPr>
+            <w:proofErr w:type="gramStart"/>
+            <w:r>
+              <w:rPr>
+                <w:rFonts w:hint="eastAsia"/>
+              </w:rPr>
+              <w:t>forward</w:t>
+            </w:r>
+            <w:proofErr w:type="gramEnd"/>
+          </w:p>
+        </w:tc>
+        <w:tc>
+          <w:tcPr>
+            <w:tcW w:w="6491" w:type="dxa"/>
+          </w:tcPr>
+          <w:p>
+            <w:pPr>
+              <w:pStyle w:val="normal"/>
+              <w:rPr>
+                <w:rFonts w:hint="eastAsia"/>
+              </w:rPr>
+            </w:pPr>
+            <w:r>
+              <w:t>N</w:t>
+            </w:r>
+            <w:r>
+              <w:rPr>
+                <w:rFonts w:hint="eastAsia"/>
+              </w:rPr>
+              <w:t xml:space="preserve">one </w:t>
+            </w:r>
+            <w:proofErr w:type="gramStart"/>
+            <w:r>
+              <w:rPr>
+                <w:rFonts w:hint="eastAsia"/>
+              </w:rPr>
+              <w:t xml:space="preserve">2.468  </w:t>
+            </w:r>
+            <w:r>
+              <w:rPr>
+                <w:rFonts w:hint="eastAsia"/>
+                <w:b/>
+              </w:rPr>
+              <w:t>Forward</w:t>
+            </w:r>
+            <w:proofErr w:type="gramEnd"/>
+            <w:r>
+              <w:rPr>
+                <w:rFonts w:hint="eastAsia"/>
+              </w:rPr>
+              <w:t xml:space="preserve"> </w:t>
+            </w:r>
+            <w:r>
+              <w:rPr>
+                <w:rFonts w:hint="eastAsia"/>
+                <w:b/>
+              </w:rPr>
+              <w:t>2.984</w:t>
+            </w:r>
+            <w:r>
+              <w:rPr>
+                <w:rFonts w:hint="eastAsia"/>
+              </w:rPr>
+              <w:t xml:space="preserve">  Left 2.242 Right</w:t>
+            </w:r>
+            <w:r>
+              <w:rPr>
+                <w:rFonts w:hint="eastAsia"/>
+                <w:b/>
+                <w:color w:val="auto"/>
+              </w:rPr>
+              <w:t xml:space="preserve"> </w:t>
+            </w:r>
+            <w:r>
+              <w:rPr>
+                <w:rFonts w:hint="eastAsia"/>
+                <w:color w:val="auto"/>
+              </w:rPr>
+              <w:t>1.718</w:t>
+            </w:r>
+          </w:p>
+        </w:tc>
+      </w:tr>
+      <w:tr>
+        <w:tc>
+          <w:tcPr>
+            <w:tcW w:w="1101" w:type="dxa"/>
+          </w:tcPr>
+          <w:p>
+            <w:pPr>
+              <w:pStyle w:val="normal"/>
+              <w:rPr>
+                <w:rFonts w:hint="eastAsia"/>
+              </w:rPr>
+            </w:pPr>
+            <w:proofErr w:type="gramStart"/>
+            <w:r>
+              <w:rPr>
+                <w:rFonts w:hint="eastAsia"/>
+              </w:rPr>
+              <w:t>green</w:t>
+            </w:r>
+            <w:proofErr w:type="gramEnd"/>
+          </w:p>
+        </w:tc>
+        <w:tc>
+          <w:tcPr>
+            <w:tcW w:w="1984" w:type="dxa"/>
+          </w:tcPr>
+          <w:p>
+            <w:pPr>
+              <w:pStyle w:val="normal"/>
+              <w:rPr>
+                <w:rFonts w:hint="eastAsia"/>
+              </w:rPr>
+            </w:pPr>
+            <w:proofErr w:type="gramStart"/>
+            <w:r>
+              <w:rPr>
+                <w:rFonts w:hint="eastAsia"/>
+              </w:rPr>
+              <w:t>left</w:t>
+            </w:r>
+            <w:proofErr w:type="gramEnd"/>
+          </w:p>
+        </w:tc>
+        <w:tc>
+          <w:tcPr>
+            <w:tcW w:w="6491" w:type="dxa"/>
+          </w:tcPr>
+          <w:p>
+            <w:pPr>
+              <w:pStyle w:val="normal"/>
+              <w:rPr>
+                <w:rFonts w:hint="eastAsia"/>
+              </w:rPr>
+            </w:pPr>
+            <w:r>
+              <w:t>N</w:t>
+            </w:r>
+            <w:r>
+              <w:rPr>
+                <w:rFonts w:hint="eastAsia"/>
+              </w:rPr>
+              <w:t xml:space="preserve">one </w:t>
+            </w:r>
+            <w:proofErr w:type="gramStart"/>
+            <w:r>
+              <w:rPr>
+                <w:rFonts w:hint="eastAsia"/>
+              </w:rPr>
+              <w:t>2.</w:t>
+            </w:r>
+            <w:r>
+              <w:rPr>
+                <w:rFonts w:hint="eastAsia"/>
+              </w:rPr>
+              <w:t>875</w:t>
+            </w:r>
+            <w:r>
+              <w:rPr>
+                <w:rFonts w:hint="eastAsia"/>
+              </w:rPr>
+              <w:t xml:space="preserve"> </w:t>
+            </w:r>
+            <w:r>
+              <w:rPr>
+                <w:rFonts w:hint="eastAsia"/>
+              </w:rPr>
+              <w:t xml:space="preserve"> </w:t>
+            </w:r>
+            <w:r>
+              <w:rPr>
+                <w:rFonts w:hint="eastAsia"/>
+              </w:rPr>
+              <w:t>Forward</w:t>
+            </w:r>
+            <w:proofErr w:type="gramEnd"/>
+            <w:r>
+              <w:rPr>
+                <w:rFonts w:hint="eastAsia"/>
+              </w:rPr>
+              <w:t xml:space="preserve"> </w:t>
+            </w:r>
+            <w:r>
+              <w:rPr>
+                <w:rFonts w:hint="eastAsia"/>
+              </w:rPr>
+              <w:t>2.</w:t>
+            </w:r>
+            <w:r>
+              <w:rPr>
+                <w:rFonts w:hint="eastAsia"/>
+              </w:rPr>
+              <w:t>375</w:t>
+            </w:r>
+            <w:r>
+              <w:rPr>
+                <w:rFonts w:hint="eastAsia"/>
+              </w:rPr>
+              <w:t xml:space="preserve">  </w:t>
+            </w:r>
+            <w:r>
+              <w:rPr>
+                <w:rFonts w:hint="eastAsia"/>
+                <w:b/>
+              </w:rPr>
+              <w:t>Left 3.750</w:t>
+            </w:r>
+            <w:r>
+              <w:rPr>
+                <w:rFonts w:hint="eastAsia"/>
+              </w:rPr>
+              <w:t xml:space="preserve"> Right</w:t>
+            </w:r>
+            <w:r>
+              <w:rPr>
+                <w:rFonts w:hint="eastAsia"/>
+                <w:b/>
+                <w:color w:val="auto"/>
+              </w:rPr>
+              <w:t xml:space="preserve"> </w:t>
+            </w:r>
+            <w:r>
+              <w:rPr>
+                <w:rFonts w:hint="eastAsia"/>
+                <w:color w:val="auto"/>
+              </w:rPr>
+              <w:t>2.242</w:t>
+            </w:r>
+          </w:p>
+        </w:tc>
+      </w:tr>
+      <w:tr>
+        <w:tc>
+          <w:tcPr>
+            <w:tcW w:w="1101" w:type="dxa"/>
+          </w:tcPr>
+          <w:p>
+            <w:pPr>
+              <w:pStyle w:val="normal"/>
+              <w:rPr>
+                <w:rFonts w:hint="eastAsia"/>
+              </w:rPr>
+            </w:pPr>
+            <w:proofErr w:type="gramStart"/>
+            <w:r>
+              <w:rPr>
+                <w:rFonts w:hint="eastAsia"/>
+              </w:rPr>
+              <w:t>green</w:t>
+            </w:r>
+            <w:proofErr w:type="gramEnd"/>
+          </w:p>
+        </w:tc>
+        <w:tc>
+          <w:tcPr>
+            <w:tcW w:w="1984" w:type="dxa"/>
+          </w:tcPr>
+          <w:p>
+            <w:pPr>
+              <w:pStyle w:val="normal"/>
+              <w:rPr>
+                <w:rFonts w:hint="eastAsia"/>
+              </w:rPr>
+            </w:pPr>
+            <w:proofErr w:type="gramStart"/>
+            <w:r>
+              <w:rPr>
+                <w:rFonts w:hint="eastAsia"/>
+              </w:rPr>
+              <w:t>right</w:t>
+            </w:r>
+            <w:proofErr w:type="gramEnd"/>
+          </w:p>
+        </w:tc>
+        <w:tc>
+          <w:tcPr>
+            <w:tcW w:w="6491" w:type="dxa"/>
+          </w:tcPr>
+          <w:p>
+            <w:pPr>
+              <w:pStyle w:val="normal"/>
+              <w:rPr>
+                <w:rFonts w:hint="eastAsia"/>
+              </w:rPr>
+            </w:pPr>
+            <w:r>
+              <w:t>N</w:t>
+            </w:r>
+            <w:r>
+              <w:rPr>
+                <w:rFonts w:hint="eastAsia"/>
+              </w:rPr>
+              <w:t xml:space="preserve">one </w:t>
+            </w:r>
+            <w:proofErr w:type="gramStart"/>
+            <w:r>
+              <w:rPr>
+                <w:rFonts w:hint="eastAsia"/>
+              </w:rPr>
+              <w:t>2.969</w:t>
+            </w:r>
+            <w:r>
+              <w:rPr>
+                <w:rFonts w:hint="eastAsia"/>
+              </w:rPr>
+              <w:t xml:space="preserve">  Forward</w:t>
+            </w:r>
+            <w:proofErr w:type="gramEnd"/>
+            <w:r>
+              <w:rPr>
+                <w:rFonts w:hint="eastAsia"/>
+              </w:rPr>
+              <w:t xml:space="preserve"> </w:t>
+            </w:r>
+            <w:r>
+              <w:rPr>
+                <w:rFonts w:hint="eastAsia"/>
+              </w:rPr>
+              <w:t>2.</w:t>
+            </w:r>
+            <w:r>
+              <w:rPr>
+                <w:rFonts w:hint="eastAsia"/>
+              </w:rPr>
+              <w:t>436</w:t>
+            </w:r>
+            <w:r>
+              <w:rPr>
+                <w:rFonts w:hint="eastAsia"/>
+              </w:rPr>
+              <w:t xml:space="preserve">  Left 2.375</w:t>
+            </w:r>
+            <w:r>
+              <w:rPr>
+                <w:rFonts w:hint="eastAsia"/>
+              </w:rPr>
+              <w:t xml:space="preserve"> </w:t>
+            </w:r>
+            <w:r>
+              <w:rPr>
+                <w:rFonts w:hint="eastAsia"/>
+                <w:b/>
+              </w:rPr>
+              <w:t>Right</w:t>
+            </w:r>
+            <w:r>
+              <w:rPr>
+                <w:rFonts w:hint="eastAsia"/>
+                <w:b/>
+                <w:color w:val="auto"/>
+              </w:rPr>
+              <w:t xml:space="preserve"> </w:t>
+            </w:r>
+            <w:r>
+              <w:rPr>
+                <w:rFonts w:hint="eastAsia"/>
+                <w:b/>
+                <w:color w:val="auto"/>
+              </w:rPr>
+              <w:t>2.984</w:t>
+            </w:r>
+          </w:p>
+        </w:tc>
+      </w:tr>
+    </w:tbl>
+    <w:p>
+      <w:pPr>
+        <w:pStyle w:val="normal"/>
+        <w:rPr>
+          <w:rFonts w:hint="eastAsia"/>
+        </w:rPr>
+      </w:pPr>
+    </w:p>
+    <w:p>
+      <w:pPr>
+        <w:pStyle w:val="normal"/>
+        <w:rPr>
+          <w:rFonts w:hint="eastAsia"/>
+        </w:rPr>
+      </w:pPr>
+      <w:r>
+        <w:rPr>
+          <w:rFonts w:hint="eastAsia"/>
+        </w:rPr>
+        <w:t xml:space="preserve">From it we can know for most situation, the agent move correctly. The only different is when the traffic is red and the next way point is left the agent may go right, It may choose a longer path to </w:t>
+      </w:r>
+      <w:proofErr w:type="gramStart"/>
+      <w:r>
+        <w:rPr>
+          <w:rFonts w:hint="eastAsia"/>
+        </w:rPr>
+        <w:lastRenderedPageBreak/>
+        <w:t>target(</w:t>
+      </w:r>
+      <w:proofErr w:type="gramEnd"/>
+      <w:r>
+        <w:rPr>
+          <w:rFonts w:hint="eastAsia"/>
+        </w:rPr>
+        <w:t>extra 2 steps) but may also arrive on time of course</w:t>
+      </w:r>
+      <w:r>
+        <w:rPr>
+          <w:rFonts w:hint="eastAsia"/>
+        </w:rPr>
+        <w:t xml:space="preserve"> and if it is fortunate with traffic light it can be faster then wait there</w:t>
+      </w:r>
+      <w:r>
+        <w:rPr>
+          <w:rFonts w:hint="eastAsia"/>
+        </w:rPr>
+        <w:t xml:space="preserve">. It will not </w:t>
+      </w:r>
+      <w:proofErr w:type="gramStart"/>
+      <w:r>
+        <w:rPr>
+          <w:rFonts w:hint="eastAsia"/>
+        </w:rPr>
+        <w:t>stuck</w:t>
+      </w:r>
+      <w:proofErr w:type="gramEnd"/>
+      <w:r>
+        <w:rPr>
+          <w:rFonts w:hint="eastAsia"/>
+        </w:rPr>
+        <w:t xml:space="preserve"> into right turn for many times.</w:t>
+      </w:r>
+    </w:p>
+    <w:p>
+      <w:pPr>
+        <w:pStyle w:val="normal"/>
+        <w:rPr>
+          <w:rFonts w:hint="eastAsia"/>
+        </w:rPr>
+      </w:pPr>
+    </w:p>
+    <w:p>
+      <w:pPr>
+        <w:pStyle w:val="normal"/>
+        <w:rPr>
+          <w:rFonts w:hint="eastAsia"/>
+        </w:rPr>
+      </w:pPr>
+      <w:r>
+        <w:rPr>
+          <w:rFonts w:hint="eastAsia"/>
+        </w:rPr>
+        <w:t xml:space="preserve">When </w:t>
+      </w:r>
+      <w:r>
+        <w:t>sigma</w:t>
+      </w:r>
+      <w:r>
+        <w:rPr>
+          <w:rFonts w:hint="eastAsia"/>
+        </w:rPr>
+        <w:t xml:space="preserve"> is equal to zero </w:t>
+      </w:r>
+    </w:p>
+    <w:tbl>
+      <w:tblPr>
+        <w:tblStyle w:val="a9"/>
+        <w:tblW w:w="0" w:type="auto"/>
+        <w:tblLook w:val="04A0" w:firstRow="1" w:lastRow="0" w:firstColumn="1" w:lastColumn="0" w:noHBand="0" w:noVBand="1"/>
+      </w:tblPr>
+      <w:tblGrid>
+        <w:gridCol w:w="1101"/>
+        <w:gridCol w:w="1984"/>
+        <w:gridCol w:w="6491"/>
+      </w:tblGrid>
+      <w:tr>
+        <w:tc>
+          <w:tcPr>
+            <w:tcW w:w="1101" w:type="dxa"/>
+          </w:tcPr>
+          <w:p>
+            <w:pPr>
+              <w:pStyle w:val="normal"/>
+              <w:rPr>
+                <w:rFonts w:hint="eastAsia"/>
+              </w:rPr>
+            </w:pPr>
+            <w:r>
+              <w:rPr>
+                <w:rFonts w:hint="eastAsia"/>
+              </w:rPr>
+              <w:t>Light</w:t>
+            </w:r>
+          </w:p>
+        </w:tc>
+        <w:tc>
+          <w:tcPr>
+            <w:tcW w:w="1984" w:type="dxa"/>
+          </w:tcPr>
+          <w:p>
+            <w:pPr>
+              <w:pStyle w:val="normal"/>
+              <w:rPr>
+                <w:rFonts w:hint="eastAsia"/>
+              </w:rPr>
+            </w:pPr>
+            <w:proofErr w:type="spellStart"/>
+            <w:r>
+              <w:rPr>
+                <w:rFonts w:hint="eastAsia"/>
+              </w:rPr>
+              <w:t>Next_way_point</w:t>
+            </w:r>
+            <w:proofErr w:type="spellEnd"/>
+          </w:p>
+        </w:tc>
+        <w:tc>
+          <w:tcPr>
+            <w:tcW w:w="6491" w:type="dxa"/>
+          </w:tcPr>
+          <w:p>
+            <w:pPr>
+              <w:pStyle w:val="normal"/>
+              <w:rPr>
+                <w:rFonts w:hint="eastAsia"/>
+              </w:rPr>
+            </w:pPr>
+            <w:r>
+              <w:rPr>
+                <w:rFonts w:hint="eastAsia"/>
+              </w:rPr>
+              <w:t xml:space="preserve"> Action</w:t>
+            </w:r>
+          </w:p>
+        </w:tc>
+      </w:tr>
+      <w:tr>
+        <w:tc>
+          <w:tcPr>
+            <w:tcW w:w="1101" w:type="dxa"/>
+          </w:tcPr>
+          <w:p>
+            <w:pPr>
+              <w:pStyle w:val="normal"/>
+            </w:pPr>
+            <w:proofErr w:type="gramStart"/>
+            <w:r>
+              <w:rPr>
+                <w:rFonts w:hint="eastAsia"/>
+              </w:rPr>
+              <w:t>red</w:t>
+            </w:r>
+            <w:proofErr w:type="gramEnd"/>
+          </w:p>
+        </w:tc>
+        <w:tc>
+          <w:tcPr>
+            <w:tcW w:w="1984" w:type="dxa"/>
+          </w:tcPr>
+          <w:p>
+            <w:pPr>
+              <w:pStyle w:val="normal"/>
+            </w:pPr>
+            <w:proofErr w:type="gramStart"/>
+            <w:r>
+              <w:rPr>
+                <w:rFonts w:hint="eastAsia"/>
+              </w:rPr>
+              <w:t>forward</w:t>
+            </w:r>
+            <w:proofErr w:type="gramEnd"/>
+          </w:p>
+        </w:tc>
+        <w:tc>
+          <w:tcPr>
+            <w:tcW w:w="6491" w:type="dxa"/>
+          </w:tcPr>
+          <w:p>
+            <w:pPr>
+              <w:pStyle w:val="normal"/>
+            </w:pPr>
+            <w:proofErr w:type="gramStart"/>
+            <w:r>
+              <w:rPr>
+                <w:b/>
+              </w:rPr>
+              <w:t>N</w:t>
+            </w:r>
+            <w:r>
+              <w:rPr>
+                <w:rFonts w:hint="eastAsia"/>
+                <w:b/>
+              </w:rPr>
+              <w:t>one</w:t>
+            </w:r>
+            <w:r>
+              <w:rPr>
+                <w:rFonts w:hint="eastAsia"/>
+              </w:rPr>
+              <w:t xml:space="preserve">  </w:t>
+            </w:r>
+            <w:r>
+              <w:rPr>
+                <w:rFonts w:hint="eastAsia"/>
+                <w:b/>
+              </w:rPr>
+              <w:t>1</w:t>
+            </w:r>
+            <w:proofErr w:type="gramEnd"/>
+            <w:r>
+              <w:rPr>
+                <w:rFonts w:hint="eastAsia"/>
+              </w:rPr>
+              <w:t xml:space="preserve"> Forward -1 Left </w:t>
+            </w:r>
+            <w:r>
+              <w:rPr>
+                <w:rFonts w:hint="eastAsia"/>
+              </w:rPr>
+              <w:t>-1 Right 0.5</w:t>
+            </w:r>
+          </w:p>
+        </w:tc>
+      </w:tr>
+      <w:tr>
+        <w:tc>
+          <w:tcPr>
+            <w:tcW w:w="1101" w:type="dxa"/>
+          </w:tcPr>
+          <w:p>
+            <w:pPr>
+              <w:pStyle w:val="normal"/>
+            </w:pPr>
+            <w:proofErr w:type="gramStart"/>
+            <w:r>
+              <w:rPr>
+                <w:rFonts w:hint="eastAsia"/>
+              </w:rPr>
+              <w:t>red</w:t>
+            </w:r>
+            <w:proofErr w:type="gramEnd"/>
+          </w:p>
+        </w:tc>
+        <w:tc>
+          <w:tcPr>
+            <w:tcW w:w="1984" w:type="dxa"/>
+          </w:tcPr>
+          <w:p>
+            <w:pPr>
+              <w:pStyle w:val="normal"/>
+            </w:pPr>
+            <w:proofErr w:type="gramStart"/>
+            <w:r>
+              <w:rPr>
+                <w:rFonts w:hint="eastAsia"/>
+              </w:rPr>
+              <w:t>left</w:t>
+            </w:r>
+            <w:proofErr w:type="gramEnd"/>
+          </w:p>
+        </w:tc>
+        <w:tc>
+          <w:tcPr>
+            <w:tcW w:w="6491" w:type="dxa"/>
+          </w:tcPr>
+          <w:p>
+            <w:pPr>
+              <w:pStyle w:val="normal"/>
+              <w:rPr>
+                <w:rFonts w:hint="eastAsia"/>
+              </w:rPr>
+            </w:pPr>
+            <w:proofErr w:type="gramStart"/>
+            <w:r>
+              <w:rPr>
+                <w:b/>
+              </w:rPr>
+              <w:t>N</w:t>
+            </w:r>
+            <w:r>
+              <w:rPr>
+                <w:rFonts w:hint="eastAsia"/>
+                <w:b/>
+              </w:rPr>
+              <w:t>one  1</w:t>
+            </w:r>
+            <w:proofErr w:type="gramEnd"/>
+            <w:r>
+              <w:rPr>
+                <w:rFonts w:hint="eastAsia"/>
+              </w:rPr>
+              <w:t xml:space="preserve">  Forward -1  Left -1 </w:t>
+            </w:r>
+            <w:r>
+              <w:rPr>
+                <w:rFonts w:hint="eastAsia"/>
+                <w:color w:val="auto"/>
+              </w:rPr>
+              <w:t>Right 0.5</w:t>
+            </w:r>
+          </w:p>
+        </w:tc>
+      </w:tr>
+      <w:tr>
+        <w:tc>
+          <w:tcPr>
+            <w:tcW w:w="1101" w:type="dxa"/>
+          </w:tcPr>
+          <w:p>
+            <w:pPr>
+              <w:pStyle w:val="normal"/>
+            </w:pPr>
+            <w:proofErr w:type="gramStart"/>
+            <w:r>
+              <w:rPr>
+                <w:rFonts w:hint="eastAsia"/>
+              </w:rPr>
+              <w:t>red</w:t>
+            </w:r>
+            <w:proofErr w:type="gramEnd"/>
+          </w:p>
+        </w:tc>
+        <w:tc>
+          <w:tcPr>
+            <w:tcW w:w="1984" w:type="dxa"/>
+          </w:tcPr>
+          <w:p>
+            <w:pPr>
+              <w:pStyle w:val="normal"/>
+            </w:pPr>
+            <w:proofErr w:type="gramStart"/>
+            <w:r>
+              <w:rPr>
+                <w:rFonts w:hint="eastAsia"/>
+              </w:rPr>
+              <w:t>right</w:t>
+            </w:r>
+            <w:proofErr w:type="gramEnd"/>
+          </w:p>
+        </w:tc>
+        <w:tc>
+          <w:tcPr>
+            <w:tcW w:w="6491" w:type="dxa"/>
+          </w:tcPr>
+          <w:p>
+            <w:pPr>
+              <w:pStyle w:val="normal"/>
+              <w:rPr>
+                <w:rFonts w:hint="eastAsia"/>
+              </w:rPr>
+            </w:pPr>
+            <w:proofErr w:type="gramStart"/>
+            <w:r>
+              <w:t>N</w:t>
+            </w:r>
+            <w:r>
+              <w:rPr>
+                <w:rFonts w:hint="eastAsia"/>
+              </w:rPr>
+              <w:t>one  1</w:t>
+            </w:r>
+            <w:proofErr w:type="gramEnd"/>
+            <w:r>
+              <w:rPr>
+                <w:rFonts w:hint="eastAsia"/>
+              </w:rPr>
+              <w:t xml:space="preserve"> Forward -1  Left  -1 </w:t>
+            </w:r>
+            <w:r>
+              <w:rPr>
+                <w:rFonts w:hint="eastAsia"/>
+                <w:b/>
+              </w:rPr>
+              <w:t>Right</w:t>
+            </w:r>
+            <w:r>
+              <w:rPr>
+                <w:rFonts w:hint="eastAsia"/>
+                <w:b/>
+                <w:color w:val="auto"/>
+              </w:rPr>
+              <w:t xml:space="preserve"> </w:t>
+            </w:r>
+            <w:r>
+              <w:rPr>
+                <w:rFonts w:hint="eastAsia"/>
+                <w:b/>
+                <w:color w:val="auto"/>
+              </w:rPr>
+              <w:t>2</w:t>
+            </w:r>
+          </w:p>
+        </w:tc>
+      </w:tr>
+      <w:tr>
+        <w:tc>
+          <w:tcPr>
+            <w:tcW w:w="1101" w:type="dxa"/>
+          </w:tcPr>
+          <w:p>
+            <w:pPr>
+              <w:pStyle w:val="normal"/>
+              <w:rPr>
+                <w:rFonts w:hint="eastAsia"/>
+              </w:rPr>
+            </w:pPr>
+            <w:proofErr w:type="gramStart"/>
+            <w:r>
+              <w:rPr>
+                <w:rFonts w:hint="eastAsia"/>
+              </w:rPr>
+              <w:t>green</w:t>
+            </w:r>
+            <w:proofErr w:type="gramEnd"/>
+          </w:p>
+        </w:tc>
+        <w:tc>
+          <w:tcPr>
+            <w:tcW w:w="1984" w:type="dxa"/>
+          </w:tcPr>
+          <w:p>
+            <w:pPr>
+              <w:pStyle w:val="normal"/>
+              <w:rPr>
+                <w:rFonts w:hint="eastAsia"/>
+              </w:rPr>
+            </w:pPr>
+            <w:proofErr w:type="gramStart"/>
+            <w:r>
+              <w:rPr>
+                <w:rFonts w:hint="eastAsia"/>
+              </w:rPr>
+              <w:t>forward</w:t>
+            </w:r>
+            <w:proofErr w:type="gramEnd"/>
+          </w:p>
+        </w:tc>
+        <w:tc>
+          <w:tcPr>
+            <w:tcW w:w="6491" w:type="dxa"/>
+          </w:tcPr>
+          <w:p>
+            <w:pPr>
+              <w:pStyle w:val="normal"/>
+              <w:rPr>
+                <w:rFonts w:hint="eastAsia"/>
+              </w:rPr>
+            </w:pPr>
+            <w:r>
+              <w:t>N</w:t>
+            </w:r>
+            <w:r>
+              <w:rPr>
+                <w:rFonts w:hint="eastAsia"/>
+              </w:rPr>
+              <w:t xml:space="preserve">one </w:t>
+            </w:r>
+            <w:proofErr w:type="gramStart"/>
+            <w:r>
+              <w:rPr>
+                <w:rFonts w:hint="eastAsia"/>
+              </w:rPr>
+              <w:t xml:space="preserve">1  </w:t>
+            </w:r>
+            <w:r>
+              <w:rPr>
+                <w:rFonts w:hint="eastAsia"/>
+                <w:b/>
+              </w:rPr>
+              <w:t>Forward</w:t>
+            </w:r>
+            <w:proofErr w:type="gramEnd"/>
+            <w:r>
+              <w:rPr>
+                <w:rFonts w:hint="eastAsia"/>
+              </w:rPr>
+              <w:t xml:space="preserve"> </w:t>
+            </w:r>
+            <w:r>
+              <w:rPr>
+                <w:rFonts w:hint="eastAsia"/>
+                <w:b/>
+              </w:rPr>
+              <w:t>2</w:t>
+            </w:r>
+            <w:r>
+              <w:rPr>
+                <w:rFonts w:hint="eastAsia"/>
+              </w:rPr>
+              <w:t xml:space="preserve">  Left -1 Right</w:t>
+            </w:r>
+            <w:r>
+              <w:rPr>
+                <w:rFonts w:hint="eastAsia"/>
+                <w:b/>
+                <w:color w:val="auto"/>
+              </w:rPr>
+              <w:t xml:space="preserve"> </w:t>
+            </w:r>
+            <w:r>
+              <w:rPr>
+                <w:rFonts w:hint="eastAsia"/>
+                <w:color w:val="auto"/>
+              </w:rPr>
+              <w:t>0.5</w:t>
+            </w:r>
+          </w:p>
+        </w:tc>
+      </w:tr>
+      <w:tr>
+        <w:tc>
+          <w:tcPr>
+            <w:tcW w:w="1101" w:type="dxa"/>
+          </w:tcPr>
+          <w:p>
+            <w:pPr>
+              <w:pStyle w:val="normal"/>
+              <w:rPr>
+                <w:rFonts w:hint="eastAsia"/>
+              </w:rPr>
+            </w:pPr>
+            <w:proofErr w:type="gramStart"/>
+            <w:r>
+              <w:rPr>
+                <w:rFonts w:hint="eastAsia"/>
+              </w:rPr>
+              <w:t>green</w:t>
+            </w:r>
+            <w:proofErr w:type="gramEnd"/>
+          </w:p>
+        </w:tc>
+        <w:tc>
+          <w:tcPr>
+            <w:tcW w:w="1984" w:type="dxa"/>
+          </w:tcPr>
+          <w:p>
+            <w:pPr>
+              <w:pStyle w:val="normal"/>
+              <w:rPr>
+                <w:rFonts w:hint="eastAsia"/>
+              </w:rPr>
+            </w:pPr>
+            <w:proofErr w:type="gramStart"/>
+            <w:r>
+              <w:rPr>
+                <w:rFonts w:hint="eastAsia"/>
+              </w:rPr>
+              <w:t>left</w:t>
+            </w:r>
+            <w:proofErr w:type="gramEnd"/>
+          </w:p>
+        </w:tc>
+        <w:tc>
+          <w:tcPr>
+            <w:tcW w:w="6491" w:type="dxa"/>
+          </w:tcPr>
+          <w:p>
+            <w:pPr>
+              <w:pStyle w:val="normal"/>
+              <w:rPr>
+                <w:rFonts w:hint="eastAsia"/>
+              </w:rPr>
+            </w:pPr>
+            <w:r>
+              <w:t>N</w:t>
+            </w:r>
+            <w:r>
+              <w:rPr>
+                <w:rFonts w:hint="eastAsia"/>
+              </w:rPr>
+              <w:t xml:space="preserve">one </w:t>
+            </w:r>
+            <w:proofErr w:type="gramStart"/>
+            <w:r>
+              <w:rPr>
+                <w:rFonts w:hint="eastAsia"/>
+              </w:rPr>
+              <w:t>1</w:t>
+            </w:r>
+            <w:r>
+              <w:rPr>
+                <w:rFonts w:hint="eastAsia"/>
+              </w:rPr>
+              <w:t xml:space="preserve">  Forward</w:t>
+            </w:r>
+            <w:proofErr w:type="gramEnd"/>
+            <w:r>
+              <w:rPr>
+                <w:rFonts w:hint="eastAsia"/>
+              </w:rPr>
+              <w:t xml:space="preserve"> </w:t>
+            </w:r>
+            <w:r>
+              <w:rPr>
+                <w:rFonts w:hint="eastAsia"/>
+              </w:rPr>
+              <w:t>0.5</w:t>
+            </w:r>
+            <w:r>
+              <w:rPr>
+                <w:rFonts w:hint="eastAsia"/>
+              </w:rPr>
+              <w:t xml:space="preserve">  </w:t>
+            </w:r>
+            <w:r>
+              <w:rPr>
+                <w:rFonts w:hint="eastAsia"/>
+                <w:b/>
+              </w:rPr>
+              <w:t xml:space="preserve">Left </w:t>
+            </w:r>
+            <w:r>
+              <w:rPr>
+                <w:rFonts w:hint="eastAsia"/>
+                <w:b/>
+              </w:rPr>
+              <w:t>2</w:t>
+            </w:r>
+            <w:r>
+              <w:rPr>
+                <w:rFonts w:hint="eastAsia"/>
+              </w:rPr>
+              <w:t xml:space="preserve"> Right</w:t>
+            </w:r>
+            <w:r>
+              <w:rPr>
+                <w:rFonts w:hint="eastAsia"/>
+                <w:b/>
+                <w:color w:val="auto"/>
+              </w:rPr>
+              <w:t xml:space="preserve"> </w:t>
+            </w:r>
+            <w:r>
+              <w:rPr>
+                <w:rFonts w:hint="eastAsia"/>
+                <w:color w:val="auto"/>
+              </w:rPr>
+              <w:t>0.5</w:t>
+            </w:r>
+          </w:p>
+        </w:tc>
+      </w:tr>
+      <w:tr>
+        <w:tc>
+          <w:tcPr>
+            <w:tcW w:w="1101" w:type="dxa"/>
+          </w:tcPr>
+          <w:p>
+            <w:pPr>
+              <w:pStyle w:val="normal"/>
+              <w:rPr>
+                <w:rFonts w:hint="eastAsia"/>
+              </w:rPr>
+            </w:pPr>
+            <w:proofErr w:type="gramStart"/>
+            <w:r>
+              <w:rPr>
+                <w:rFonts w:hint="eastAsia"/>
+              </w:rPr>
+              <w:t>green</w:t>
+            </w:r>
+            <w:proofErr w:type="gramEnd"/>
+          </w:p>
+        </w:tc>
+        <w:tc>
+          <w:tcPr>
+            <w:tcW w:w="1984" w:type="dxa"/>
+          </w:tcPr>
+          <w:p>
+            <w:pPr>
+              <w:pStyle w:val="normal"/>
+              <w:rPr>
+                <w:rFonts w:hint="eastAsia"/>
+              </w:rPr>
+            </w:pPr>
+            <w:proofErr w:type="gramStart"/>
+            <w:r>
+              <w:rPr>
+                <w:rFonts w:hint="eastAsia"/>
+              </w:rPr>
+              <w:t>right</w:t>
+            </w:r>
+            <w:proofErr w:type="gramEnd"/>
+          </w:p>
+        </w:tc>
+        <w:tc>
+          <w:tcPr>
+            <w:tcW w:w="6491" w:type="dxa"/>
+          </w:tcPr>
+          <w:p>
+            <w:pPr>
+              <w:pStyle w:val="normal"/>
+              <w:rPr>
+                <w:rFonts w:hint="eastAsia"/>
+              </w:rPr>
+            </w:pPr>
+            <w:r>
+              <w:t>N</w:t>
+            </w:r>
+            <w:r>
+              <w:rPr>
+                <w:rFonts w:hint="eastAsia"/>
+              </w:rPr>
+              <w:t xml:space="preserve">one </w:t>
+            </w:r>
+            <w:proofErr w:type="gramStart"/>
+            <w:r>
+              <w:rPr>
+                <w:rFonts w:hint="eastAsia"/>
+              </w:rPr>
+              <w:t>1</w:t>
+            </w:r>
+            <w:r>
+              <w:rPr>
+                <w:rFonts w:hint="eastAsia"/>
+              </w:rPr>
+              <w:t xml:space="preserve">  Forward</w:t>
+            </w:r>
+            <w:proofErr w:type="gramEnd"/>
+            <w:r>
+              <w:rPr>
+                <w:rFonts w:hint="eastAsia"/>
+              </w:rPr>
+              <w:t xml:space="preserve"> </w:t>
+            </w:r>
+            <w:r>
+              <w:rPr>
+                <w:rFonts w:hint="eastAsia"/>
+              </w:rPr>
+              <w:t>0.5</w:t>
+            </w:r>
+            <w:r>
+              <w:rPr>
+                <w:rFonts w:hint="eastAsia"/>
+              </w:rPr>
+              <w:t xml:space="preserve">  Left </w:t>
+            </w:r>
+            <w:r>
+              <w:rPr>
+                <w:rFonts w:hint="eastAsia"/>
+              </w:rPr>
+              <w:t xml:space="preserve">0.5 </w:t>
+            </w:r>
+            <w:r>
+              <w:rPr>
+                <w:rFonts w:hint="eastAsia"/>
+                <w:b/>
+              </w:rPr>
+              <w:t>Right</w:t>
+            </w:r>
+            <w:r>
+              <w:rPr>
+                <w:rFonts w:hint="eastAsia"/>
+                <w:b/>
+                <w:color w:val="auto"/>
+              </w:rPr>
+              <w:t xml:space="preserve"> 2</w:t>
+            </w:r>
+          </w:p>
+        </w:tc>
+      </w:tr>
+    </w:tbl>
+    <w:p>
+      <w:pPr>
+        <w:pStyle w:val="normal"/>
+        <w:rPr>
+          <w:rFonts w:hint="eastAsia"/>
+        </w:rPr>
+      </w:pPr>
+    </w:p>
+    <w:p>
+      <w:pPr>
+        <w:pStyle w:val="normal"/>
+        <w:rPr>
+          <w:rFonts w:hint="eastAsia"/>
+        </w:rPr>
+      </w:pPr>
+      <w:r>
+        <w:rPr>
+          <w:rFonts w:hint="eastAsia"/>
+        </w:rPr>
+        <w:t xml:space="preserve">It is the same with the expected policy, and the only </w:t>
+      </w:r>
+      <w:proofErr w:type="spellStart"/>
+      <w:r>
+        <w:rPr>
+          <w:rFonts w:hint="eastAsia"/>
+        </w:rPr>
+        <w:t>weekness</w:t>
+      </w:r>
+      <w:proofErr w:type="spellEnd"/>
+      <w:r>
+        <w:rPr>
+          <w:rFonts w:hint="eastAsia"/>
+        </w:rPr>
+        <w:t xml:space="preserve"> is that if the red never turn green, the robot will never move however it is not common.</w:t>
+      </w:r>
+    </w:p>
+    <w:p>
+      <w:pPr>
+        <w:pStyle w:val="normal"/>
+        <w:rPr>
+          <w:rFonts w:hint="eastAsia"/>
+        </w:rPr>
+      </w:pPr>
+    </w:p>
+    <w:p>
+      <w:pPr>
+        <w:pStyle w:val="normal"/>
       </w:pPr>
       <w:r>
         <w:rPr>
@@ -3290,7 +5764,19 @@
         <w:rPr>
           <w:rFonts w:hint="eastAsia"/>
         </w:rPr>
-        <w:t xml:space="preserve">new or random thing in the real world and real problem. But for this problem, the model is simple, after the 20 times study, our agent learn enough knowledge for act in this world. Besides, no more new things will occurs for the problem. </w:t>
+        <w:t xml:space="preserve">new or random thing in the real world and real problem. But for this problem, the model is simple, after the </w:t>
+      </w:r>
+      <w:r>
+        <w:rPr>
+          <w:rFonts w:hint="eastAsia"/>
+        </w:rPr>
+        <w:t>8</w:t>
+      </w:r>
+      <w:r>
+        <w:rPr>
+          <w:rFonts w:hint="eastAsia"/>
+        </w:rPr>
+        <w:t xml:space="preserve"> times study, our agent learn enough knowledge for act in this world. Besides, no more new things will occurs for the problem. </w:t>
       </w:r>
       <w:proofErr w:type="gramStart"/>
       <w:r>
@@ -3304,32 +5790,22 @@
     <w:p>
       <w:pPr>
         <w:pStyle w:val="normal"/>
-        <w:rPr>
-          <w:rFonts w:hint="eastAsia"/>
-        </w:rPr>
-      </w:pPr>
-    </w:p>
-    <w:p>
-      <w:pPr>
-        <w:pStyle w:val="normal"/>
-        <w:rPr>
-          <w:rFonts w:hint="eastAsia"/>
-        </w:rPr>
-      </w:pPr>
-    </w:p>
-    <w:p>
-      <w:pPr>
-        <w:pStyle w:val="normal"/>
-        <w:rPr>
-          <w:rFonts w:hint="eastAsia"/>
-        </w:rPr>
-      </w:pPr>
-    </w:p>
-    <w:p>
-      <w:pPr>
-        <w:pStyle w:val="normal"/>
-        <w:rPr>
-          <w:rFonts w:hint="eastAsia"/>
+      </w:pPr>
+    </w:p>
+    <w:p>
+      <w:pPr>
+        <w:pStyle w:val="normal"/>
+      </w:pPr>
+    </w:p>
+    <w:p>
+      <w:pPr>
+        <w:pStyle w:val="normal"/>
+      </w:pPr>
+    </w:p>
+    <w:p>
+      <w:pPr>
+        <w:pStyle w:val="normal"/>
+        <w:rPr>
           <w:b/>
         </w:rPr>
       </w:pPr>
@@ -3344,9 +5820,6 @@
     <w:p>
       <w:pPr>
         <w:pStyle w:val="normal"/>
-        <w:rPr>
-          <w:rFonts w:hint="eastAsia"/>
-        </w:rPr>
       </w:pPr>
       <w:r>
         <w:rPr>
@@ -3400,9 +5873,6 @@
     <w:p>
       <w:pPr>
         <w:pStyle w:val="normal"/>
-        <w:rPr>
-          <w:rFonts w:hint="eastAsia"/>
-        </w:rPr>
       </w:pPr>
       <w:r>
         <w:rPr>
@@ -3422,9 +5892,6 @@
     <w:p>
       <w:pPr>
         <w:pStyle w:val="normal"/>
-        <w:rPr>
-          <w:rFonts w:hint="eastAsia"/>
-        </w:rPr>
       </w:pPr>
       <w:r>
         <w:rPr>
@@ -3459,9 +5926,6 @@
       <w:pPr>
         <w:pStyle w:val="normal"/>
         <w:ind w:left="360"/>
-        <w:rPr>
-          <w:rFonts w:hint="eastAsia"/>
-        </w:rPr>
       </w:pPr>
     </w:p>
     <w:sectPr>
@@ -3477,6 +5941,95 @@
 <file path=word/numbering.xml><?xml version="1.0" encoding="utf-8"?>
 <w:numbering xmlns:wpc="http://schemas.microsoft.com/office/word/2010/wordprocessingCanvas" xmlns:mo="http://schemas.microsoft.com/office/mac/office/2008/main" xmlns:mc="http://schemas.openxmlformats.org/markup-compatibility/2006" xmlns:mv="urn:schemas-microsoft-com:mac:vml" xmlns:o="urn:schemas-microsoft-com:office:office" xmlns:r="http://schemas.openxmlformats.org/officeDocument/2006/relationships" xmlns:m="http://schemas.openxmlformats.org/officeDocument/2006/math" xmlns:v="urn:schemas-microsoft-com:vml" xmlns:wp14="http://schemas.microsoft.com/office/word/2010/wordprocessingDrawing" xmlns:wp="http://schemas.openxmlformats.org/drawingml/2006/wordprocessingDrawing" xmlns:w10="urn:schemas-microsoft-com:office:word" xmlns:w="http://schemas.openxmlformats.org/wordprocessingml/2006/main" xmlns:w14="http://schemas.microsoft.com/office/word/2010/wordml" xmlns:wpg="http://schemas.microsoft.com/office/word/2010/wordprocessingGroup" xmlns:wpi="http://schemas.microsoft.com/office/word/2010/wordprocessingInk" xmlns:wne="http://schemas.microsoft.com/office/word/2006/wordml" xmlns:wps="http://schemas.microsoft.com/office/word/2010/wordprocessingShape" mc:Ignorable="w14 wp14">
   <w:abstractNum w:abstractNumId="0">
+    <w:nsid w:val="17846510"/>
+    <w:multiLevelType w:val="hybridMultilevel"/>
+    <w:tmpl w:val="2CB454B4"/>
+    <w:lvl w:ilvl="0" w:tplc="1F127D02">
+      <w:start w:val="1"/>
+      <w:numFmt w:val="decimal"/>
+      <w:lvlText w:val="%1."/>
+      <w:lvlJc w:val="left"/>
+      <w:pPr>
+        <w:ind w:left="360" w:hanging="360"/>
+      </w:pPr>
+      <w:rPr>
+        <w:rFonts w:hint="eastAsia"/>
+      </w:rPr>
+    </w:lvl>
+    <w:lvl w:ilvl="1" w:tplc="04090019" w:tentative="1">
+      <w:start w:val="1"/>
+      <w:numFmt w:val="lowerLetter"/>
+      <w:lvlText w:val="%2)"/>
+      <w:lvlJc w:val="left"/>
+      <w:pPr>
+        <w:ind w:left="960" w:hanging="480"/>
+      </w:pPr>
+    </w:lvl>
+    <w:lvl w:ilvl="2" w:tplc="0409001B" w:tentative="1">
+      <w:start w:val="1"/>
+      <w:numFmt w:val="lowerRoman"/>
+      <w:lvlText w:val="%3."/>
+      <w:lvlJc w:val="right"/>
+      <w:pPr>
+        <w:ind w:left="1440" w:hanging="480"/>
+      </w:pPr>
+    </w:lvl>
+    <w:lvl w:ilvl="3" w:tplc="0409000F" w:tentative="1">
+      <w:start w:val="1"/>
+      <w:numFmt w:val="decimal"/>
+      <w:lvlText w:val="%4."/>
+      <w:lvlJc w:val="left"/>
+      <w:pPr>
+        <w:ind w:left="1920" w:hanging="480"/>
+      </w:pPr>
+    </w:lvl>
+    <w:lvl w:ilvl="4" w:tplc="04090019" w:tentative="1">
+      <w:start w:val="1"/>
+      <w:numFmt w:val="lowerLetter"/>
+      <w:lvlText w:val="%5)"/>
+      <w:lvlJc w:val="left"/>
+      <w:pPr>
+        <w:ind w:left="2400" w:hanging="480"/>
+      </w:pPr>
+    </w:lvl>
+    <w:lvl w:ilvl="5" w:tplc="0409001B" w:tentative="1">
+      <w:start w:val="1"/>
+      <w:numFmt w:val="lowerRoman"/>
+      <w:lvlText w:val="%6."/>
+      <w:lvlJc w:val="right"/>
+      <w:pPr>
+        <w:ind w:left="2880" w:hanging="480"/>
+      </w:pPr>
+    </w:lvl>
+    <w:lvl w:ilvl="6" w:tplc="0409000F" w:tentative="1">
+      <w:start w:val="1"/>
+      <w:numFmt w:val="decimal"/>
+      <w:lvlText w:val="%7."/>
+      <w:lvlJc w:val="left"/>
+      <w:pPr>
+        <w:ind w:left="3360" w:hanging="480"/>
+      </w:pPr>
+    </w:lvl>
+    <w:lvl w:ilvl="7" w:tplc="04090019" w:tentative="1">
+      <w:start w:val="1"/>
+      <w:numFmt w:val="lowerLetter"/>
+      <w:lvlText w:val="%8)"/>
+      <w:lvlJc w:val="left"/>
+      <w:pPr>
+        <w:ind w:left="3840" w:hanging="480"/>
+      </w:pPr>
+    </w:lvl>
+    <w:lvl w:ilvl="8" w:tplc="0409001B" w:tentative="1">
+      <w:start w:val="1"/>
+      <w:numFmt w:val="lowerRoman"/>
+      <w:lvlText w:val="%9."/>
+      <w:lvlJc w:val="right"/>
+      <w:pPr>
+        <w:ind w:left="4320" w:hanging="480"/>
+      </w:pPr>
+    </w:lvl>
+  </w:abstractNum>
+  <w:abstractNum w:abstractNumId="1">
     <w:nsid w:val="22BE1CBD"/>
     <w:multiLevelType w:val="multilevel"/>
     <w:tmpl w:val="1E3893DA"/>
@@ -3597,7 +6150,7 @@
       </w:rPr>
     </w:lvl>
   </w:abstractNum>
-  <w:abstractNum w:abstractNumId="1">
+  <w:abstractNum w:abstractNumId="2">
     <w:nsid w:val="24AA5539"/>
     <w:multiLevelType w:val="hybridMultilevel"/>
     <w:tmpl w:val="E25443EA"/>
@@ -3687,10 +6240,13 @@
     </w:lvl>
   </w:abstractNum>
   <w:num w:numId="1">
-    <w:abstractNumId w:val="0"/>
+    <w:abstractNumId w:val="1"/>
   </w:num>
   <w:num w:numId="2">
-    <w:abstractNumId w:val="1"/>
+    <w:abstractNumId w:val="2"/>
+  </w:num>
+  <w:num w:numId="3">
+    <w:abstractNumId w:val="0"/>
   </w:num>
 </w:numbering>
 </file>

</xml_diff>